<commit_message>
update on 2023-11-04 02:17:46.945156
</commit_message>
<xml_diff>
--- a/py 文件IO.docx
+++ b/py 文件IO.docx
@@ -21,8 +21,6 @@
       </w:pPr>
       <w:bookmarkStart w:id="0" w:name="_Toc7630"/>
       <w:bookmarkStart w:id="1" w:name="_Toc20780"/>
-      <w:bookmarkStart w:id="23" w:name="_GoBack"/>
-      <w:bookmarkEnd w:id="23"/>
     </w:p>
     <w:tbl>
       <w:tblPr>
@@ -350,6 +348,12 @@
             <w:insideH w:val="single" w:color="auto" w:sz="4" w:space="0"/>
             <w:insideV w:val="single" w:color="auto" w:sz="4" w:space="0"/>
           </w:tblBorders>
+          <w:tblCellMar>
+            <w:top w:w="0" w:type="dxa"/>
+            <w:left w:w="108" w:type="dxa"/>
+            <w:bottom w:w="0" w:type="dxa"/>
+            <w:right w:w="108" w:type="dxa"/>
+          </w:tblCellMar>
         </w:tblPrEx>
         <w:tc>
           <w:tcPr>
@@ -19070,8 +19074,10 @@
           <w:szCs w:val="24"/>
           <w:lang w:val="en-US" w:eastAsia="zh-CN"/>
         </w:rPr>
-        <w:t>pkf</w:t>
+        <w:t>bin</w:t>
       </w:r>
+      <w:bookmarkStart w:id="23" w:name="_GoBack"/>
+      <w:bookmarkEnd w:id="23"/>
       <w:r>
         <w:rPr>
           <w:rFonts w:hint="eastAsia" w:ascii="华文中宋" w:hAnsi="华文中宋" w:eastAsia="华文中宋" w:cs="华文中宋"/>

</xml_diff>

<commit_message>
update on 2024-09-29 15:48:25.047345
</commit_message>
<xml_diff>
--- a/py 文件IO.docx
+++ b/py 文件IO.docx
@@ -58,12 +58,6 @@
             <w:insideH w:val="single" w:color="auto" w:sz="4" w:space="0"/>
             <w:insideV w:val="single" w:color="auto" w:sz="4" w:space="0"/>
           </w:tblBorders>
-          <w:tblCellMar>
-            <w:top w:w="0" w:type="dxa"/>
-            <w:left w:w="108" w:type="dxa"/>
-            <w:bottom w:w="0" w:type="dxa"/>
-            <w:right w:w="108" w:type="dxa"/>
-          </w:tblCellMar>
         </w:tblPrEx>
         <w:tc>
           <w:tcPr>
@@ -257,8 +251,6 @@
           </w14:textFill>
         </w:rPr>
       </w:pPr>
-      <w:bookmarkStart w:id="23" w:name="_GoBack"/>
-      <w:bookmarkEnd w:id="23"/>
     </w:p>
     <w:p>
       <w:pPr>
@@ -4991,8 +4983,8 @@
           </w14:textFill>
         </w:rPr>
       </w:pPr>
-      <w:bookmarkStart w:id="5" w:name="_Toc27426"/>
-      <w:bookmarkStart w:id="6" w:name="_Toc24197"/>
+      <w:bookmarkStart w:id="5" w:name="_Toc24197"/>
+      <w:bookmarkStart w:id="6" w:name="_Toc27426"/>
       <w:r>
         <w:rPr>
           <w:rFonts w:hint="eastAsia" w:ascii="华文中宋" w:hAnsi="华文中宋" w:eastAsia="华文中宋" w:cs="华文中宋"/>
@@ -19577,6 +19569,14 @@
       </w:tblGrid>
       <w:tr>
         <w:tblPrEx>
+          <w:tblBorders>
+            <w:top w:val="single" w:color="auto" w:sz="4" w:space="0"/>
+            <w:left w:val="single" w:color="auto" w:sz="4" w:space="0"/>
+            <w:bottom w:val="single" w:color="auto" w:sz="4" w:space="0"/>
+            <w:right w:val="single" w:color="auto" w:sz="4" w:space="0"/>
+            <w:insideH w:val="single" w:color="auto" w:sz="4" w:space="0"/>
+            <w:insideV w:val="single" w:color="auto" w:sz="4" w:space="0"/>
+          </w:tblBorders>
           <w:tblCellMar>
             <w:top w:w="0" w:type="dxa"/>
             <w:left w:w="108" w:type="dxa"/>
@@ -20540,12 +20540,6 @@
             <w:insideH w:val="single" w:color="auto" w:sz="4" w:space="0"/>
             <w:insideV w:val="single" w:color="auto" w:sz="4" w:space="0"/>
           </w:tblBorders>
-          <w:tblCellMar>
-            <w:top w:w="0" w:type="dxa"/>
-            <w:left w:w="108" w:type="dxa"/>
-            <w:bottom w:w="0" w:type="dxa"/>
-            <w:right w:w="108" w:type="dxa"/>
-          </w:tblCellMar>
         </w:tblPrEx>
         <w:tc>
           <w:tcPr>
@@ -23156,8 +23150,8 @@
         </w:tblCellMar>
       </w:tblPr>
       <w:tblGrid>
-        <w:gridCol w:w="1523"/>
-        <w:gridCol w:w="1861"/>
+        <w:gridCol w:w="1522"/>
+        <w:gridCol w:w="1862"/>
         <w:gridCol w:w="2459"/>
       </w:tblGrid>
       <w:tr>
@@ -23298,7 +23292,24 @@
                 <w:szCs w:val="21"/>
                 <w:lang w:val="en-US" w:eastAsia="zh-CN"/>
               </w:rPr>
-              <w:t>tostring(ELE)</w:t>
+              <w:t>tostring(ELE, encoding</w:t>
+            </w:r>
+            <w:bookmarkStart w:id="23" w:name="_GoBack"/>
+            <w:bookmarkEnd w:id="23"/>
+            <w:r>
+              <w:rPr>
+                <w:rFonts w:hint="eastAsia" w:cs="华文中宋"/>
+                <w:b/>
+                <w:bCs/>
+                <w:i w:val="0"/>
+                <w:caps w:val="0"/>
+                <w:color w:val="FF0000"/>
+                <w:spacing w:val="7"/>
+                <w:sz w:val="21"/>
+                <w:szCs w:val="21"/>
+                <w:lang w:val="en-US" w:eastAsia="zh-CN"/>
+              </w:rPr>
+              <w:t>)</w:t>
             </w:r>
           </w:p>
         </w:tc>
@@ -25545,12 +25556,6 @@
             <w:insideH w:val="single" w:color="auto" w:sz="4" w:space="0"/>
             <w:insideV w:val="single" w:color="auto" w:sz="4" w:space="0"/>
           </w:tblBorders>
-          <w:tblCellMar>
-            <w:top w:w="0" w:type="dxa"/>
-            <w:left w:w="108" w:type="dxa"/>
-            <w:bottom w:w="0" w:type="dxa"/>
-            <w:right w:w="108" w:type="dxa"/>
-          </w:tblCellMar>
         </w:tblPrEx>
         <w:tc>
           <w:tcPr>

</xml_diff>

<commit_message>
update on 2024-10-12 13:56:45.267203
</commit_message>
<xml_diff>
--- a/py 文件IO.docx
+++ b/py 文件IO.docx
@@ -58,6 +58,12 @@
             <w:insideH w:val="single" w:color="auto" w:sz="4" w:space="0"/>
             <w:insideV w:val="single" w:color="auto" w:sz="4" w:space="0"/>
           </w:tblBorders>
+          <w:tblCellMar>
+            <w:top w:w="0" w:type="dxa"/>
+            <w:left w:w="108" w:type="dxa"/>
+            <w:bottom w:w="0" w:type="dxa"/>
+            <w:right w:w="108" w:type="dxa"/>
+          </w:tblCellMar>
         </w:tblPrEx>
         <w:tc>
           <w:tcPr>
@@ -728,8 +734,8 @@
           </w14:textFill>
         </w:rPr>
       </w:pPr>
-      <w:bookmarkStart w:id="3" w:name="_Toc10290"/>
-      <w:bookmarkStart w:id="4" w:name="_Toc30074"/>
+      <w:bookmarkStart w:id="3" w:name="_Toc30074"/>
+      <w:bookmarkStart w:id="4" w:name="_Toc10290"/>
       <w:r>
         <w:rPr>
           <w:rFonts w:hint="eastAsia" w:ascii="华文中宋" w:hAnsi="华文中宋" w:eastAsia="华文中宋" w:cs="华文中宋"/>
@@ -745,7 +751,60 @@
             </w14:solidFill>
           </w14:textFill>
         </w:rPr>
-        <w:t>路径pathlib：</w:t>
+        <w:t>路径pathlib</w:t>
+      </w:r>
+      <w:r>
+        <w:rPr>
+          <w:rFonts w:hint="eastAsia" w:cs="华文中宋"/>
+          <w:b/>
+          <w:bCs/>
+          <w:color w:val="70AD47" w:themeColor="accent6"/>
+          <w:sz w:val="21"/>
+          <w:szCs w:val="24"/>
+          <w:lang w:val="en-US" w:eastAsia="zh-CN"/>
+          <w14:textFill>
+            <w14:solidFill>
+              <w14:schemeClr w14:val="accent6"/>
+            </w14:solidFill>
+          </w14:textFill>
+        </w:rPr>
+        <w:t xml:space="preserve"> (&gt;= 3.4</w:t>
+      </w:r>
+      <w:bookmarkStart w:id="23" w:name="_GoBack"/>
+      <w:bookmarkEnd w:id="23"/>
+      <w:r>
+        <w:rPr>
+          <w:rFonts w:hint="eastAsia" w:cs="华文中宋"/>
+          <w:b/>
+          <w:bCs/>
+          <w:color w:val="70AD47" w:themeColor="accent6"/>
+          <w:sz w:val="21"/>
+          <w:szCs w:val="24"/>
+          <w:lang w:val="en-US" w:eastAsia="zh-CN"/>
+          <w14:textFill>
+            <w14:solidFill>
+              <w14:schemeClr w14:val="accent6"/>
+            </w14:solidFill>
+          </w14:textFill>
+        </w:rPr>
+        <w:t>)</w:t>
+      </w:r>
+      <w:r>
+        <w:rPr>
+          <w:rFonts w:hint="eastAsia" w:ascii="华文中宋" w:hAnsi="华文中宋" w:eastAsia="华文中宋" w:cs="华文中宋"/>
+          <w:b/>
+          <w:bCs/>
+          <w:color w:val="70AD47" w:themeColor="accent6"/>
+          <w:sz w:val="21"/>
+          <w:szCs w:val="24"/>
+          <w:lang w:val="en-US" w:eastAsia="zh-CN"/>
+          <w14:textFill>
+            <w14:solidFill>
+              <w14:schemeClr w14:val="accent6"/>
+            </w14:solidFill>
+          </w14:textFill>
+        </w:rPr>
+        <w:t>：</w:t>
       </w:r>
       <w:bookmarkEnd w:id="3"/>
       <w:bookmarkEnd w:id="4"/>
@@ -20540,6 +20599,12 @@
             <w:insideH w:val="single" w:color="auto" w:sz="4" w:space="0"/>
             <w:insideV w:val="single" w:color="auto" w:sz="4" w:space="0"/>
           </w:tblBorders>
+          <w:tblCellMar>
+            <w:top w:w="0" w:type="dxa"/>
+            <w:left w:w="108" w:type="dxa"/>
+            <w:bottom w:w="0" w:type="dxa"/>
+            <w:right w:w="108" w:type="dxa"/>
+          </w:tblCellMar>
         </w:tblPrEx>
         <w:tc>
           <w:tcPr>
@@ -23292,24 +23357,7 @@
                 <w:szCs w:val="21"/>
                 <w:lang w:val="en-US" w:eastAsia="zh-CN"/>
               </w:rPr>
-              <w:t>tostring(ELE, encoding</w:t>
-            </w:r>
-            <w:bookmarkStart w:id="23" w:name="_GoBack"/>
-            <w:bookmarkEnd w:id="23"/>
-            <w:r>
-              <w:rPr>
-                <w:rFonts w:hint="eastAsia" w:cs="华文中宋"/>
-                <w:b/>
-                <w:bCs/>
-                <w:i w:val="0"/>
-                <w:caps w:val="0"/>
-                <w:color w:val="FF0000"/>
-                <w:spacing w:val="7"/>
-                <w:sz w:val="21"/>
-                <w:szCs w:val="21"/>
-                <w:lang w:val="en-US" w:eastAsia="zh-CN"/>
-              </w:rPr>
-              <w:t>)</w:t>
+              <w:t>tostring(ELE, encoding)</w:t>
             </w:r>
           </w:p>
         </w:tc>
@@ -25556,6 +25604,12 @@
             <w:insideH w:val="single" w:color="auto" w:sz="4" w:space="0"/>
             <w:insideV w:val="single" w:color="auto" w:sz="4" w:space="0"/>
           </w:tblBorders>
+          <w:tblCellMar>
+            <w:top w:w="0" w:type="dxa"/>
+            <w:left w:w="108" w:type="dxa"/>
+            <w:bottom w:w="0" w:type="dxa"/>
+            <w:right w:w="108" w:type="dxa"/>
+          </w:tblCellMar>
         </w:tblPrEx>
         <w:tc>
           <w:tcPr>

</xml_diff>

<commit_message>
update on 2024-10-23 13:11:36.497763
</commit_message>
<xml_diff>
--- a/py 文件IO.docx
+++ b/py 文件IO.docx
@@ -768,26 +768,7 @@
             </w14:solidFill>
           </w14:textFill>
         </w:rPr>
-        <w:t xml:space="preserve"> (&gt;= 3.4</w:t>
-      </w:r>
-      <w:bookmarkStart w:id="23" w:name="_GoBack"/>
-      <w:bookmarkEnd w:id="23"/>
-      <w:r>
-        <w:rPr>
-          <w:rFonts w:hint="eastAsia" w:cs="华文中宋"/>
-          <w:b/>
-          <w:bCs/>
-          <w:color w:val="70AD47" w:themeColor="accent6"/>
-          <w:sz w:val="21"/>
-          <w:szCs w:val="24"/>
-          <w:lang w:val="en-US" w:eastAsia="zh-CN"/>
-          <w14:textFill>
-            <w14:solidFill>
-              <w14:schemeClr w14:val="accent6"/>
-            </w14:solidFill>
-          </w14:textFill>
-        </w:rPr>
-        <w:t>)</w:t>
+        <w:t xml:space="preserve"> (&gt;= 3.4)</w:t>
       </w:r>
       <w:r>
         <w:rPr>
@@ -5042,8 +5023,8 @@
           </w14:textFill>
         </w:rPr>
       </w:pPr>
-      <w:bookmarkStart w:id="5" w:name="_Toc24197"/>
-      <w:bookmarkStart w:id="6" w:name="_Toc27426"/>
+      <w:bookmarkStart w:id="5" w:name="_Toc27426"/>
+      <w:bookmarkStart w:id="6" w:name="_Toc24197"/>
       <w:r>
         <w:rPr>
           <w:rFonts w:hint="eastAsia" w:ascii="华文中宋" w:hAnsi="华文中宋" w:eastAsia="华文中宋" w:cs="华文中宋"/>
@@ -8919,43 +8900,6 @@
       <w:bookmarkEnd w:id="1"/>
       <w:bookmarkEnd w:id="9"/>
     </w:p>
-    <w:p>
-      <w:pPr>
-        <w:outlineLvl w:val="9"/>
-        <w:rPr>
-          <w:rFonts w:hint="default" w:ascii="华文中宋" w:hAnsi="华文中宋" w:eastAsia="华文中宋" w:cs="华文中宋"/>
-          <w:b/>
-          <w:bCs/>
-          <w:color w:val="70AD47" w:themeColor="accent6"/>
-          <w:sz w:val="21"/>
-          <w:szCs w:val="24"/>
-          <w:lang w:val="en-US" w:eastAsia="zh-CN"/>
-          <w14:textFill>
-            <w14:solidFill>
-              <w14:schemeClr w14:val="accent6"/>
-            </w14:solidFill>
-          </w14:textFill>
-        </w:rPr>
-      </w:pPr>
-      <w:r>
-        <w:rPr>
-          <w:rFonts w:hint="eastAsia" w:cs="华文中宋"/>
-          <w:b/>
-          <w:bCs/>
-          <w:color w:val="ED7D31" w:themeColor="accent2"/>
-          <w:sz w:val="21"/>
-          <w:szCs w:val="24"/>
-          <w:u w:val="single"/>
-          <w:lang w:val="en-US" w:eastAsia="zh-CN"/>
-          <w14:textFill>
-            <w14:solidFill>
-              <w14:schemeClr w14:val="accent2"/>
-            </w14:solidFill>
-          </w14:textFill>
-        </w:rPr>
-        <w:t>import bibtexparser as bib</w:t>
-      </w:r>
-    </w:p>
     <w:tbl>
       <w:tblPr>
         <w:tblStyle w:val="7"/>
@@ -9003,6 +8947,48 @@
         <w:tc>
           <w:tcPr>
             <w:tcW w:w="0" w:type="auto"/>
+            <w:gridSpan w:val="4"/>
+            <w:vAlign w:val="center"/>
+          </w:tcPr>
+          <w:p>
+            <w:pPr>
+              <w:pStyle w:val="14"/>
+              <w:bidi w:val="0"/>
+              <w:rPr>
+                <w:rFonts w:hint="eastAsia"/>
+                <w:lang w:val="en-US" w:eastAsia="zh-CN"/>
+              </w:rPr>
+            </w:pPr>
+            <w:r>
+              <w:rPr>
+                <w:rFonts w:hint="eastAsia"/>
+                <w:lang w:val="en-US" w:eastAsia="zh-CN"/>
+              </w:rPr>
+              <w:t>bibtexparser：</w:t>
+            </w:r>
+          </w:p>
+        </w:tc>
+      </w:tr>
+      <w:tr>
+        <w:tblPrEx>
+          <w:tblBorders>
+            <w:top w:val="single" w:color="auto" w:sz="4" w:space="0"/>
+            <w:left w:val="single" w:color="auto" w:sz="4" w:space="0"/>
+            <w:bottom w:val="single" w:color="auto" w:sz="4" w:space="0"/>
+            <w:right w:val="single" w:color="auto" w:sz="4" w:space="0"/>
+            <w:insideH w:val="single" w:color="auto" w:sz="4" w:space="0"/>
+            <w:insideV w:val="single" w:color="auto" w:sz="4" w:space="0"/>
+          </w:tblBorders>
+          <w:tblCellMar>
+            <w:top w:w="0" w:type="dxa"/>
+            <w:left w:w="108" w:type="dxa"/>
+            <w:bottom w:w="0" w:type="dxa"/>
+            <w:right w:w="108" w:type="dxa"/>
+          </w:tblCellMar>
+        </w:tblPrEx>
+        <w:tc>
+          <w:tcPr>
+            <w:tcW w:w="0" w:type="auto"/>
             <w:gridSpan w:val="2"/>
             <w:vAlign w:val="center"/>
           </w:tcPr>
@@ -9828,6 +9814,979 @@
         </w:rPr>
       </w:pPr>
       <w:bookmarkStart w:id="10" w:name="_Toc8534"/>
+    </w:p>
+    <w:p>
+      <w:pPr>
+        <w:numPr>
+          <w:ilvl w:val="0"/>
+          <w:numId w:val="0"/>
+        </w:numPr>
+        <w:tabs>
+          <w:tab w:val="left" w:pos="3451"/>
+        </w:tabs>
+        <w:outlineLvl w:val="9"/>
+        <w:rPr>
+          <w:rFonts w:hint="default" w:ascii="华文中宋" w:hAnsi="华文中宋" w:eastAsia="华文中宋" w:cs="华文中宋"/>
+          <w:b/>
+          <w:bCs/>
+          <w:i w:val="0"/>
+          <w:caps w:val="0"/>
+          <w:color w:val="ED7D31" w:themeColor="accent2"/>
+          <w:spacing w:val="7"/>
+          <w:sz w:val="21"/>
+          <w:szCs w:val="21"/>
+          <w:vertAlign w:val="baseline"/>
+          <w:lang w:val="en-US" w:eastAsia="zh-CN"/>
+          <w14:textFill>
+            <w14:solidFill>
+              <w14:schemeClr w14:val="accent2"/>
+            </w14:solidFill>
+          </w14:textFill>
+        </w:rPr>
+      </w:pPr>
+    </w:p>
+    <w:p>
+      <w:pPr>
+        <w:outlineLvl w:val="1"/>
+        <w:rPr>
+          <w:rFonts w:hint="eastAsia" w:ascii="华文中宋" w:hAnsi="华文中宋" w:eastAsia="华文中宋" w:cs="华文中宋"/>
+          <w:b/>
+          <w:bCs/>
+          <w:i w:val="0"/>
+          <w:caps w:val="0"/>
+          <w:color w:val="ED7D31" w:themeColor="accent2"/>
+          <w:spacing w:val="7"/>
+          <w:sz w:val="21"/>
+          <w:szCs w:val="21"/>
+          <w:lang w:val="en-US" w:eastAsia="zh-CN"/>
+          <w14:textFill>
+            <w14:solidFill>
+              <w14:schemeClr w14:val="accent2"/>
+            </w14:solidFill>
+          </w14:textFill>
+        </w:rPr>
+      </w:pPr>
+      <w:r>
+        <w:rPr>
+          <w:rFonts w:hint="eastAsia" w:cs="华文中宋"/>
+          <w:b/>
+          <w:bCs/>
+          <w:color w:val="00B0F0"/>
+          <w:sz w:val="21"/>
+          <w:szCs w:val="24"/>
+          <w:lang w:val="en-US" w:eastAsia="zh-CN"/>
+        </w:rPr>
+        <w:t>csv</w:t>
+      </w:r>
+      <w:r>
+        <w:rPr>
+          <w:rFonts w:hint="eastAsia" w:ascii="华文中宋" w:hAnsi="华文中宋" w:eastAsia="华文中宋" w:cs="华文中宋"/>
+          <w:b/>
+          <w:bCs/>
+          <w:color w:val="00B0F0"/>
+          <w:sz w:val="21"/>
+          <w:szCs w:val="24"/>
+          <w:lang w:val="en-US" w:eastAsia="zh-CN"/>
+        </w:rPr>
+        <w:t>：</w:t>
+      </w:r>
+    </w:p>
+    <w:tbl>
+      <w:tblPr>
+        <w:tblStyle w:val="7"/>
+        <w:tblW w:w="0" w:type="auto"/>
+        <w:tblInd w:w="0" w:type="dxa"/>
+        <w:tblBorders>
+          <w:top w:val="single" w:color="auto" w:sz="4" w:space="0"/>
+          <w:left w:val="single" w:color="auto" w:sz="4" w:space="0"/>
+          <w:bottom w:val="single" w:color="auto" w:sz="4" w:space="0"/>
+          <w:right w:val="single" w:color="auto" w:sz="4" w:space="0"/>
+          <w:insideH w:val="single" w:color="auto" w:sz="4" w:space="0"/>
+          <w:insideV w:val="single" w:color="auto" w:sz="4" w:space="0"/>
+        </w:tblBorders>
+        <w:tblLayout w:type="autofit"/>
+        <w:tblCellMar>
+          <w:top w:w="0" w:type="dxa"/>
+          <w:left w:w="108" w:type="dxa"/>
+          <w:bottom w:w="0" w:type="dxa"/>
+          <w:right w:w="108" w:type="dxa"/>
+        </w:tblCellMar>
+      </w:tblPr>
+      <w:tblGrid>
+        <w:gridCol w:w="1851"/>
+        <w:gridCol w:w="3839"/>
+        <w:gridCol w:w="1113"/>
+      </w:tblGrid>
+      <w:tr>
+        <w:tblPrEx>
+          <w:tblBorders>
+            <w:top w:val="single" w:color="auto" w:sz="4" w:space="0"/>
+            <w:left w:val="single" w:color="auto" w:sz="4" w:space="0"/>
+            <w:bottom w:val="single" w:color="auto" w:sz="4" w:space="0"/>
+            <w:right w:val="single" w:color="auto" w:sz="4" w:space="0"/>
+            <w:insideH w:val="single" w:color="auto" w:sz="4" w:space="0"/>
+            <w:insideV w:val="single" w:color="auto" w:sz="4" w:space="0"/>
+          </w:tblBorders>
+          <w:tblCellMar>
+            <w:top w:w="0" w:type="dxa"/>
+            <w:left w:w="108" w:type="dxa"/>
+            <w:bottom w:w="0" w:type="dxa"/>
+            <w:right w:w="108" w:type="dxa"/>
+          </w:tblCellMar>
+        </w:tblPrEx>
+        <w:tc>
+          <w:tcPr>
+            <w:tcW w:w="0" w:type="auto"/>
+            <w:gridSpan w:val="3"/>
+            <w:vAlign w:val="center"/>
+          </w:tcPr>
+          <w:p>
+            <w:pPr>
+              <w:numPr>
+                <w:ilvl w:val="0"/>
+                <w:numId w:val="0"/>
+              </w:numPr>
+              <w:tabs>
+                <w:tab w:val="left" w:pos="3451"/>
+              </w:tabs>
+              <w:outlineLvl w:val="9"/>
+              <w:rPr>
+                <w:rFonts w:hint="default" w:cs="华文中宋"/>
+                <w:b/>
+                <w:bCs/>
+                <w:i w:val="0"/>
+                <w:caps w:val="0"/>
+                <w:color w:val="ED7D31" w:themeColor="accent2"/>
+                <w:spacing w:val="7"/>
+                <w:sz w:val="21"/>
+                <w:szCs w:val="21"/>
+                <w:vertAlign w:val="baseline"/>
+                <w:lang w:val="en-US" w:eastAsia="zh-CN"/>
+                <w14:textFill>
+                  <w14:solidFill>
+                    <w14:schemeClr w14:val="accent2"/>
+                  </w14:solidFill>
+                </w14:textFill>
+              </w:rPr>
+            </w:pPr>
+            <w:r>
+              <w:rPr>
+                <w:rFonts w:hint="eastAsia" w:cs="华文中宋"/>
+                <w:b/>
+                <w:bCs/>
+                <w:i w:val="0"/>
+                <w:caps w:val="0"/>
+                <w:color w:val="ED7D31" w:themeColor="accent2"/>
+                <w:spacing w:val="7"/>
+                <w:sz w:val="21"/>
+                <w:szCs w:val="21"/>
+                <w:vertAlign w:val="baseline"/>
+                <w:lang w:val="en-US" w:eastAsia="zh-CN"/>
+                <w14:textFill>
+                  <w14:solidFill>
+                    <w14:schemeClr w14:val="accent2"/>
+                  </w14:solidFill>
+                </w14:textFill>
+              </w:rPr>
+              <w:t>csv (built-in)：</w:t>
+            </w:r>
+          </w:p>
+        </w:tc>
+      </w:tr>
+      <w:tr>
+        <w:tblPrEx>
+          <w:tblBorders>
+            <w:top w:val="single" w:color="auto" w:sz="4" w:space="0"/>
+            <w:left w:val="single" w:color="auto" w:sz="4" w:space="0"/>
+            <w:bottom w:val="single" w:color="auto" w:sz="4" w:space="0"/>
+            <w:right w:val="single" w:color="auto" w:sz="4" w:space="0"/>
+            <w:insideH w:val="single" w:color="auto" w:sz="4" w:space="0"/>
+            <w:insideV w:val="single" w:color="auto" w:sz="4" w:space="0"/>
+          </w:tblBorders>
+          <w:tblCellMar>
+            <w:top w:w="0" w:type="dxa"/>
+            <w:left w:w="108" w:type="dxa"/>
+            <w:bottom w:w="0" w:type="dxa"/>
+            <w:right w:w="108" w:type="dxa"/>
+          </w:tblCellMar>
+        </w:tblPrEx>
+        <w:tc>
+          <w:tcPr>
+            <w:tcW w:w="0" w:type="auto"/>
+            <w:gridSpan w:val="2"/>
+            <w:vAlign w:val="center"/>
+          </w:tcPr>
+          <w:p>
+            <w:pPr>
+              <w:numPr>
+                <w:ilvl w:val="0"/>
+                <w:numId w:val="0"/>
+              </w:numPr>
+              <w:tabs>
+                <w:tab w:val="left" w:pos="3451"/>
+              </w:tabs>
+              <w:ind w:left="0" w:leftChars="0" w:firstLine="0" w:firstLineChars="0"/>
+              <w:outlineLvl w:val="9"/>
+              <w:rPr>
+                <w:rFonts w:hint="default" w:cs="华文中宋"/>
+                <w:b/>
+                <w:bCs/>
+                <w:i w:val="0"/>
+                <w:caps w:val="0"/>
+                <w:color w:val="FF0000"/>
+                <w:spacing w:val="7"/>
+                <w:sz w:val="21"/>
+                <w:szCs w:val="21"/>
+                <w:lang w:val="en-US" w:eastAsia="zh-CN"/>
+              </w:rPr>
+            </w:pPr>
+            <w:r>
+              <w:rPr>
+                <w:rFonts w:hint="eastAsia" w:cs="华文中宋"/>
+                <w:b/>
+                <w:bCs/>
+                <w:i w:val="0"/>
+                <w:caps w:val="0"/>
+                <w:color w:val="FF0000"/>
+                <w:spacing w:val="7"/>
+                <w:sz w:val="21"/>
+                <w:szCs w:val="21"/>
+                <w:lang w:val="en-US" w:eastAsia="zh-CN"/>
+              </w:rPr>
+              <w:t>reader / DictReader(textIO, delimiter</w:t>
+            </w:r>
+            <w:bookmarkStart w:id="23" w:name="_GoBack"/>
+            <w:bookmarkEnd w:id="23"/>
+            <w:r>
+              <w:rPr>
+                <w:rFonts w:hint="eastAsia" w:cs="华文中宋"/>
+                <w:b/>
+                <w:bCs/>
+                <w:i w:val="0"/>
+                <w:caps w:val="0"/>
+                <w:color w:val="FF0000"/>
+                <w:spacing w:val="7"/>
+                <w:sz w:val="21"/>
+                <w:szCs w:val="21"/>
+                <w:lang w:val="en-US" w:eastAsia="zh-CN"/>
+              </w:rPr>
+              <w:t>)</w:t>
+            </w:r>
+          </w:p>
+        </w:tc>
+        <w:tc>
+          <w:tcPr>
+            <w:tcW w:w="0" w:type="auto"/>
+            <w:vAlign w:val="center"/>
+          </w:tcPr>
+          <w:p>
+            <w:pPr>
+              <w:numPr>
+                <w:ilvl w:val="0"/>
+                <w:numId w:val="0"/>
+              </w:numPr>
+              <w:tabs>
+                <w:tab w:val="left" w:pos="3451"/>
+              </w:tabs>
+              <w:outlineLvl w:val="9"/>
+              <w:rPr>
+                <w:rFonts w:hint="default" w:cs="华文中宋"/>
+                <w:b/>
+                <w:bCs/>
+                <w:i w:val="0"/>
+                <w:caps w:val="0"/>
+                <w:color w:val="ED7D31" w:themeColor="accent2"/>
+                <w:spacing w:val="7"/>
+                <w:sz w:val="21"/>
+                <w:szCs w:val="21"/>
+                <w:vertAlign w:val="baseline"/>
+                <w:lang w:val="en-US" w:eastAsia="zh-CN"/>
+                <w14:textFill>
+                  <w14:solidFill>
+                    <w14:schemeClr w14:val="accent2"/>
+                  </w14:solidFill>
+                </w14:textFill>
+              </w:rPr>
+            </w:pPr>
+            <w:r>
+              <w:rPr>
+                <w:rFonts w:hint="eastAsia" w:ascii="华文中宋" w:hAnsi="华文中宋" w:eastAsia="华文中宋" w:cs="华文中宋"/>
+                <w:b/>
+                <w:bCs/>
+                <w:i w:val="0"/>
+                <w:caps w:val="0"/>
+                <w:color w:val="EA82F1"/>
+                <w:spacing w:val="7"/>
+                <w:sz w:val="21"/>
+                <w:szCs w:val="21"/>
+                <w:lang w:val="en-US" w:eastAsia="zh-CN"/>
+              </w:rPr>
+              <w:t>行迭代器</w:t>
+            </w:r>
+          </w:p>
+        </w:tc>
+      </w:tr>
+      <w:tr>
+        <w:tblPrEx>
+          <w:tblBorders>
+            <w:top w:val="single" w:color="auto" w:sz="4" w:space="0"/>
+            <w:left w:val="single" w:color="auto" w:sz="4" w:space="0"/>
+            <w:bottom w:val="single" w:color="auto" w:sz="4" w:space="0"/>
+            <w:right w:val="single" w:color="auto" w:sz="4" w:space="0"/>
+            <w:insideH w:val="single" w:color="auto" w:sz="4" w:space="0"/>
+            <w:insideV w:val="single" w:color="auto" w:sz="4" w:space="0"/>
+          </w:tblBorders>
+          <w:tblCellMar>
+            <w:top w:w="0" w:type="dxa"/>
+            <w:left w:w="108" w:type="dxa"/>
+            <w:bottom w:w="0" w:type="dxa"/>
+            <w:right w:w="108" w:type="dxa"/>
+          </w:tblCellMar>
+        </w:tblPrEx>
+        <w:tc>
+          <w:tcPr>
+            <w:tcW w:w="0" w:type="auto"/>
+            <w:gridSpan w:val="2"/>
+            <w:vAlign w:val="center"/>
+          </w:tcPr>
+          <w:p>
+            <w:pPr>
+              <w:numPr>
+                <w:ilvl w:val="0"/>
+                <w:numId w:val="0"/>
+              </w:numPr>
+              <w:tabs>
+                <w:tab w:val="left" w:pos="3451"/>
+              </w:tabs>
+              <w:outlineLvl w:val="9"/>
+              <w:rPr>
+                <w:rFonts w:hint="default" w:cs="华文中宋"/>
+                <w:b/>
+                <w:bCs/>
+                <w:i w:val="0"/>
+                <w:caps w:val="0"/>
+                <w:color w:val="FF0000"/>
+                <w:spacing w:val="7"/>
+                <w:sz w:val="21"/>
+                <w:szCs w:val="21"/>
+                <w:lang w:val="en-US" w:eastAsia="zh-CN"/>
+              </w:rPr>
+            </w:pPr>
+            <w:r>
+              <w:rPr>
+                <w:rFonts w:hint="eastAsia" w:cs="华文中宋"/>
+                <w:b/>
+                <w:bCs/>
+                <w:i w:val="0"/>
+                <w:caps w:val="0"/>
+                <w:color w:val="FF0000"/>
+                <w:spacing w:val="7"/>
+                <w:sz w:val="21"/>
+                <w:szCs w:val="21"/>
+                <w:lang w:val="en-US" w:eastAsia="zh-CN"/>
+              </w:rPr>
+              <w:t>writer(textIO) / DictWriter(textIO, fieldnames)</w:t>
+            </w:r>
+          </w:p>
+        </w:tc>
+        <w:tc>
+          <w:tcPr>
+            <w:tcW w:w="0" w:type="auto"/>
+            <w:vAlign w:val="center"/>
+          </w:tcPr>
+          <w:p>
+            <w:pPr>
+              <w:numPr>
+                <w:ilvl w:val="0"/>
+                <w:numId w:val="0"/>
+              </w:numPr>
+              <w:tabs>
+                <w:tab w:val="left" w:pos="3451"/>
+              </w:tabs>
+              <w:outlineLvl w:val="9"/>
+              <w:rPr>
+                <w:rFonts w:hint="eastAsia" w:cs="华文中宋"/>
+                <w:b/>
+                <w:bCs/>
+                <w:i w:val="0"/>
+                <w:caps w:val="0"/>
+                <w:color w:val="ED7D31" w:themeColor="accent2"/>
+                <w:spacing w:val="7"/>
+                <w:sz w:val="21"/>
+                <w:szCs w:val="21"/>
+                <w:vertAlign w:val="baseline"/>
+                <w:lang w:val="en-US" w:eastAsia="zh-CN"/>
+                <w14:textFill>
+                  <w14:solidFill>
+                    <w14:schemeClr w14:val="accent2"/>
+                  </w14:solidFill>
+                </w14:textFill>
+              </w:rPr>
+            </w:pPr>
+            <w:r>
+              <w:rPr>
+                <w:rFonts w:hint="eastAsia" w:cs="华文中宋"/>
+                <w:b/>
+                <w:bCs/>
+                <w:i w:val="0"/>
+                <w:caps w:val="0"/>
+                <w:color w:val="EA82F1"/>
+                <w:spacing w:val="7"/>
+                <w:sz w:val="21"/>
+                <w:szCs w:val="21"/>
+                <w:lang w:val="en-US" w:eastAsia="zh-CN"/>
+              </w:rPr>
+              <w:t>写入</w:t>
+            </w:r>
+            <w:r>
+              <w:rPr>
+                <w:rFonts w:hint="eastAsia" w:ascii="华文中宋" w:hAnsi="华文中宋" w:eastAsia="华文中宋" w:cs="华文中宋"/>
+                <w:b/>
+                <w:bCs/>
+                <w:i w:val="0"/>
+                <w:caps w:val="0"/>
+                <w:color w:val="EA82F1"/>
+                <w:spacing w:val="7"/>
+                <w:sz w:val="21"/>
+                <w:szCs w:val="21"/>
+                <w:lang w:val="en-US" w:eastAsia="zh-CN"/>
+              </w:rPr>
+              <w:t>器</w:t>
+            </w:r>
+          </w:p>
+        </w:tc>
+      </w:tr>
+      <w:tr>
+        <w:tblPrEx>
+          <w:tblBorders>
+            <w:top w:val="single" w:color="auto" w:sz="4" w:space="0"/>
+            <w:left w:val="single" w:color="auto" w:sz="4" w:space="0"/>
+            <w:bottom w:val="single" w:color="auto" w:sz="4" w:space="0"/>
+            <w:right w:val="single" w:color="auto" w:sz="4" w:space="0"/>
+            <w:insideH w:val="single" w:color="auto" w:sz="4" w:space="0"/>
+            <w:insideV w:val="single" w:color="auto" w:sz="4" w:space="0"/>
+          </w:tblBorders>
+          <w:tblCellMar>
+            <w:top w:w="0" w:type="dxa"/>
+            <w:left w:w="108" w:type="dxa"/>
+            <w:bottom w:w="0" w:type="dxa"/>
+            <w:right w:w="108" w:type="dxa"/>
+          </w:tblCellMar>
+        </w:tblPrEx>
+        <w:tc>
+          <w:tcPr>
+            <w:tcW w:w="0" w:type="auto"/>
+            <w:vAlign w:val="center"/>
+          </w:tcPr>
+          <w:p>
+            <w:pPr>
+              <w:numPr>
+                <w:ilvl w:val="0"/>
+                <w:numId w:val="0"/>
+              </w:numPr>
+              <w:tabs>
+                <w:tab w:val="left" w:pos="3451"/>
+              </w:tabs>
+              <w:ind w:left="0" w:leftChars="0" w:firstLine="0" w:firstLineChars="0"/>
+              <w:outlineLvl w:val="9"/>
+              <w:rPr>
+                <w:rFonts w:hint="default" w:cs="华文中宋"/>
+                <w:b/>
+                <w:bCs/>
+                <w:i w:val="0"/>
+                <w:caps w:val="0"/>
+                <w:color w:val="FF0000"/>
+                <w:spacing w:val="7"/>
+                <w:sz w:val="21"/>
+                <w:szCs w:val="21"/>
+                <w:lang w:val="en-US" w:eastAsia="zh-CN"/>
+              </w:rPr>
+            </w:pPr>
+            <w:r>
+              <w:rPr>
+                <w:rFonts w:hint="eastAsia" w:cs="华文中宋"/>
+                <w:b/>
+                <w:bCs/>
+                <w:i w:val="0"/>
+                <w:caps w:val="0"/>
+                <w:color w:val="ED7D31" w:themeColor="accent2"/>
+                <w:spacing w:val="7"/>
+                <w:sz w:val="21"/>
+                <w:szCs w:val="21"/>
+                <w:vertAlign w:val="baseline"/>
+                <w:lang w:val="en-US" w:eastAsia="zh-CN"/>
+                <w14:textFill>
+                  <w14:solidFill>
+                    <w14:schemeClr w14:val="accent2"/>
+                  </w14:solidFill>
+                </w14:textFill>
+              </w:rPr>
+              <w:t>Dict*属性</w:t>
+            </w:r>
+          </w:p>
+        </w:tc>
+        <w:tc>
+          <w:tcPr>
+            <w:tcW w:w="0" w:type="auto"/>
+            <w:vAlign w:val="center"/>
+          </w:tcPr>
+          <w:p>
+            <w:pPr>
+              <w:numPr>
+                <w:ilvl w:val="0"/>
+                <w:numId w:val="0"/>
+              </w:numPr>
+              <w:tabs>
+                <w:tab w:val="left" w:pos="3451"/>
+              </w:tabs>
+              <w:ind w:left="0" w:leftChars="0" w:firstLine="0" w:firstLineChars="0"/>
+              <w:outlineLvl w:val="9"/>
+              <w:rPr>
+                <w:rFonts w:hint="default" w:cs="华文中宋"/>
+                <w:b/>
+                <w:bCs/>
+                <w:i w:val="0"/>
+                <w:caps w:val="0"/>
+                <w:color w:val="FF0000"/>
+                <w:spacing w:val="7"/>
+                <w:sz w:val="21"/>
+                <w:szCs w:val="21"/>
+                <w:lang w:val="en-US" w:eastAsia="zh-CN"/>
+              </w:rPr>
+            </w:pPr>
+            <w:r>
+              <w:rPr>
+                <w:rFonts w:hint="eastAsia" w:cs="华文中宋"/>
+                <w:b/>
+                <w:bCs/>
+                <w:i w:val="0"/>
+                <w:caps w:val="0"/>
+                <w:color w:val="FF0000"/>
+                <w:spacing w:val="7"/>
+                <w:sz w:val="21"/>
+                <w:szCs w:val="21"/>
+                <w:lang w:val="en-US" w:eastAsia="zh-CN"/>
+              </w:rPr>
+              <w:t>fieldnames</w:t>
+            </w:r>
+          </w:p>
+        </w:tc>
+        <w:tc>
+          <w:tcPr>
+            <w:tcW w:w="0" w:type="auto"/>
+            <w:vAlign w:val="center"/>
+          </w:tcPr>
+          <w:p>
+            <w:pPr>
+              <w:numPr>
+                <w:ilvl w:val="0"/>
+                <w:numId w:val="0"/>
+              </w:numPr>
+              <w:tabs>
+                <w:tab w:val="left" w:pos="3451"/>
+              </w:tabs>
+              <w:outlineLvl w:val="9"/>
+              <w:rPr>
+                <w:rFonts w:hint="default" w:cs="华文中宋"/>
+                <w:b/>
+                <w:bCs/>
+                <w:i w:val="0"/>
+                <w:caps w:val="0"/>
+                <w:color w:val="ED7D31" w:themeColor="accent2"/>
+                <w:spacing w:val="7"/>
+                <w:sz w:val="21"/>
+                <w:szCs w:val="21"/>
+                <w:vertAlign w:val="baseline"/>
+                <w:lang w:val="en-US" w:eastAsia="zh-CN"/>
+                <w14:textFill>
+                  <w14:solidFill>
+                    <w14:schemeClr w14:val="accent2"/>
+                  </w14:solidFill>
+                </w14:textFill>
+              </w:rPr>
+            </w:pPr>
+            <w:r>
+              <w:rPr>
+                <w:rFonts w:hint="eastAsia" w:ascii="华文中宋" w:hAnsi="华文中宋" w:eastAsia="华文中宋" w:cs="华文中宋"/>
+                <w:b/>
+                <w:bCs/>
+                <w:i w:val="0"/>
+                <w:caps w:val="0"/>
+                <w:color w:val="EA82F1"/>
+                <w:spacing w:val="7"/>
+                <w:sz w:val="21"/>
+                <w:szCs w:val="21"/>
+                <w:lang w:val="en-US" w:eastAsia="zh-CN"/>
+              </w:rPr>
+              <w:t>字段</w:t>
+            </w:r>
+          </w:p>
+        </w:tc>
+      </w:tr>
+      <w:tr>
+        <w:tblPrEx>
+          <w:tblBorders>
+            <w:top w:val="single" w:color="auto" w:sz="4" w:space="0"/>
+            <w:left w:val="single" w:color="auto" w:sz="4" w:space="0"/>
+            <w:bottom w:val="single" w:color="auto" w:sz="4" w:space="0"/>
+            <w:right w:val="single" w:color="auto" w:sz="4" w:space="0"/>
+            <w:insideH w:val="single" w:color="auto" w:sz="4" w:space="0"/>
+            <w:insideV w:val="single" w:color="auto" w:sz="4" w:space="0"/>
+          </w:tblBorders>
+          <w:tblCellMar>
+            <w:top w:w="0" w:type="dxa"/>
+            <w:left w:w="108" w:type="dxa"/>
+            <w:bottom w:w="0" w:type="dxa"/>
+            <w:right w:w="108" w:type="dxa"/>
+          </w:tblCellMar>
+        </w:tblPrEx>
+        <w:tc>
+          <w:tcPr>
+            <w:tcW w:w="0" w:type="auto"/>
+            <w:vAlign w:val="center"/>
+          </w:tcPr>
+          <w:p>
+            <w:pPr>
+              <w:numPr>
+                <w:ilvl w:val="0"/>
+                <w:numId w:val="0"/>
+              </w:numPr>
+              <w:tabs>
+                <w:tab w:val="left" w:pos="3451"/>
+              </w:tabs>
+              <w:ind w:left="0" w:leftChars="0" w:firstLine="0" w:firstLineChars="0"/>
+              <w:outlineLvl w:val="9"/>
+              <w:rPr>
+                <w:rFonts w:hint="default" w:cs="华文中宋"/>
+                <w:b/>
+                <w:bCs/>
+                <w:i w:val="0"/>
+                <w:caps w:val="0"/>
+                <w:color w:val="ED7D31" w:themeColor="accent2"/>
+                <w:spacing w:val="7"/>
+                <w:sz w:val="21"/>
+                <w:szCs w:val="21"/>
+                <w:vertAlign w:val="baseline"/>
+                <w:lang w:val="en-US" w:eastAsia="zh-CN"/>
+                <w14:textFill>
+                  <w14:solidFill>
+                    <w14:schemeClr w14:val="accent2"/>
+                  </w14:solidFill>
+                </w14:textFill>
+              </w:rPr>
+            </w:pPr>
+            <w:r>
+              <w:rPr>
+                <w:rFonts w:hint="eastAsia" w:cs="华文中宋"/>
+                <w:b/>
+                <w:bCs/>
+                <w:i w:val="0"/>
+                <w:caps w:val="0"/>
+                <w:color w:val="ED7D31" w:themeColor="accent2"/>
+                <w:spacing w:val="7"/>
+                <w:sz w:val="21"/>
+                <w:szCs w:val="21"/>
+                <w:vertAlign w:val="baseline"/>
+                <w:lang w:val="en-US" w:eastAsia="zh-CN"/>
+                <w14:textFill>
+                  <w14:solidFill>
+                    <w14:schemeClr w14:val="accent2"/>
+                  </w14:solidFill>
+                </w14:textFill>
+              </w:rPr>
+              <w:t>*writer方法</w:t>
+            </w:r>
+          </w:p>
+        </w:tc>
+        <w:tc>
+          <w:tcPr>
+            <w:tcW w:w="0" w:type="auto"/>
+            <w:vAlign w:val="center"/>
+          </w:tcPr>
+          <w:p>
+            <w:pPr>
+              <w:numPr>
+                <w:ilvl w:val="0"/>
+                <w:numId w:val="0"/>
+              </w:numPr>
+              <w:tabs>
+                <w:tab w:val="left" w:pos="3451"/>
+              </w:tabs>
+              <w:ind w:left="0" w:leftChars="0" w:firstLine="0" w:firstLineChars="0"/>
+              <w:outlineLvl w:val="9"/>
+              <w:rPr>
+                <w:rFonts w:hint="default" w:cs="华文中宋"/>
+                <w:b/>
+                <w:bCs/>
+                <w:i w:val="0"/>
+                <w:caps w:val="0"/>
+                <w:color w:val="FF0000"/>
+                <w:spacing w:val="7"/>
+                <w:sz w:val="21"/>
+                <w:szCs w:val="21"/>
+                <w:lang w:val="en-US" w:eastAsia="zh-CN"/>
+              </w:rPr>
+            </w:pPr>
+            <w:r>
+              <w:rPr>
+                <w:rFonts w:hint="eastAsia" w:cs="华文中宋"/>
+                <w:b/>
+                <w:bCs/>
+                <w:i w:val="0"/>
+                <w:caps w:val="0"/>
+                <w:color w:val="FF0000"/>
+                <w:spacing w:val="7"/>
+                <w:sz w:val="21"/>
+                <w:szCs w:val="21"/>
+                <w:lang w:val="en-US" w:eastAsia="zh-CN"/>
+              </w:rPr>
+              <w:t>writerow / writerows(list_or_dict)</w:t>
+            </w:r>
+          </w:p>
+        </w:tc>
+        <w:tc>
+          <w:tcPr>
+            <w:tcW w:w="0" w:type="auto"/>
+            <w:vAlign w:val="center"/>
+          </w:tcPr>
+          <w:p>
+            <w:pPr>
+              <w:numPr>
+                <w:ilvl w:val="0"/>
+                <w:numId w:val="0"/>
+              </w:numPr>
+              <w:tabs>
+                <w:tab w:val="left" w:pos="3451"/>
+              </w:tabs>
+              <w:outlineLvl w:val="9"/>
+              <w:rPr>
+                <w:rFonts w:hint="default" w:ascii="华文中宋" w:hAnsi="华文中宋" w:eastAsia="华文中宋" w:cs="华文中宋"/>
+                <w:b/>
+                <w:bCs/>
+                <w:i w:val="0"/>
+                <w:caps w:val="0"/>
+                <w:color w:val="EA82F1"/>
+                <w:spacing w:val="7"/>
+                <w:sz w:val="21"/>
+                <w:szCs w:val="21"/>
+                <w:lang w:val="en-US" w:eastAsia="zh-CN"/>
+              </w:rPr>
+            </w:pPr>
+            <w:r>
+              <w:rPr>
+                <w:rFonts w:hint="eastAsia" w:cs="华文中宋"/>
+                <w:b/>
+                <w:bCs/>
+                <w:i w:val="0"/>
+                <w:caps w:val="0"/>
+                <w:color w:val="EA82F1"/>
+                <w:spacing w:val="7"/>
+                <w:sz w:val="21"/>
+                <w:szCs w:val="21"/>
+                <w:lang w:val="en-US" w:eastAsia="zh-CN"/>
+              </w:rPr>
+              <w:t>写入行</w:t>
+            </w:r>
+          </w:p>
+        </w:tc>
+      </w:tr>
+      <w:tr>
+        <w:tblPrEx>
+          <w:tblBorders>
+            <w:top w:val="single" w:color="auto" w:sz="4" w:space="0"/>
+            <w:left w:val="single" w:color="auto" w:sz="4" w:space="0"/>
+            <w:bottom w:val="single" w:color="auto" w:sz="4" w:space="0"/>
+            <w:right w:val="single" w:color="auto" w:sz="4" w:space="0"/>
+            <w:insideH w:val="single" w:color="auto" w:sz="4" w:space="0"/>
+            <w:insideV w:val="single" w:color="auto" w:sz="4" w:space="0"/>
+          </w:tblBorders>
+          <w:tblCellMar>
+            <w:top w:w="0" w:type="dxa"/>
+            <w:left w:w="108" w:type="dxa"/>
+            <w:bottom w:w="0" w:type="dxa"/>
+            <w:right w:w="108" w:type="dxa"/>
+          </w:tblCellMar>
+        </w:tblPrEx>
+        <w:tc>
+          <w:tcPr>
+            <w:tcW w:w="0" w:type="auto"/>
+            <w:vAlign w:val="center"/>
+          </w:tcPr>
+          <w:p>
+            <w:pPr>
+              <w:numPr>
+                <w:ilvl w:val="0"/>
+                <w:numId w:val="0"/>
+              </w:numPr>
+              <w:tabs>
+                <w:tab w:val="left" w:pos="3451"/>
+              </w:tabs>
+              <w:ind w:left="0" w:leftChars="0" w:firstLine="0" w:firstLineChars="0"/>
+              <w:outlineLvl w:val="9"/>
+              <w:rPr>
+                <w:rFonts w:hint="default" w:cs="华文中宋"/>
+                <w:b/>
+                <w:bCs/>
+                <w:i w:val="0"/>
+                <w:caps w:val="0"/>
+                <w:color w:val="ED7D31" w:themeColor="accent2"/>
+                <w:spacing w:val="7"/>
+                <w:sz w:val="21"/>
+                <w:szCs w:val="21"/>
+                <w:vertAlign w:val="baseline"/>
+                <w:lang w:val="en-US" w:eastAsia="zh-CN"/>
+                <w14:textFill>
+                  <w14:solidFill>
+                    <w14:schemeClr w14:val="accent2"/>
+                  </w14:solidFill>
+                </w14:textFill>
+              </w:rPr>
+            </w:pPr>
+            <w:r>
+              <w:rPr>
+                <w:rFonts w:hint="eastAsia" w:cs="华文中宋"/>
+                <w:b/>
+                <w:bCs/>
+                <w:i w:val="0"/>
+                <w:caps w:val="0"/>
+                <w:color w:val="ED7D31" w:themeColor="accent2"/>
+                <w:spacing w:val="7"/>
+                <w:sz w:val="21"/>
+                <w:szCs w:val="21"/>
+                <w:vertAlign w:val="baseline"/>
+                <w:lang w:val="en-US" w:eastAsia="zh-CN"/>
+                <w14:textFill>
+                  <w14:solidFill>
+                    <w14:schemeClr w14:val="accent2"/>
+                  </w14:solidFill>
+                </w14:textFill>
+              </w:rPr>
+              <w:t>DictWriter方法</w:t>
+            </w:r>
+          </w:p>
+        </w:tc>
+        <w:tc>
+          <w:tcPr>
+            <w:tcW w:w="0" w:type="auto"/>
+            <w:vAlign w:val="center"/>
+          </w:tcPr>
+          <w:p>
+            <w:pPr>
+              <w:numPr>
+                <w:ilvl w:val="0"/>
+                <w:numId w:val="0"/>
+              </w:numPr>
+              <w:tabs>
+                <w:tab w:val="left" w:pos="3451"/>
+              </w:tabs>
+              <w:ind w:left="0" w:leftChars="0" w:firstLine="0" w:firstLineChars="0"/>
+              <w:outlineLvl w:val="9"/>
+              <w:rPr>
+                <w:rFonts w:hint="default" w:cs="华文中宋"/>
+                <w:b/>
+                <w:bCs/>
+                <w:i w:val="0"/>
+                <w:caps w:val="0"/>
+                <w:color w:val="FF0000"/>
+                <w:spacing w:val="7"/>
+                <w:sz w:val="21"/>
+                <w:szCs w:val="21"/>
+                <w:lang w:val="en-US" w:eastAsia="zh-CN"/>
+              </w:rPr>
+            </w:pPr>
+            <w:r>
+              <w:rPr>
+                <w:rFonts w:hint="eastAsia" w:cs="华文中宋"/>
+                <w:b/>
+                <w:bCs/>
+                <w:i w:val="0"/>
+                <w:caps w:val="0"/>
+                <w:color w:val="FF0000"/>
+                <w:spacing w:val="7"/>
+                <w:sz w:val="21"/>
+                <w:szCs w:val="21"/>
+                <w:lang w:val="en-US" w:eastAsia="zh-CN"/>
+              </w:rPr>
+              <w:t>writeheader()</w:t>
+            </w:r>
+          </w:p>
+        </w:tc>
+        <w:tc>
+          <w:tcPr>
+            <w:tcW w:w="0" w:type="auto"/>
+            <w:vAlign w:val="center"/>
+          </w:tcPr>
+          <w:p>
+            <w:pPr>
+              <w:numPr>
+                <w:ilvl w:val="0"/>
+                <w:numId w:val="0"/>
+              </w:numPr>
+              <w:tabs>
+                <w:tab w:val="left" w:pos="3451"/>
+              </w:tabs>
+              <w:outlineLvl w:val="9"/>
+              <w:rPr>
+                <w:rFonts w:hint="default" w:ascii="华文中宋" w:hAnsi="华文中宋" w:eastAsia="华文中宋" w:cs="华文中宋"/>
+                <w:b/>
+                <w:bCs/>
+                <w:i w:val="0"/>
+                <w:caps w:val="0"/>
+                <w:color w:val="EA82F1"/>
+                <w:spacing w:val="7"/>
+                <w:sz w:val="21"/>
+                <w:szCs w:val="21"/>
+                <w:lang w:val="en-US" w:eastAsia="zh-CN"/>
+              </w:rPr>
+            </w:pPr>
+            <w:r>
+              <w:rPr>
+                <w:rFonts w:hint="eastAsia" w:cs="华文中宋"/>
+                <w:b/>
+                <w:bCs/>
+                <w:i w:val="0"/>
+                <w:caps w:val="0"/>
+                <w:color w:val="EA82F1"/>
+                <w:spacing w:val="7"/>
+                <w:sz w:val="21"/>
+                <w:szCs w:val="21"/>
+                <w:lang w:val="en-US" w:eastAsia="zh-CN"/>
+              </w:rPr>
+              <w:t>写入字段</w:t>
+            </w:r>
+          </w:p>
+        </w:tc>
+      </w:tr>
+    </w:tbl>
+    <w:p>
+      <w:pPr>
+        <w:numPr>
+          <w:ilvl w:val="0"/>
+          <w:numId w:val="0"/>
+        </w:numPr>
+        <w:tabs>
+          <w:tab w:val="left" w:pos="3451"/>
+        </w:tabs>
+        <w:outlineLvl w:val="9"/>
+        <w:rPr>
+          <w:rFonts w:hint="default" w:ascii="华文中宋" w:hAnsi="华文中宋" w:eastAsia="华文中宋" w:cs="华文中宋"/>
+          <w:b/>
+          <w:bCs/>
+          <w:i w:val="0"/>
+          <w:caps w:val="0"/>
+          <w:color w:val="ED7D31" w:themeColor="accent2"/>
+          <w:spacing w:val="7"/>
+          <w:sz w:val="21"/>
+          <w:szCs w:val="21"/>
+          <w:vertAlign w:val="baseline"/>
+          <w:lang w:val="en-US" w:eastAsia="zh-CN"/>
+          <w14:textFill>
+            <w14:solidFill>
+              <w14:schemeClr w14:val="accent2"/>
+            </w14:solidFill>
+          </w14:textFill>
+        </w:rPr>
+      </w:pPr>
     </w:p>
     <w:p>
       <w:pPr>
@@ -12996,35 +13955,6 @@
       </w:r>
       <w:bookmarkEnd w:id="12"/>
     </w:p>
-    <w:p>
-      <w:pPr>
-        <w:rPr>
-          <w:rFonts w:hint="eastAsia"/>
-          <w:color w:val="ED7D31" w:themeColor="accent2"/>
-          <w:u w:val="single"/>
-          <w:lang w:val="en-US" w:eastAsia="zh-CN"/>
-          <w14:textFill>
-            <w14:solidFill>
-              <w14:schemeClr w14:val="accent2"/>
-            </w14:solidFill>
-          </w14:textFill>
-        </w:rPr>
-      </w:pPr>
-      <w:r>
-        <w:rPr>
-          <w:rFonts w:hint="eastAsia"/>
-          <w:color w:val="ED7D31" w:themeColor="accent2"/>
-          <w:u w:val="single"/>
-          <w:lang w:val="en-US" w:eastAsia="zh-CN"/>
-          <w14:textFill>
-            <w14:solidFill>
-              <w14:schemeClr w14:val="accent2"/>
-            </w14:solidFill>
-          </w14:textFill>
-        </w:rPr>
-        <w:t>import pydotplus</w:t>
-      </w:r>
-    </w:p>
     <w:tbl>
       <w:tblPr>
         <w:tblStyle w:val="7"/>
@@ -13071,6 +14001,82 @@
         <w:tc>
           <w:tcPr>
             <w:tcW w:w="0" w:type="auto"/>
+            <w:gridSpan w:val="3"/>
+            <w:vAlign w:val="center"/>
+          </w:tcPr>
+          <w:p>
+            <w:pPr>
+              <w:numPr>
+                <w:ilvl w:val="0"/>
+                <w:numId w:val="0"/>
+              </w:numPr>
+              <w:tabs>
+                <w:tab w:val="left" w:pos="3451"/>
+              </w:tabs>
+              <w:outlineLvl w:val="9"/>
+              <w:rPr>
+                <w:rFonts w:hint="default" w:cs="华文中宋"/>
+                <w:b/>
+                <w:bCs/>
+                <w:i w:val="0"/>
+                <w:caps w:val="0"/>
+                <w:color w:val="ED7D31" w:themeColor="accent2"/>
+                <w:spacing w:val="7"/>
+                <w:sz w:val="21"/>
+                <w:szCs w:val="21"/>
+                <w:vertAlign w:val="baseline"/>
+                <w:lang w:val="en-US" w:eastAsia="zh-CN"/>
+                <w14:textFill>
+                  <w14:solidFill>
+                    <w14:schemeClr w14:val="accent2"/>
+                  </w14:solidFill>
+                </w14:textFill>
+              </w:rPr>
+            </w:pPr>
+            <w:r>
+              <w:rPr>
+                <w:rFonts w:hint="eastAsia" w:cs="华文中宋"/>
+                <w:b/>
+                <w:bCs/>
+                <w:i w:val="0"/>
+                <w:caps w:val="0"/>
+                <w:color w:val="ED7D31" w:themeColor="accent2"/>
+                <w:spacing w:val="7"/>
+                <w:sz w:val="21"/>
+                <w:szCs w:val="21"/>
+                <w:vertAlign w:val="baseline"/>
+                <w:lang w:val="en-US" w:eastAsia="zh-CN"/>
+                <w14:textFill>
+                  <w14:solidFill>
+                    <w14:schemeClr w14:val="accent2"/>
+                  </w14:solidFill>
+                </w14:textFill>
+              </w:rPr>
+              <w:t>pydotplus：</w:t>
+            </w:r>
+          </w:p>
+        </w:tc>
+      </w:tr>
+      <w:tr>
+        <w:tblPrEx>
+          <w:tblBorders>
+            <w:top w:val="single" w:color="auto" w:sz="4" w:space="0"/>
+            <w:left w:val="single" w:color="auto" w:sz="4" w:space="0"/>
+            <w:bottom w:val="single" w:color="auto" w:sz="4" w:space="0"/>
+            <w:right w:val="single" w:color="auto" w:sz="4" w:space="0"/>
+            <w:insideH w:val="single" w:color="auto" w:sz="4" w:space="0"/>
+            <w:insideV w:val="single" w:color="auto" w:sz="4" w:space="0"/>
+          </w:tblBorders>
+          <w:tblCellMar>
+            <w:top w:w="0" w:type="dxa"/>
+            <w:left w:w="108" w:type="dxa"/>
+            <w:bottom w:w="0" w:type="dxa"/>
+            <w:right w:w="108" w:type="dxa"/>
+          </w:tblCellMar>
+        </w:tblPrEx>
+        <w:tc>
+          <w:tcPr>
+            <w:tcW w:w="0" w:type="auto"/>
             <w:gridSpan w:val="2"/>
             <w:vAlign w:val="center"/>
           </w:tcPr>
@@ -13583,43 +14589,6 @@
       </w:r>
       <w:bookmarkEnd w:id="14"/>
     </w:p>
-    <w:p>
-      <w:pPr>
-        <w:outlineLvl w:val="9"/>
-        <w:rPr>
-          <w:rFonts w:hint="default" w:ascii="华文中宋" w:hAnsi="华文中宋" w:eastAsia="华文中宋" w:cs="华文中宋"/>
-          <w:b/>
-          <w:bCs/>
-          <w:color w:val="70AD47" w:themeColor="accent6"/>
-          <w:sz w:val="21"/>
-          <w:szCs w:val="24"/>
-          <w:lang w:val="en-US" w:eastAsia="zh-CN"/>
-          <w14:textFill>
-            <w14:solidFill>
-              <w14:schemeClr w14:val="accent6"/>
-            </w14:solidFill>
-          </w14:textFill>
-        </w:rPr>
-      </w:pPr>
-      <w:r>
-        <w:rPr>
-          <w:rFonts w:hint="eastAsia" w:cs="华文中宋"/>
-          <w:b/>
-          <w:bCs/>
-          <w:color w:val="ED7D31" w:themeColor="accent2"/>
-          <w:sz w:val="21"/>
-          <w:szCs w:val="24"/>
-          <w:u w:val="single"/>
-          <w:lang w:val="en-US" w:eastAsia="zh-CN"/>
-          <w14:textFill>
-            <w14:solidFill>
-              <w14:schemeClr w14:val="accent2"/>
-            </w14:solidFill>
-          </w14:textFill>
-        </w:rPr>
-        <w:t>import json</w:t>
-      </w:r>
-    </w:p>
     <w:tbl>
       <w:tblPr>
         <w:tblStyle w:val="7"/>
@@ -13643,8 +14612,8 @@
       </w:tblPr>
       <w:tblGrid>
         <w:gridCol w:w="3245"/>
-        <w:gridCol w:w="2010"/>
-        <w:gridCol w:w="2311"/>
+        <w:gridCol w:w="1113"/>
+        <w:gridCol w:w="1338"/>
       </w:tblGrid>
       <w:tr>
         <w:tblPrEx>
@@ -13666,6 +14635,7 @@
         <w:tc>
           <w:tcPr>
             <w:tcW w:w="0" w:type="auto"/>
+            <w:gridSpan w:val="3"/>
             <w:vAlign w:val="center"/>
           </w:tcPr>
           <w:p>
@@ -13677,7 +14647,6 @@
               <w:tabs>
                 <w:tab w:val="left" w:pos="3451"/>
               </w:tabs>
-              <w:ind w:left="0" w:leftChars="0" w:firstLine="0" w:firstLineChars="0"/>
               <w:outlineLvl w:val="9"/>
               <w:rPr>
                 <w:rFonts w:hint="default" w:cs="华文中宋"/>
@@ -13685,172 +14654,39 @@
                 <w:bCs/>
                 <w:i w:val="0"/>
                 <w:caps w:val="0"/>
-                <w:color w:val="FF0000"/>
-                <w:spacing w:val="7"/>
-                <w:sz w:val="21"/>
-                <w:szCs w:val="21"/>
-                <w:lang w:val="en-US" w:eastAsia="zh-CN"/>
-              </w:rPr>
-            </w:pPr>
-            <w:r>
-              <w:rPr>
-                <w:rFonts w:hint="eastAsia" w:cs="华文中宋"/>
-                <w:b/>
-                <w:bCs/>
-                <w:i w:val="0"/>
-                <w:caps w:val="0"/>
-                <w:color w:val="FF0000"/>
-                <w:spacing w:val="7"/>
-                <w:sz w:val="21"/>
-                <w:szCs w:val="21"/>
-                <w:lang w:val="en-US" w:eastAsia="zh-CN"/>
-              </w:rPr>
-              <w:t>dump(data, file_obj, indent)</w:t>
-            </w:r>
-          </w:p>
-        </w:tc>
-        <w:tc>
-          <w:tcPr>
-            <w:tcW w:w="0" w:type="auto"/>
-            <w:vAlign w:val="center"/>
-          </w:tcPr>
-          <w:p>
-            <w:pPr>
-              <w:numPr>
-                <w:ilvl w:val="0"/>
-                <w:numId w:val="0"/>
-              </w:numPr>
-              <w:tabs>
-                <w:tab w:val="left" w:pos="3451"/>
-              </w:tabs>
-              <w:outlineLvl w:val="9"/>
-              <w:rPr>
-                <w:rFonts w:hint="default" w:cs="华文中宋"/>
-                <w:b/>
-                <w:bCs/>
-                <w:i w:val="0"/>
-                <w:caps w:val="0"/>
-                <w:color w:val="ED7D31" w:themeColor="accent2"/>
-                <w:spacing w:val="7"/>
-                <w:sz w:val="21"/>
-                <w:szCs w:val="21"/>
-                <w:vertAlign w:val="baseline"/>
-                <w:lang w:val="en-US" w:eastAsia="zh-CN"/>
-                <w14:textFill>
-                  <w14:solidFill>
-                    <w14:schemeClr w14:val="accent2"/>
-                  </w14:solidFill>
-                </w14:textFill>
-              </w:rPr>
-            </w:pPr>
-            <w:r>
-              <w:rPr>
-                <w:rFonts w:hint="eastAsia" w:cs="华文中宋"/>
-                <w:b/>
-                <w:bCs/>
-                <w:i w:val="0"/>
-                <w:caps w:val="0"/>
-                <w:color w:val="ED7D31" w:themeColor="accent2"/>
-                <w:spacing w:val="7"/>
-                <w:sz w:val="21"/>
-                <w:szCs w:val="21"/>
-                <w:vertAlign w:val="baseline"/>
-                <w:lang w:val="en-US" w:eastAsia="zh-CN"/>
-                <w14:textFill>
-                  <w14:solidFill>
-                    <w14:schemeClr w14:val="accent2"/>
-                  </w14:solidFill>
-                </w14:textFill>
-              </w:rPr>
-              <w:t>将数据</w:t>
-            </w:r>
-            <w:r>
-              <w:rPr>
-                <w:rFonts w:hint="eastAsia" w:cs="华文中宋"/>
-                <w:b/>
-                <w:bCs/>
-                <w:i w:val="0"/>
-                <w:caps w:val="0"/>
-                <w:color w:val="E182F1"/>
-                <w:spacing w:val="7"/>
-                <w:sz w:val="21"/>
-                <w:szCs w:val="21"/>
-                <w:lang w:val="en-US" w:eastAsia="zh-CN"/>
-              </w:rPr>
-              <w:t>写入文件</w:t>
-            </w:r>
-          </w:p>
-        </w:tc>
-        <w:tc>
-          <w:tcPr>
-            <w:tcW w:w="0" w:type="auto"/>
-            <w:vMerge w:val="restart"/>
-            <w:vAlign w:val="center"/>
-          </w:tcPr>
-          <w:p>
-            <w:pPr>
-              <w:numPr>
-                <w:ilvl w:val="0"/>
-                <w:numId w:val="0"/>
-              </w:numPr>
-              <w:tabs>
-                <w:tab w:val="left" w:pos="3451"/>
-              </w:tabs>
-              <w:outlineLvl w:val="9"/>
-              <w:rPr>
-                <w:rFonts w:hint="default" w:cs="华文中宋"/>
-                <w:b/>
-                <w:bCs/>
-                <w:i w:val="0"/>
-                <w:caps w:val="0"/>
-                <w:color w:val="ED7D31" w:themeColor="accent2"/>
-                <w:spacing w:val="7"/>
-                <w:sz w:val="21"/>
-                <w:szCs w:val="21"/>
-                <w:vertAlign w:val="baseline"/>
-                <w:lang w:val="en-US" w:eastAsia="zh-CN"/>
-                <w14:textFill>
-                  <w14:solidFill>
-                    <w14:schemeClr w14:val="accent2"/>
-                  </w14:solidFill>
-                </w14:textFill>
-              </w:rPr>
-            </w:pPr>
-            <w:r>
-              <w:rPr>
-                <w:rFonts w:hint="eastAsia" w:cs="华文中宋"/>
-                <w:b/>
-                <w:bCs/>
-                <w:i w:val="0"/>
-                <w:caps w:val="0"/>
-                <w:color w:val="ED7D31" w:themeColor="accent2"/>
-                <w:spacing w:val="7"/>
-                <w:sz w:val="21"/>
-                <w:szCs w:val="21"/>
-                <w:vertAlign w:val="baseline"/>
-                <w:lang w:val="en-US" w:eastAsia="zh-CN"/>
-                <w14:textFill>
-                  <w14:solidFill>
-                    <w14:schemeClr w14:val="accent2"/>
-                  </w14:solidFill>
-                </w14:textFill>
-              </w:rPr>
-              <w:t>indent=4：</w:t>
-            </w:r>
-            <w:r>
-              <w:rPr>
-                <w:rFonts w:hint="eastAsia" w:cs="华文中宋"/>
-                <w:b/>
-                <w:bCs/>
-                <w:i w:val="0"/>
-                <w:caps w:val="0"/>
-                <w:color w:val="E182F1"/>
-                <w:spacing w:val="7"/>
-                <w:sz w:val="21"/>
-                <w:szCs w:val="21"/>
-                <w:lang w:val="en-US" w:eastAsia="zh-CN"/>
-              </w:rPr>
-              <w:t>缩进长度</w:t>
+                <w:color w:val="ED7D31" w:themeColor="accent2"/>
+                <w:spacing w:val="7"/>
+                <w:sz w:val="21"/>
+                <w:szCs w:val="21"/>
+                <w:vertAlign w:val="baseline"/>
+                <w:lang w:val="en-US" w:eastAsia="zh-CN"/>
+                <w14:textFill>
+                  <w14:solidFill>
+                    <w14:schemeClr w14:val="accent2"/>
+                  </w14:solidFill>
+                </w14:textFill>
+              </w:rPr>
+            </w:pPr>
+            <w:r>
+              <w:rPr>
+                <w:rFonts w:hint="eastAsia" w:cs="华文中宋"/>
+                <w:b/>
+                <w:bCs/>
+                <w:i w:val="0"/>
+                <w:caps w:val="0"/>
+                <w:color w:val="ED7D31" w:themeColor="accent2"/>
+                <w:spacing w:val="7"/>
+                <w:sz w:val="21"/>
+                <w:szCs w:val="21"/>
+                <w:vertAlign w:val="baseline"/>
+                <w:lang w:val="en-US" w:eastAsia="zh-CN"/>
+                <w14:textFill>
+                  <w14:solidFill>
+                    <w14:schemeClr w14:val="accent2"/>
+                  </w14:solidFill>
+                </w14:textFill>
+              </w:rPr>
+              <w:t>json (built-in)：</w:t>
             </w:r>
           </w:p>
         </w:tc>
@@ -13914,13 +14750,14 @@
                 <w:szCs w:val="21"/>
                 <w:lang w:val="en-US" w:eastAsia="zh-CN"/>
               </w:rPr>
-              <w:t>dumps(data, indent)</w:t>
-            </w:r>
-          </w:p>
-        </w:tc>
-        <w:tc>
-          <w:tcPr>
-            <w:tcW w:w="0" w:type="auto"/>
+              <w:t>dump(data, file_obj, indent)</w:t>
+            </w:r>
+          </w:p>
+        </w:tc>
+        <w:tc>
+          <w:tcPr>
+            <w:tcW w:w="0" w:type="auto"/>
+            <w:gridSpan w:val="2"/>
             <w:vAlign w:val="center"/>
           </w:tcPr>
           <w:p>
@@ -13971,7 +14808,7 @@
                   </w14:solidFill>
                 </w14:textFill>
               </w:rPr>
-              <w:t>返回数据的</w:t>
+              <w:t>将数据</w:t>
             </w:r>
             <w:r>
               <w:rPr>
@@ -13986,14 +14823,31 @@
                 <w:szCs w:val="21"/>
                 <w:lang w:val="en-US" w:eastAsia="zh-CN"/>
               </w:rPr>
-              <w:t>文本流</w:t>
-            </w:r>
-          </w:p>
-        </w:tc>
-        <w:tc>
-          <w:tcPr>
-            <w:tcW w:w="0" w:type="auto"/>
-            <w:vMerge w:val="continue"/>
+              <w:t>写入文件</w:t>
+            </w:r>
+          </w:p>
+        </w:tc>
+      </w:tr>
+      <w:tr>
+        <w:tblPrEx>
+          <w:tblBorders>
+            <w:top w:val="single" w:color="auto" w:sz="4" w:space="0"/>
+            <w:left w:val="single" w:color="auto" w:sz="4" w:space="0"/>
+            <w:bottom w:val="single" w:color="auto" w:sz="4" w:space="0"/>
+            <w:right w:val="single" w:color="auto" w:sz="4" w:space="0"/>
+            <w:insideH w:val="single" w:color="auto" w:sz="4" w:space="0"/>
+            <w:insideV w:val="single" w:color="auto" w:sz="4" w:space="0"/>
+          </w:tblBorders>
+          <w:tblCellMar>
+            <w:top w:w="0" w:type="dxa"/>
+            <w:left w:w="108" w:type="dxa"/>
+            <w:bottom w:w="0" w:type="dxa"/>
+            <w:right w:w="108" w:type="dxa"/>
+          </w:tblCellMar>
+        </w:tblPrEx>
+        <w:tc>
+          <w:tcPr>
+            <w:tcW w:w="0" w:type="auto"/>
             <w:vAlign w:val="center"/>
           </w:tcPr>
           <w:p>
@@ -14005,26 +14859,109 @@
               <w:tabs>
                 <w:tab w:val="left" w:pos="3451"/>
               </w:tabs>
-              <w:outlineLvl w:val="9"/>
-              <w:rPr>
-                <w:rFonts w:hint="eastAsia" w:cs="华文中宋"/>
-                <w:b/>
-                <w:bCs/>
-                <w:i w:val="0"/>
-                <w:caps w:val="0"/>
-                <w:color w:val="ED7D31" w:themeColor="accent2"/>
-                <w:spacing w:val="7"/>
-                <w:sz w:val="21"/>
-                <w:szCs w:val="21"/>
-                <w:vertAlign w:val="baseline"/>
-                <w:lang w:val="en-US" w:eastAsia="zh-CN"/>
-                <w14:textFill>
-                  <w14:solidFill>
-                    <w14:schemeClr w14:val="accent2"/>
-                  </w14:solidFill>
-                </w14:textFill>
-              </w:rPr>
-            </w:pPr>
+              <w:ind w:left="0" w:leftChars="0" w:firstLine="0" w:firstLineChars="0"/>
+              <w:outlineLvl w:val="9"/>
+              <w:rPr>
+                <w:rFonts w:hint="default" w:cs="华文中宋"/>
+                <w:b/>
+                <w:bCs/>
+                <w:i w:val="0"/>
+                <w:caps w:val="0"/>
+                <w:color w:val="FF0000"/>
+                <w:spacing w:val="7"/>
+                <w:sz w:val="21"/>
+                <w:szCs w:val="21"/>
+                <w:lang w:val="en-US" w:eastAsia="zh-CN"/>
+              </w:rPr>
+            </w:pPr>
+            <w:r>
+              <w:rPr>
+                <w:rFonts w:hint="eastAsia" w:cs="华文中宋"/>
+                <w:b/>
+                <w:bCs/>
+                <w:i w:val="0"/>
+                <w:caps w:val="0"/>
+                <w:color w:val="FF0000"/>
+                <w:spacing w:val="7"/>
+                <w:sz w:val="21"/>
+                <w:szCs w:val="21"/>
+                <w:lang w:val="en-US" w:eastAsia="zh-CN"/>
+              </w:rPr>
+              <w:t>dumps(data, indent)</w:t>
+            </w:r>
+          </w:p>
+        </w:tc>
+        <w:tc>
+          <w:tcPr>
+            <w:tcW w:w="0" w:type="auto"/>
+            <w:gridSpan w:val="2"/>
+            <w:vAlign w:val="center"/>
+          </w:tcPr>
+          <w:p>
+            <w:pPr>
+              <w:numPr>
+                <w:ilvl w:val="0"/>
+                <w:numId w:val="0"/>
+              </w:numPr>
+              <w:tabs>
+                <w:tab w:val="left" w:pos="3451"/>
+              </w:tabs>
+              <w:outlineLvl w:val="9"/>
+              <w:rPr>
+                <w:rFonts w:hint="eastAsia" w:cs="华文中宋"/>
+                <w:b/>
+                <w:bCs/>
+                <w:i w:val="0"/>
+                <w:caps w:val="0"/>
+                <w:color w:val="ED7D31" w:themeColor="accent2"/>
+                <w:spacing w:val="7"/>
+                <w:sz w:val="21"/>
+                <w:szCs w:val="21"/>
+                <w:vertAlign w:val="baseline"/>
+                <w:lang w:val="en-US" w:eastAsia="zh-CN"/>
+                <w14:textFill>
+                  <w14:solidFill>
+                    <w14:schemeClr w14:val="accent2"/>
+                  </w14:solidFill>
+                </w14:textFill>
+              </w:rPr>
+            </w:pPr>
+            <w:r>
+              <w:rPr>
+                <w:rFonts w:hint="eastAsia" w:cs="华文中宋"/>
+                <w:b/>
+                <w:bCs/>
+                <w:i w:val="0"/>
+                <w:caps w:val="0"/>
+                <w:color w:val="ED7D31" w:themeColor="accent2"/>
+                <w:spacing w:val="7"/>
+                <w:sz w:val="21"/>
+                <w:szCs w:val="21"/>
+                <w:vertAlign w:val="baseline"/>
+                <w:lang w:val="en-US" w:eastAsia="zh-CN"/>
+                <w14:textFill>
+                  <w14:solidFill>
+                    <w14:schemeClr w14:val="accent2"/>
+                  </w14:solidFill>
+                </w14:textFill>
+              </w:rPr>
+              <w:t>返回数据的</w:t>
+            </w:r>
+            <w:r>
+              <w:rPr>
+                <w:rFonts w:hint="eastAsia" w:cs="华文中宋"/>
+                <w:b/>
+                <w:bCs/>
+                <w:i w:val="0"/>
+                <w:caps w:val="0"/>
+                <w:color w:val="E182F1"/>
+                <w:spacing w:val="7"/>
+                <w:sz w:val="21"/>
+                <w:szCs w:val="21"/>
+                <w:lang w:val="en-US" w:eastAsia="zh-CN"/>
+              </w:rPr>
+              <w:t>文本流</w:t>
+            </w:r>
           </w:p>
         </w:tc>
       </w:tr>
@@ -20608,6 +21545,117 @@
         </w:tblPrEx>
         <w:tc>
           <w:tcPr>
+            <w:tcW w:w="4604" w:type="dxa"/>
+            <w:gridSpan w:val="2"/>
+          </w:tcPr>
+          <w:p>
+            <w:pPr>
+              <w:numPr>
+                <w:ilvl w:val="0"/>
+                <w:numId w:val="0"/>
+              </w:numPr>
+              <w:outlineLvl w:val="9"/>
+              <w:rPr>
+                <w:rFonts w:hint="default" w:cs="华文中宋"/>
+                <w:b/>
+                <w:bCs/>
+                <w:i w:val="0"/>
+                <w:caps w:val="0"/>
+                <w:color w:val="ED7D31" w:themeColor="accent2"/>
+                <w:spacing w:val="7"/>
+                <w:sz w:val="21"/>
+                <w:szCs w:val="21"/>
+                <w:lang w:val="en-US" w:eastAsia="zh-CN"/>
+                <w14:textFill>
+                  <w14:solidFill>
+                    <w14:schemeClr w14:val="accent2"/>
+                  </w14:solidFill>
+                </w14:textFill>
+              </w:rPr>
+            </w:pPr>
+            <w:r>
+              <w:rPr>
+                <w:rFonts w:hint="eastAsia" w:cs="华文中宋"/>
+                <w:b/>
+                <w:bCs/>
+                <w:i w:val="0"/>
+                <w:caps w:val="0"/>
+                <w:color w:val="ED7D31" w:themeColor="accent2"/>
+                <w:spacing w:val="7"/>
+                <w:sz w:val="21"/>
+                <w:szCs w:val="21"/>
+                <w:lang w:val="en-US" w:eastAsia="zh-CN"/>
+                <w14:textFill>
+                  <w14:solidFill>
+                    <w14:schemeClr w14:val="accent2"/>
+                  </w14:solidFill>
+                </w14:textFill>
+              </w:rPr>
+              <w:t>pickle</w:t>
+            </w:r>
+            <w:r>
+              <w:rPr>
+                <w:rFonts w:hint="eastAsia" w:cs="华文中宋"/>
+                <w:b/>
+                <w:bCs/>
+                <w:i w:val="0"/>
+                <w:caps w:val="0"/>
+                <w:color w:val="ED7D31" w:themeColor="accent2"/>
+                <w:spacing w:val="7"/>
+                <w:sz w:val="21"/>
+                <w:szCs w:val="21"/>
+                <w:vertAlign w:val="baseline"/>
+                <w:lang w:val="en-US" w:eastAsia="zh-CN"/>
+                <w14:textFill>
+                  <w14:solidFill>
+                    <w14:schemeClr w14:val="accent2"/>
+                  </w14:solidFill>
+                </w14:textFill>
+              </w:rPr>
+              <w:t xml:space="preserve"> (built-in)</w:t>
+            </w:r>
+            <w:r>
+              <w:rPr>
+                <w:rFonts w:hint="eastAsia" w:cs="华文中宋"/>
+                <w:b/>
+                <w:bCs/>
+                <w:i w:val="0"/>
+                <w:caps w:val="0"/>
+                <w:color w:val="ED7D31" w:themeColor="accent2"/>
+                <w:spacing w:val="7"/>
+                <w:sz w:val="21"/>
+                <w:szCs w:val="21"/>
+                <w:lang w:val="en-US" w:eastAsia="zh-CN"/>
+                <w14:textFill>
+                  <w14:solidFill>
+                    <w14:schemeClr w14:val="accent2"/>
+                  </w14:solidFill>
+                </w14:textFill>
+              </w:rPr>
+              <w:t>：</w:t>
+            </w:r>
+          </w:p>
+        </w:tc>
+      </w:tr>
+      <w:tr>
+        <w:tblPrEx>
+          <w:tblBorders>
+            <w:top w:val="single" w:color="auto" w:sz="4" w:space="0"/>
+            <w:left w:val="single" w:color="auto" w:sz="4" w:space="0"/>
+            <w:bottom w:val="single" w:color="auto" w:sz="4" w:space="0"/>
+            <w:right w:val="single" w:color="auto" w:sz="4" w:space="0"/>
+            <w:insideH w:val="single" w:color="auto" w:sz="4" w:space="0"/>
+            <w:insideV w:val="single" w:color="auto" w:sz="4" w:space="0"/>
+          </w:tblBorders>
+          <w:tblCellMar>
+            <w:top w:w="0" w:type="dxa"/>
+            <w:left w:w="108" w:type="dxa"/>
+            <w:bottom w:w="0" w:type="dxa"/>
+            <w:right w:w="108" w:type="dxa"/>
+          </w:tblCellMar>
+        </w:tblPrEx>
+        <w:tc>
+          <w:tcPr>
             <w:tcW w:w="0" w:type="auto"/>
           </w:tcPr>
           <w:p>
@@ -25532,43 +26580,6 @@
       </w:r>
       <w:bookmarkEnd w:id="20"/>
     </w:p>
-    <w:p>
-      <w:pPr>
-        <w:outlineLvl w:val="9"/>
-        <w:rPr>
-          <w:rFonts w:hint="default" w:ascii="华文中宋" w:hAnsi="华文中宋" w:eastAsia="华文中宋" w:cs="华文中宋"/>
-          <w:b/>
-          <w:bCs/>
-          <w:color w:val="70AD47" w:themeColor="accent6"/>
-          <w:sz w:val="21"/>
-          <w:szCs w:val="24"/>
-          <w:lang w:val="en-US" w:eastAsia="zh-CN"/>
-          <w14:textFill>
-            <w14:solidFill>
-              <w14:schemeClr w14:val="accent6"/>
-            </w14:solidFill>
-          </w14:textFill>
-        </w:rPr>
-      </w:pPr>
-      <w:r>
-        <w:rPr>
-          <w:rFonts w:hint="eastAsia" w:cs="华文中宋"/>
-          <w:b/>
-          <w:bCs/>
-          <w:color w:val="ED7D31" w:themeColor="accent2"/>
-          <w:sz w:val="21"/>
-          <w:szCs w:val="24"/>
-          <w:u w:val="single"/>
-          <w:lang w:val="en-US" w:eastAsia="zh-CN"/>
-          <w14:textFill>
-            <w14:solidFill>
-              <w14:schemeClr w14:val="accent2"/>
-            </w14:solidFill>
-          </w14:textFill>
-        </w:rPr>
-        <w:t>import yaml</w:t>
-      </w:r>
-    </w:p>
     <w:tbl>
       <w:tblPr>
         <w:tblStyle w:val="7"/>
@@ -25594,6 +26605,76 @@
         <w:gridCol w:w="2885"/>
         <w:gridCol w:w="1801"/>
       </w:tblGrid>
+      <w:tr>
+        <w:tblPrEx>
+          <w:tblBorders>
+            <w:top w:val="single" w:color="auto" w:sz="4" w:space="0"/>
+            <w:left w:val="single" w:color="auto" w:sz="4" w:space="0"/>
+            <w:bottom w:val="single" w:color="auto" w:sz="4" w:space="0"/>
+            <w:right w:val="single" w:color="auto" w:sz="4" w:space="0"/>
+            <w:insideH w:val="single" w:color="auto" w:sz="4" w:space="0"/>
+            <w:insideV w:val="single" w:color="auto" w:sz="4" w:space="0"/>
+          </w:tblBorders>
+        </w:tblPrEx>
+        <w:tc>
+          <w:tcPr>
+            <w:tcW w:w="0" w:type="auto"/>
+            <w:gridSpan w:val="2"/>
+            <w:vAlign w:val="center"/>
+          </w:tcPr>
+          <w:p>
+            <w:pPr>
+              <w:numPr>
+                <w:ilvl w:val="0"/>
+                <w:numId w:val="0"/>
+              </w:numPr>
+              <w:tabs>
+                <w:tab w:val="left" w:pos="3451"/>
+              </w:tabs>
+              <w:outlineLvl w:val="9"/>
+              <w:rPr>
+                <w:rFonts w:hint="default" w:cs="华文中宋"/>
+                <w:b/>
+                <w:bCs/>
+                <w:i w:val="0"/>
+                <w:caps w:val="0"/>
+                <w:color w:val="ED7D31" w:themeColor="accent2"/>
+                <w:spacing w:val="7"/>
+                <w:sz w:val="21"/>
+                <w:szCs w:val="21"/>
+                <w:vertAlign w:val="baseline"/>
+                <w:lang w:val="en-US" w:eastAsia="zh-CN"/>
+                <w14:textFill>
+                  <w14:solidFill>
+                    <w14:schemeClr w14:val="accent2"/>
+                  </w14:solidFill>
+                </w14:textFill>
+              </w:rPr>
+            </w:pPr>
+            <w:r>
+              <w:rPr>
+                <w:rFonts w:hint="eastAsia" w:cs="华文中宋"/>
+                <w:b/>
+                <w:bCs/>
+                <w:i w:val="0"/>
+                <w:caps w:val="0"/>
+                <w:color w:val="ED7D31" w:themeColor="accent2"/>
+                <w:spacing w:val="7"/>
+                <w:sz w:val="21"/>
+                <w:szCs w:val="21"/>
+                <w:vertAlign w:val="baseline"/>
+                <w:lang w:val="en-US" w:eastAsia="zh-CN"/>
+                <w14:textFill>
+                  <w14:solidFill>
+                    <w14:schemeClr w14:val="accent2"/>
+                  </w14:solidFill>
+                </w14:textFill>
+              </w:rPr>
+              <w:t>yaml：</w:t>
+            </w:r>
+          </w:p>
+        </w:tc>
+      </w:tr>
       <w:tr>
         <w:tblPrEx>
           <w:tblBorders>
@@ -25968,10 +27049,18 @@
           <w:rFonts w:hint="eastAsia" w:ascii="华文中宋" w:hAnsi="华文中宋" w:eastAsia="华文中宋" w:cs="华文中宋"/>
           <w:b/>
           <w:bCs/>
-          <w:color w:val="00B0F0"/>
+          <w:i w:val="0"/>
+          <w:caps w:val="0"/>
+          <w:color w:val="ED7D31" w:themeColor="accent2"/>
+          <w:spacing w:val="7"/>
           <w:sz w:val="21"/>
-          <w:szCs w:val="24"/>
+          <w:szCs w:val="21"/>
           <w:lang w:val="en-US" w:eastAsia="zh-CN"/>
+          <w14:textFill>
+            <w14:solidFill>
+              <w14:schemeClr w14:val="accent2"/>
+            </w14:solidFill>
+          </w14:textFill>
         </w:rPr>
       </w:pPr>
       <w:bookmarkStart w:id="22" w:name="_Toc29461"/>
@@ -25990,301 +27079,6 @@
       <w:bookmarkEnd w:id="21"/>
       <w:bookmarkEnd w:id="22"/>
     </w:p>
-    <w:tbl>
-      <w:tblPr>
-        <w:tblStyle w:val="7"/>
-        <w:tblW w:w="0" w:type="auto"/>
-        <w:tblInd w:w="0" w:type="dxa"/>
-        <w:tblBorders>
-          <w:top w:val="single" w:color="auto" w:sz="4" w:space="0"/>
-          <w:left w:val="single" w:color="auto" w:sz="4" w:space="0"/>
-          <w:bottom w:val="single" w:color="auto" w:sz="4" w:space="0"/>
-          <w:right w:val="single" w:color="auto" w:sz="4" w:space="0"/>
-          <w:insideH w:val="single" w:color="auto" w:sz="4" w:space="0"/>
-          <w:insideV w:val="single" w:color="auto" w:sz="4" w:space="0"/>
-        </w:tblBorders>
-        <w:tblLayout w:type="autofit"/>
-        <w:tblCellMar>
-          <w:top w:w="0" w:type="dxa"/>
-          <w:left w:w="108" w:type="dxa"/>
-          <w:bottom w:w="0" w:type="dxa"/>
-          <w:right w:w="108" w:type="dxa"/>
-        </w:tblCellMar>
-      </w:tblPr>
-      <w:tblGrid>
-        <w:gridCol w:w="871"/>
-        <w:gridCol w:w="943"/>
-        <w:gridCol w:w="901"/>
-      </w:tblGrid>
-      <w:tr>
-        <w:tblPrEx>
-          <w:tblBorders>
-            <w:top w:val="single" w:color="auto" w:sz="4" w:space="0"/>
-            <w:left w:val="single" w:color="auto" w:sz="4" w:space="0"/>
-            <w:bottom w:val="single" w:color="auto" w:sz="4" w:space="0"/>
-            <w:right w:val="single" w:color="auto" w:sz="4" w:space="0"/>
-            <w:insideH w:val="single" w:color="auto" w:sz="4" w:space="0"/>
-            <w:insideV w:val="single" w:color="auto" w:sz="4" w:space="0"/>
-          </w:tblBorders>
-          <w:tblCellMar>
-            <w:top w:w="0" w:type="dxa"/>
-            <w:left w:w="108" w:type="dxa"/>
-            <w:bottom w:w="0" w:type="dxa"/>
-            <w:right w:w="108" w:type="dxa"/>
-          </w:tblCellMar>
-        </w:tblPrEx>
-        <w:tc>
-          <w:tcPr>
-            <w:tcW w:w="0" w:type="auto"/>
-            <w:gridSpan w:val="3"/>
-            <w:vAlign w:val="center"/>
-          </w:tcPr>
-          <w:p>
-            <w:pPr>
-              <w:numPr>
-                <w:ilvl w:val="0"/>
-                <w:numId w:val="0"/>
-              </w:numPr>
-              <w:outlineLvl w:val="9"/>
-              <w:rPr>
-                <w:rFonts w:hint="eastAsia" w:ascii="华文中宋" w:hAnsi="华文中宋" w:eastAsia="华文中宋" w:cs="华文中宋"/>
-                <w:b/>
-                <w:bCs/>
-                <w:i w:val="0"/>
-                <w:caps w:val="0"/>
-                <w:color w:val="ED7D31" w:themeColor="accent2"/>
-                <w:spacing w:val="7"/>
-                <w:sz w:val="21"/>
-                <w:szCs w:val="21"/>
-                <w:vertAlign w:val="baseline"/>
-                <w:lang w:val="en-US" w:eastAsia="zh-CN"/>
-                <w14:textFill>
-                  <w14:solidFill>
-                    <w14:schemeClr w14:val="accent2"/>
-                  </w14:solidFill>
-                </w14:textFill>
-              </w:rPr>
-            </w:pPr>
-            <w:r>
-              <w:rPr>
-                <w:rFonts w:hint="eastAsia" w:ascii="华文中宋" w:hAnsi="华文中宋" w:eastAsia="华文中宋" w:cs="华文中宋"/>
-                <w:b/>
-                <w:bCs/>
-                <w:i w:val="0"/>
-                <w:caps w:val="0"/>
-                <w:color w:val="ED7D31" w:themeColor="accent2"/>
-                <w:spacing w:val="7"/>
-                <w:sz w:val="21"/>
-                <w:szCs w:val="21"/>
-                <w:vertAlign w:val="baseline"/>
-                <w:lang w:val="en-US" w:eastAsia="zh-CN"/>
-                <w14:textFill>
-                  <w14:solidFill>
-                    <w14:schemeClr w14:val="accent2"/>
-                  </w14:solidFill>
-                </w14:textFill>
-              </w:rPr>
-              <w:t>打开模式：</w:t>
-            </w:r>
-          </w:p>
-        </w:tc>
-      </w:tr>
-      <w:tr>
-        <w:tblPrEx>
-          <w:tblBorders>
-            <w:top w:val="single" w:color="auto" w:sz="4" w:space="0"/>
-            <w:left w:val="single" w:color="auto" w:sz="4" w:space="0"/>
-            <w:bottom w:val="single" w:color="auto" w:sz="4" w:space="0"/>
-            <w:right w:val="single" w:color="auto" w:sz="4" w:space="0"/>
-            <w:insideH w:val="single" w:color="auto" w:sz="4" w:space="0"/>
-            <w:insideV w:val="single" w:color="auto" w:sz="4" w:space="0"/>
-          </w:tblBorders>
-          <w:tblCellMar>
-            <w:top w:w="0" w:type="dxa"/>
-            <w:left w:w="108" w:type="dxa"/>
-            <w:bottom w:w="0" w:type="dxa"/>
-            <w:right w:w="108" w:type="dxa"/>
-          </w:tblCellMar>
-        </w:tblPrEx>
-        <w:tc>
-          <w:tcPr>
-            <w:tcW w:w="0" w:type="auto"/>
-            <w:vAlign w:val="center"/>
-          </w:tcPr>
-          <w:p>
-            <w:pPr>
-              <w:numPr>
-                <w:ilvl w:val="0"/>
-                <w:numId w:val="0"/>
-              </w:numPr>
-              <w:outlineLvl w:val="9"/>
-              <w:rPr>
-                <w:rFonts w:hint="default" w:ascii="华文中宋" w:hAnsi="华文中宋" w:eastAsia="华文中宋" w:cs="华文中宋"/>
-                <w:b/>
-                <w:bCs/>
-                <w:i w:val="0"/>
-                <w:caps w:val="0"/>
-                <w:color w:val="ED7D31" w:themeColor="accent2"/>
-                <w:spacing w:val="7"/>
-                <w:sz w:val="21"/>
-                <w:szCs w:val="21"/>
-                <w:vertAlign w:val="baseline"/>
-                <w:lang w:val="en-US" w:eastAsia="zh-CN"/>
-                <w14:textFill>
-                  <w14:solidFill>
-                    <w14:schemeClr w14:val="accent2"/>
-                  </w14:solidFill>
-                </w14:textFill>
-              </w:rPr>
-            </w:pPr>
-            <w:r>
-              <w:rPr>
-                <w:rFonts w:hint="eastAsia" w:cs="华文中宋"/>
-                <w:b/>
-                <w:bCs/>
-                <w:i w:val="0"/>
-                <w:caps w:val="0"/>
-                <w:color w:val="FF0000"/>
-                <w:spacing w:val="7"/>
-                <w:sz w:val="21"/>
-                <w:szCs w:val="21"/>
-                <w:lang w:val="en-US" w:eastAsia="zh-CN"/>
-              </w:rPr>
-              <w:t>'r'</w:t>
-            </w:r>
-            <w:r>
-              <w:rPr>
-                <w:rFonts w:hint="eastAsia" w:ascii="华文中宋" w:hAnsi="华文中宋" w:eastAsia="华文中宋" w:cs="华文中宋"/>
-                <w:b/>
-                <w:bCs/>
-                <w:i w:val="0"/>
-                <w:caps w:val="0"/>
-                <w:color w:val="E182F1"/>
-                <w:spacing w:val="7"/>
-                <w:sz w:val="21"/>
-                <w:szCs w:val="21"/>
-                <w:lang w:val="en-US" w:eastAsia="zh-CN"/>
-              </w:rPr>
-              <w:t>解压</w:t>
-            </w:r>
-          </w:p>
-        </w:tc>
-        <w:tc>
-          <w:tcPr>
-            <w:tcW w:w="0" w:type="auto"/>
-            <w:vAlign w:val="center"/>
-          </w:tcPr>
-          <w:p>
-            <w:pPr>
-              <w:numPr>
-                <w:ilvl w:val="0"/>
-                <w:numId w:val="0"/>
-              </w:numPr>
-              <w:outlineLvl w:val="9"/>
-              <w:rPr>
-                <w:rFonts w:hint="eastAsia" w:cs="华文中宋"/>
-                <w:b/>
-                <w:bCs/>
-                <w:i w:val="0"/>
-                <w:caps w:val="0"/>
-                <w:color w:val="FF0000"/>
-                <w:spacing w:val="7"/>
-                <w:sz w:val="21"/>
-                <w:szCs w:val="21"/>
-                <w:lang w:val="en-US" w:eastAsia="zh-CN"/>
-              </w:rPr>
-            </w:pPr>
-            <w:r>
-              <w:rPr>
-                <w:rFonts w:hint="eastAsia" w:cs="华文中宋"/>
-                <w:b/>
-                <w:bCs/>
-                <w:i w:val="0"/>
-                <w:caps w:val="0"/>
-                <w:color w:val="FF0000"/>
-                <w:spacing w:val="7"/>
-                <w:sz w:val="21"/>
-                <w:szCs w:val="21"/>
-                <w:lang w:val="en-US" w:eastAsia="zh-CN"/>
-              </w:rPr>
-              <w:t>'w'</w:t>
-            </w:r>
-            <w:r>
-              <w:rPr>
-                <w:rFonts w:hint="eastAsia" w:ascii="华文中宋" w:hAnsi="华文中宋" w:eastAsia="华文中宋" w:cs="华文中宋"/>
-                <w:b/>
-                <w:bCs/>
-                <w:i w:val="0"/>
-                <w:caps w:val="0"/>
-                <w:color w:val="E182F1"/>
-                <w:spacing w:val="7"/>
-                <w:sz w:val="21"/>
-                <w:szCs w:val="21"/>
-                <w:lang w:val="en-US" w:eastAsia="zh-CN"/>
-              </w:rPr>
-              <w:t>写入</w:t>
-            </w:r>
-          </w:p>
-        </w:tc>
-        <w:tc>
-          <w:tcPr>
-            <w:tcW w:w="0" w:type="auto"/>
-            <w:vAlign w:val="center"/>
-          </w:tcPr>
-          <w:p>
-            <w:pPr>
-              <w:numPr>
-                <w:ilvl w:val="0"/>
-                <w:numId w:val="0"/>
-              </w:numPr>
-              <w:outlineLvl w:val="9"/>
-              <w:rPr>
-                <w:rFonts w:hint="eastAsia" w:cs="华文中宋"/>
-                <w:b/>
-                <w:bCs/>
-                <w:i w:val="0"/>
-                <w:caps w:val="0"/>
-                <w:color w:val="FF0000"/>
-                <w:spacing w:val="7"/>
-                <w:sz w:val="21"/>
-                <w:szCs w:val="21"/>
-                <w:lang w:val="en-US" w:eastAsia="zh-CN"/>
-              </w:rPr>
-            </w:pPr>
-            <w:r>
-              <w:rPr>
-                <w:rFonts w:hint="eastAsia" w:cs="华文中宋"/>
-                <w:b/>
-                <w:bCs/>
-                <w:i w:val="0"/>
-                <w:caps w:val="0"/>
-                <w:color w:val="FF0000"/>
-                <w:spacing w:val="7"/>
-                <w:sz w:val="21"/>
-                <w:szCs w:val="21"/>
-                <w:lang w:val="en-US" w:eastAsia="zh-CN"/>
-              </w:rPr>
-              <w:t>'a'</w:t>
-            </w:r>
-            <w:r>
-              <w:rPr>
-                <w:rFonts w:hint="eastAsia" w:ascii="华文中宋" w:hAnsi="华文中宋" w:eastAsia="华文中宋" w:cs="华文中宋"/>
-                <w:b/>
-                <w:bCs/>
-                <w:i w:val="0"/>
-                <w:caps w:val="0"/>
-                <w:color w:val="E182F1"/>
-                <w:spacing w:val="7"/>
-                <w:sz w:val="21"/>
-                <w:szCs w:val="21"/>
-                <w:lang w:val="en-US" w:eastAsia="zh-CN"/>
-              </w:rPr>
-              <w:t>追加</w:t>
-            </w:r>
-          </w:p>
-        </w:tc>
-      </w:tr>
-    </w:tbl>
     <w:p>
       <w:pPr>
         <w:numPr>
@@ -26293,33 +27087,7 @@
         </w:numPr>
         <w:outlineLvl w:val="9"/>
         <w:rPr>
-          <w:rFonts w:hint="eastAsia" w:ascii="华文中宋" w:hAnsi="华文中宋" w:eastAsia="华文中宋" w:cs="华文中宋"/>
-          <w:b/>
-          <w:bCs/>
-          <w:i w:val="0"/>
-          <w:caps w:val="0"/>
-          <w:color w:val="ED7D31" w:themeColor="accent2"/>
-          <w:spacing w:val="7"/>
-          <w:sz w:val="21"/>
-          <w:szCs w:val="21"/>
-          <w:lang w:val="en-US" w:eastAsia="zh-CN"/>
-          <w14:textFill>
-            <w14:solidFill>
-              <w14:schemeClr w14:val="accent2"/>
-            </w14:solidFill>
-          </w14:textFill>
-        </w:rPr>
-      </w:pPr>
-    </w:p>
-    <w:p>
-      <w:pPr>
-        <w:numPr>
-          <w:ilvl w:val="0"/>
-          <w:numId w:val="0"/>
-        </w:numPr>
-        <w:outlineLvl w:val="9"/>
-        <w:rPr>
-          <w:rFonts w:hint="default" w:ascii="华文中宋" w:hAnsi="华文中宋" w:eastAsia="华文中宋" w:cs="华文中宋"/>
+          <w:rFonts w:hint="eastAsia" w:cs="华文中宋"/>
           <w:b/>
           <w:bCs/>
           <w:i w:val="0"/>
@@ -26357,6 +27125,32 @@
         <w:t>zipfile源码：'cp437' -&gt; 'gbk'</w:t>
       </w:r>
     </w:p>
+    <w:p>
+      <w:pPr>
+        <w:numPr>
+          <w:ilvl w:val="0"/>
+          <w:numId w:val="0"/>
+        </w:numPr>
+        <w:outlineLvl w:val="9"/>
+        <w:rPr>
+          <w:rFonts w:hint="default" w:cs="华文中宋"/>
+          <w:b/>
+          <w:bCs/>
+          <w:i w:val="0"/>
+          <w:caps w:val="0"/>
+          <w:color w:val="ED7D31" w:themeColor="accent2"/>
+          <w:spacing w:val="7"/>
+          <w:sz w:val="21"/>
+          <w:szCs w:val="21"/>
+          <w:lang w:val="en-US" w:eastAsia="zh-CN"/>
+          <w14:textFill>
+            <w14:solidFill>
+              <w14:schemeClr w14:val="accent2"/>
+            </w14:solidFill>
+          </w14:textFill>
+        </w:rPr>
+      </w:pPr>
+    </w:p>
     <w:tbl>
       <w:tblPr>
         <w:tblStyle w:val="7"/>
@@ -26381,8 +27175,8 @@
       <w:tblGrid>
         <w:gridCol w:w="1113"/>
         <w:gridCol w:w="3304"/>
-        <w:gridCol w:w="1477"/>
-        <w:gridCol w:w="1654"/>
+        <w:gridCol w:w="2626"/>
+        <w:gridCol w:w="1498"/>
       </w:tblGrid>
       <w:tr>
         <w:tblPrEx>
@@ -26407,7 +27201,7 @@
         <w:tc>
           <w:tcPr>
             <w:tcW w:w="0" w:type="auto"/>
-            <w:gridSpan w:val="2"/>
+            <w:gridSpan w:val="4"/>
             <w:vAlign w:val="center"/>
           </w:tcPr>
           <w:p>
@@ -26419,134 +27213,7 @@
               <w:ind w:left="0" w:leftChars="0" w:firstLine="0" w:firstLineChars="0"/>
               <w:outlineLvl w:val="9"/>
               <w:rPr>
-                <w:rFonts w:hint="eastAsia" w:ascii="华文中宋" w:hAnsi="华文中宋" w:eastAsia="华文中宋" w:cs="华文中宋"/>
-                <w:b/>
-                <w:bCs/>
-                <w:i w:val="0"/>
-                <w:caps w:val="0"/>
-                <w:color w:val="ED7D31" w:themeColor="accent2"/>
-                <w:spacing w:val="7"/>
-                <w:kern w:val="2"/>
-                <w:sz w:val="21"/>
-                <w:szCs w:val="21"/>
-                <w:vertAlign w:val="baseline"/>
-                <w:lang w:val="en-US" w:eastAsia="zh-CN" w:bidi="ar-SA"/>
-                <w14:textFill>
-                  <w14:solidFill>
-                    <w14:schemeClr w14:val="accent2"/>
-                  </w14:solidFill>
-                </w14:textFill>
-              </w:rPr>
-            </w:pPr>
-            <w:r>
-              <w:rPr>
-                <w:rFonts w:hint="eastAsia" w:ascii="华文中宋" w:hAnsi="华文中宋" w:eastAsia="华文中宋" w:cs="华文中宋"/>
-                <w:b/>
-                <w:bCs/>
-                <w:i w:val="0"/>
-                <w:caps w:val="0"/>
-                <w:color w:val="FF0000"/>
-                <w:spacing w:val="7"/>
-                <w:sz w:val="21"/>
-                <w:szCs w:val="21"/>
-                <w:lang w:val="en-US" w:eastAsia="zh-CN"/>
-              </w:rPr>
-              <w:t>zipfile.ZipFile(file, mode)</w:t>
-            </w:r>
-          </w:p>
-        </w:tc>
-        <w:tc>
-          <w:tcPr>
-            <w:tcW w:w="0" w:type="auto"/>
-            <w:vMerge w:val="restart"/>
-            <w:vAlign w:val="center"/>
-          </w:tcPr>
-          <w:p>
-            <w:pPr>
-              <w:numPr>
-                <w:ilvl w:val="0"/>
-                <w:numId w:val="0"/>
-              </w:numPr>
-              <w:ind w:left="0" w:leftChars="0" w:firstLine="0" w:firstLineChars="0"/>
-              <w:outlineLvl w:val="9"/>
-              <w:rPr>
-                <w:rFonts w:hint="eastAsia" w:ascii="华文中宋" w:hAnsi="华文中宋" w:eastAsia="华文中宋" w:cs="华文中宋"/>
-                <w:b/>
-                <w:bCs/>
-                <w:i w:val="0"/>
-                <w:caps w:val="0"/>
-                <w:color w:val="ED7D31" w:themeColor="accent2"/>
-                <w:spacing w:val="7"/>
-                <w:kern w:val="2"/>
-                <w:sz w:val="21"/>
-                <w:szCs w:val="21"/>
-                <w:vertAlign w:val="baseline"/>
-                <w:lang w:val="en-US" w:eastAsia="zh-CN" w:bidi="ar-SA"/>
-                <w14:textFill>
-                  <w14:solidFill>
-                    <w14:schemeClr w14:val="accent2"/>
-                  </w14:solidFill>
-                </w14:textFill>
-              </w:rPr>
-            </w:pPr>
-            <w:r>
-              <w:rPr>
-                <w:rFonts w:hint="eastAsia" w:ascii="华文中宋" w:hAnsi="华文中宋" w:eastAsia="华文中宋" w:cs="华文中宋"/>
-                <w:b/>
-                <w:bCs/>
-                <w:i w:val="0"/>
-                <w:caps w:val="0"/>
-                <w:color w:val="ED7D31" w:themeColor="accent2"/>
-                <w:spacing w:val="7"/>
-                <w:sz w:val="21"/>
-                <w:szCs w:val="21"/>
-                <w:lang w:val="en-US" w:eastAsia="zh-CN"/>
-                <w14:textFill>
-                  <w14:solidFill>
-                    <w14:schemeClr w14:val="accent2"/>
-                  </w14:solidFill>
-                </w14:textFill>
-              </w:rPr>
-              <w:t>创建并返回</w:t>
-            </w:r>
-          </w:p>
-        </w:tc>
-        <w:tc>
-          <w:tcPr>
-            <w:tcW w:w="0" w:type="auto"/>
-            <w:vAlign w:val="center"/>
-          </w:tcPr>
-          <w:p>
-            <w:pPr>
-              <w:numPr>
-                <w:ilvl w:val="0"/>
-                <w:numId w:val="0"/>
-              </w:numPr>
-              <w:ind w:left="0" w:leftChars="0" w:firstLine="0" w:firstLineChars="0"/>
-              <w:outlineLvl w:val="9"/>
-              <w:rPr>
-                <w:rFonts w:hint="eastAsia" w:ascii="华文中宋" w:hAnsi="华文中宋" w:eastAsia="华文中宋" w:cs="华文中宋"/>
-                <w:b/>
-                <w:bCs/>
-                <w:i w:val="0"/>
-                <w:caps w:val="0"/>
-                <w:color w:val="ED7D31" w:themeColor="accent2"/>
-                <w:spacing w:val="7"/>
-                <w:kern w:val="2"/>
-                <w:sz w:val="21"/>
-                <w:szCs w:val="21"/>
-                <w:vertAlign w:val="baseline"/>
-                <w:lang w:val="en-US" w:eastAsia="zh-CN" w:bidi="ar-SA"/>
-                <w14:textFill>
-                  <w14:solidFill>
-                    <w14:schemeClr w14:val="accent2"/>
-                  </w14:solidFill>
-                </w14:textFill>
-              </w:rPr>
-            </w:pPr>
-            <w:r>
-              <w:rPr>
-                <w:rFonts w:hint="eastAsia" w:ascii="华文中宋" w:hAnsi="华文中宋" w:eastAsia="华文中宋" w:cs="华文中宋"/>
+                <w:rFonts w:hint="default" w:ascii="华文中宋" w:hAnsi="华文中宋" w:eastAsia="华文中宋" w:cs="华文中宋"/>
                 <w:b/>
                 <w:bCs/>
                 <w:i w:val="0"/>
@@ -26557,27 +27224,35 @@
                 <w:szCs w:val="21"/>
                 <w:lang w:val="en-US" w:eastAsia="zh-CN"/>
               </w:rPr>
-              <w:t>zip文件</w:t>
-            </w:r>
-            <w:r>
-              <w:rPr>
-                <w:rFonts w:hint="eastAsia" w:cs="华文中宋"/>
-                <w:b/>
-                <w:bCs/>
-                <w:i w:val="0"/>
-                <w:caps w:val="0"/>
-                <w:color w:val="ED7D31" w:themeColor="accent2"/>
-                <w:spacing w:val="7"/>
-                <w:sz w:val="21"/>
-                <w:szCs w:val="21"/>
-                <w:lang w:val="en-US" w:eastAsia="zh-CN"/>
-                <w14:textFill>
-                  <w14:solidFill>
-                    <w14:schemeClr w14:val="accent2"/>
-                  </w14:solidFill>
-                </w14:textFill>
-              </w:rPr>
-              <w:t>实例</w:t>
+            </w:pPr>
+            <w:r>
+              <w:rPr>
+                <w:rStyle w:val="16"/>
+                <w:rFonts w:hint="eastAsia"/>
+                <w:lang w:val="en-US" w:eastAsia="zh-CN"/>
+              </w:rPr>
+              <w:t>zipfile (built-in) / r</w:t>
+            </w:r>
+            <w:r>
+              <w:rPr>
+                <w:rFonts w:hint="eastAsia" w:cs="华文中宋"/>
+                <w:b/>
+                <w:bCs/>
+                <w:i w:val="0"/>
+                <w:caps w:val="0"/>
+                <w:color w:val="ED7D31" w:themeColor="accent2"/>
+                <w:spacing w:val="7"/>
+                <w:sz w:val="21"/>
+                <w:szCs w:val="21"/>
+                <w:vertAlign w:val="baseline"/>
+                <w:lang w:val="en-US" w:eastAsia="zh-CN"/>
+                <w14:textFill>
+                  <w14:solidFill>
+                    <w14:schemeClr w14:val="accent2"/>
+                  </w14:solidFill>
+                </w14:textFill>
+              </w:rPr>
+              <w:t>arfile</w:t>
             </w:r>
           </w:p>
         </w:tc>
@@ -26599,6 +27274,9 @@
             <w:right w:w="108" w:type="dxa"/>
           </w:tblCellMar>
         </w:tblPrEx>
+        <w:trPr>
+          <w:trHeight w:val="90" w:hRule="atLeast"/>
+        </w:trPr>
         <w:tc>
           <w:tcPr>
             <w:tcW w:w="0" w:type="auto"/>
@@ -26646,14 +27324,14 @@
                 <w:szCs w:val="21"/>
                 <w:lang w:val="en-US" w:eastAsia="zh-CN"/>
               </w:rPr>
-              <w:t>rarfile.RarFile(file, mode)</w:t>
-            </w:r>
-          </w:p>
-        </w:tc>
-        <w:tc>
-          <w:tcPr>
-            <w:tcW w:w="0" w:type="auto"/>
-            <w:vMerge w:val="continue"/>
+              <w:t>zipfile.ZipFile(file, mode)</w:t>
+            </w:r>
+          </w:p>
+        </w:tc>
+        <w:tc>
+          <w:tcPr>
+            <w:tcW w:w="0" w:type="auto"/>
+            <w:vMerge w:val="restart"/>
             <w:vAlign w:val="center"/>
           </w:tcPr>
           <w:p>
@@ -26665,7 +27343,7 @@
               <w:ind w:left="0" w:leftChars="0" w:firstLine="0" w:firstLineChars="0"/>
               <w:outlineLvl w:val="9"/>
               <w:rPr>
-                <w:rFonts w:hint="eastAsia" w:ascii="华文中宋" w:hAnsi="华文中宋" w:eastAsia="华文中宋" w:cs="华文中宋"/>
+                <w:rFonts w:hint="default" w:ascii="华文中宋" w:hAnsi="华文中宋" w:eastAsia="华文中宋" w:cs="华文中宋"/>
                 <w:b/>
                 <w:bCs/>
                 <w:i w:val="0"/>
@@ -26684,6 +27362,46 @@
                 </w14:textFill>
               </w:rPr>
             </w:pPr>
+            <w:r>
+              <w:rPr>
+                <w:rFonts w:hint="eastAsia" w:ascii="华文中宋" w:hAnsi="华文中宋" w:eastAsia="华文中宋" w:cs="华文中宋"/>
+                <w:b/>
+                <w:bCs/>
+                <w:i w:val="0"/>
+                <w:caps w:val="0"/>
+                <w:color w:val="ED7D31" w:themeColor="accent2"/>
+                <w:spacing w:val="7"/>
+                <w:sz w:val="21"/>
+                <w:szCs w:val="21"/>
+                <w:lang w:val="en-US" w:eastAsia="zh-CN"/>
+                <w14:textFill>
+                  <w14:solidFill>
+                    <w14:schemeClr w14:val="accent2"/>
+                  </w14:solidFill>
+                </w14:textFill>
+              </w:rPr>
+              <w:t>创建并返回</w:t>
+            </w:r>
+            <w:r>
+              <w:rPr>
+                <w:rFonts w:hint="eastAsia" w:cs="华文中宋"/>
+                <w:b/>
+                <w:bCs/>
+                <w:i w:val="0"/>
+                <w:caps w:val="0"/>
+                <w:color w:val="ED7D31" w:themeColor="accent2"/>
+                <w:spacing w:val="7"/>
+                <w:sz w:val="21"/>
+                <w:szCs w:val="21"/>
+                <w:lang w:val="en-US" w:eastAsia="zh-CN"/>
+                <w14:textFill>
+                  <w14:solidFill>
+                    <w14:schemeClr w14:val="accent2"/>
+                  </w14:solidFill>
+                </w14:textFill>
+              </w:rPr>
+              <w:t xml:space="preserve"> (类似open)</w:t>
+            </w:r>
           </w:p>
         </w:tc>
         <w:tc>
@@ -26732,7 +27450,7 @@
                 <w:szCs w:val="21"/>
                 <w:lang w:val="en-US" w:eastAsia="zh-CN"/>
               </w:rPr>
-              <w:t>rar文件</w:t>
+              <w:t>zip文件</w:t>
             </w:r>
             <w:r>
               <w:rPr>
@@ -26789,7 +27507,7 @@
               <w:ind w:left="0" w:leftChars="0" w:firstLine="0" w:firstLineChars="0"/>
               <w:outlineLvl w:val="9"/>
               <w:rPr>
-                <w:rFonts w:hint="default" w:ascii="华文中宋" w:hAnsi="华文中宋" w:eastAsia="华文中宋" w:cs="华文中宋"/>
+                <w:rFonts w:hint="eastAsia" w:ascii="华文中宋" w:hAnsi="华文中宋" w:eastAsia="华文中宋" w:cs="华文中宋"/>
                 <w:b/>
                 <w:bCs/>
                 <w:i w:val="0"/>
@@ -26821,14 +27539,14 @@
                 <w:szCs w:val="21"/>
                 <w:lang w:val="en-US" w:eastAsia="zh-CN"/>
               </w:rPr>
-              <w:t>zipfile.is_zipfile(file)</w:t>
-            </w:r>
-          </w:p>
-        </w:tc>
-        <w:tc>
-          <w:tcPr>
-            <w:tcW w:w="0" w:type="auto"/>
-            <w:vMerge w:val="restart"/>
+              <w:t>rarfile.RarFile(file, mode)</w:t>
+            </w:r>
+          </w:p>
+        </w:tc>
+        <w:tc>
+          <w:tcPr>
+            <w:tcW w:w="0" w:type="auto"/>
+            <w:vMerge w:val="continue"/>
             <w:vAlign w:val="center"/>
           </w:tcPr>
           <w:p>
@@ -26840,7 +27558,7 @@
               <w:ind w:left="0" w:leftChars="0" w:firstLine="0" w:firstLineChars="0"/>
               <w:outlineLvl w:val="9"/>
               <w:rPr>
-                <w:rFonts w:hint="default" w:ascii="华文中宋" w:hAnsi="华文中宋" w:eastAsia="华文中宋" w:cs="华文中宋"/>
+                <w:rFonts w:hint="eastAsia" w:ascii="华文中宋" w:hAnsi="华文中宋" w:eastAsia="华文中宋" w:cs="华文中宋"/>
                 <w:b/>
                 <w:bCs/>
                 <w:i w:val="0"/>
@@ -26859,27 +27577,6 @@
                 </w14:textFill>
               </w:rPr>
             </w:pPr>
-            <w:r>
-              <w:rPr>
-                <w:rFonts w:hint="eastAsia" w:ascii="华文中宋" w:hAnsi="华文中宋" w:eastAsia="华文中宋" w:cs="华文中宋"/>
-                <w:b/>
-                <w:bCs/>
-                <w:i w:val="0"/>
-                <w:caps w:val="0"/>
-                <w:color w:val="ED7D31" w:themeColor="accent2"/>
-                <w:spacing w:val="7"/>
-                <w:sz w:val="21"/>
-                <w:szCs w:val="21"/>
-                <w:vertAlign w:val="baseline"/>
-                <w:lang w:val="en-US" w:eastAsia="zh-CN"/>
-                <w14:textFill>
-                  <w14:solidFill>
-                    <w14:schemeClr w14:val="accent2"/>
-                  </w14:solidFill>
-                </w14:textFill>
-              </w:rPr>
-              <w:t>判断是否为</w:t>
-            </w:r>
           </w:p>
         </w:tc>
         <w:tc>
@@ -26896,7 +27593,7 @@
               <w:ind w:left="0" w:leftChars="0" w:firstLine="0" w:firstLineChars="0"/>
               <w:outlineLvl w:val="9"/>
               <w:rPr>
-                <w:rFonts w:hint="default" w:ascii="华文中宋" w:hAnsi="华文中宋" w:eastAsia="华文中宋" w:cs="华文中宋"/>
+                <w:rFonts w:hint="eastAsia" w:ascii="华文中宋" w:hAnsi="华文中宋" w:eastAsia="华文中宋" w:cs="华文中宋"/>
                 <w:b/>
                 <w:bCs/>
                 <w:i w:val="0"/>
@@ -26928,28 +27625,27 @@
                 <w:szCs w:val="21"/>
                 <w:lang w:val="en-US" w:eastAsia="zh-CN"/>
               </w:rPr>
-              <w:t>zip</w:t>
-            </w:r>
-            <w:r>
-              <w:rPr>
-                <w:rFonts w:hint="eastAsia" w:ascii="华文中宋" w:hAnsi="华文中宋" w:eastAsia="华文中宋" w:cs="华文中宋"/>
-                <w:b/>
-                <w:bCs/>
-                <w:i w:val="0"/>
-                <w:caps w:val="0"/>
-                <w:color w:val="ED7D31" w:themeColor="accent2"/>
-                <w:spacing w:val="7"/>
-                <w:sz w:val="21"/>
-                <w:szCs w:val="21"/>
-                <w:vertAlign w:val="baseline"/>
-                <w:lang w:val="en-US" w:eastAsia="zh-CN"/>
-                <w14:textFill>
-                  <w14:solidFill>
-                    <w14:schemeClr w14:val="accent2"/>
-                  </w14:solidFill>
-                </w14:textFill>
-              </w:rPr>
-              <w:t>压缩文件</w:t>
+              <w:t>rar文件</w:t>
+            </w:r>
+            <w:r>
+              <w:rPr>
+                <w:rFonts w:hint="eastAsia" w:cs="华文中宋"/>
+                <w:b/>
+                <w:bCs/>
+                <w:i w:val="0"/>
+                <w:caps w:val="0"/>
+                <w:color w:val="ED7D31" w:themeColor="accent2"/>
+                <w:spacing w:val="7"/>
+                <w:sz w:val="21"/>
+                <w:szCs w:val="21"/>
+                <w:lang w:val="en-US" w:eastAsia="zh-CN"/>
+                <w14:textFill>
+                  <w14:solidFill>
+                    <w14:schemeClr w14:val="accent2"/>
+                  </w14:solidFill>
+                </w14:textFill>
+              </w:rPr>
+              <w:t>实例</w:t>
             </w:r>
           </w:p>
         </w:tc>
@@ -27018,14 +27714,14 @@
                 <w:szCs w:val="21"/>
                 <w:lang w:val="en-US" w:eastAsia="zh-CN"/>
               </w:rPr>
-              <w:t>rarfile.is_rarfile(file)</w:t>
-            </w:r>
-          </w:p>
-        </w:tc>
-        <w:tc>
-          <w:tcPr>
-            <w:tcW w:w="0" w:type="auto"/>
-            <w:vMerge w:val="continue"/>
+              <w:t>zipfile.is_zipfile(file)</w:t>
+            </w:r>
+          </w:p>
+        </w:tc>
+        <w:tc>
+          <w:tcPr>
+            <w:tcW w:w="0" w:type="auto"/>
+            <w:vMerge w:val="restart"/>
             <w:vAlign w:val="center"/>
           </w:tcPr>
           <w:p>
@@ -27056,6 +27752,27 @@
                 </w14:textFill>
               </w:rPr>
             </w:pPr>
+            <w:r>
+              <w:rPr>
+                <w:rFonts w:hint="eastAsia" w:ascii="华文中宋" w:hAnsi="华文中宋" w:eastAsia="华文中宋" w:cs="华文中宋"/>
+                <w:b/>
+                <w:bCs/>
+                <w:i w:val="0"/>
+                <w:caps w:val="0"/>
+                <w:color w:val="ED7D31" w:themeColor="accent2"/>
+                <w:spacing w:val="7"/>
+                <w:sz w:val="21"/>
+                <w:szCs w:val="21"/>
+                <w:vertAlign w:val="baseline"/>
+                <w:lang w:val="en-US" w:eastAsia="zh-CN"/>
+                <w14:textFill>
+                  <w14:solidFill>
+                    <w14:schemeClr w14:val="accent2"/>
+                  </w14:solidFill>
+                </w14:textFill>
+              </w:rPr>
+              <w:t>判断是否为</w:t>
+            </w:r>
           </w:p>
         </w:tc>
         <w:tc>
@@ -27104,7 +27821,7 @@
                 <w:szCs w:val="21"/>
                 <w:lang w:val="en-US" w:eastAsia="zh-CN"/>
               </w:rPr>
-              <w:t>rar</w:t>
+              <w:t>zip</w:t>
             </w:r>
             <w:r>
               <w:rPr>
@@ -27150,7 +27867,7 @@
         <w:tc>
           <w:tcPr>
             <w:tcW w:w="0" w:type="auto"/>
-            <w:vMerge w:val="restart"/>
+            <w:gridSpan w:val="2"/>
             <w:vAlign w:val="center"/>
           </w:tcPr>
           <w:p>
@@ -27167,20 +27884,6 @@
                 <w:bCs/>
                 <w:i w:val="0"/>
                 <w:caps w:val="0"/>
-                <w:color w:val="FF0000"/>
-                <w:spacing w:val="7"/>
-                <w:sz w:val="21"/>
-                <w:szCs w:val="21"/>
-                <w:lang w:val="en-US" w:eastAsia="zh-CN"/>
-              </w:rPr>
-            </w:pPr>
-            <w:r>
-              <w:rPr>
-                <w:rFonts w:hint="eastAsia" w:ascii="华文中宋" w:hAnsi="华文中宋" w:eastAsia="华文中宋" w:cs="华文中宋"/>
-                <w:b/>
-                <w:bCs/>
-                <w:i w:val="0"/>
-                <w:caps w:val="0"/>
                 <w:color w:val="ED7D31" w:themeColor="accent2"/>
                 <w:spacing w:val="7"/>
                 <w:kern w:val="2"/>
@@ -27194,35 +27897,28 @@
                   </w14:solidFill>
                 </w14:textFill>
               </w:rPr>
-              <w:t>实例</w:t>
-            </w:r>
-            <w:r>
-              <w:rPr>
-                <w:rFonts w:hint="eastAsia" w:cs="华文中宋"/>
-                <w:b/>
-                <w:bCs/>
-                <w:i w:val="0"/>
-                <w:caps w:val="0"/>
-                <w:color w:val="ED7D31" w:themeColor="accent2"/>
-                <w:spacing w:val="7"/>
-                <w:kern w:val="2"/>
-                <w:sz w:val="21"/>
-                <w:szCs w:val="21"/>
-                <w:vertAlign w:val="baseline"/>
-                <w:lang w:val="en-US" w:eastAsia="zh-CN" w:bidi="ar-SA"/>
-                <w14:textFill>
-                  <w14:solidFill>
-                    <w14:schemeClr w14:val="accent2"/>
-                  </w14:solidFill>
-                </w14:textFill>
-              </w:rPr>
-              <w:t>方法</w:t>
-            </w:r>
-          </w:p>
-        </w:tc>
-        <w:tc>
-          <w:tcPr>
-            <w:tcW w:w="0" w:type="auto"/>
+            </w:pPr>
+            <w:r>
+              <w:rPr>
+                <w:rFonts w:hint="eastAsia" w:ascii="华文中宋" w:hAnsi="华文中宋" w:eastAsia="华文中宋" w:cs="华文中宋"/>
+                <w:b/>
+                <w:bCs/>
+                <w:i w:val="0"/>
+                <w:caps w:val="0"/>
+                <w:color w:val="FF0000"/>
+                <w:spacing w:val="7"/>
+                <w:sz w:val="21"/>
+                <w:szCs w:val="21"/>
+                <w:lang w:val="en-US" w:eastAsia="zh-CN"/>
+              </w:rPr>
+              <w:t>rarfile.is_rarfile(file)</w:t>
+            </w:r>
+          </w:p>
+        </w:tc>
+        <w:tc>
+          <w:tcPr>
+            <w:tcW w:w="0" w:type="auto"/>
+            <w:vMerge w:val="continue"/>
             <w:vAlign w:val="center"/>
           </w:tcPr>
           <w:p>
@@ -27234,39 +27930,30 @@
               <w:ind w:left="0" w:leftChars="0" w:firstLine="0" w:firstLineChars="0"/>
               <w:outlineLvl w:val="9"/>
               <w:rPr>
-                <w:rFonts w:hint="eastAsia" w:ascii="华文中宋" w:hAnsi="华文中宋" w:eastAsia="华文中宋" w:cs="华文中宋"/>
-                <w:b/>
-                <w:bCs/>
-                <w:i w:val="0"/>
-                <w:caps w:val="0"/>
-                <w:color w:val="FF0000"/>
-                <w:spacing w:val="7"/>
-                <w:sz w:val="21"/>
-                <w:szCs w:val="21"/>
-                <w:lang w:val="en-US" w:eastAsia="zh-CN"/>
-              </w:rPr>
-            </w:pPr>
-            <w:r>
-              <w:rPr>
-                <w:rFonts w:hint="eastAsia" w:ascii="华文中宋" w:hAnsi="华文中宋" w:eastAsia="华文中宋" w:cs="华文中宋"/>
-                <w:b/>
-                <w:bCs/>
-                <w:i w:val="0"/>
-                <w:caps w:val="0"/>
-                <w:color w:val="FF0000"/>
-                <w:spacing w:val="7"/>
-                <w:sz w:val="21"/>
-                <w:szCs w:val="21"/>
-                <w:lang w:val="en-US" w:eastAsia="zh-CN"/>
-              </w:rPr>
-              <w:t>infolist()</w:t>
-            </w:r>
-          </w:p>
-        </w:tc>
-        <w:tc>
-          <w:tcPr>
-            <w:tcW w:w="0" w:type="auto"/>
-            <w:gridSpan w:val="2"/>
+                <w:rFonts w:hint="default" w:ascii="华文中宋" w:hAnsi="华文中宋" w:eastAsia="华文中宋" w:cs="华文中宋"/>
+                <w:b/>
+                <w:bCs/>
+                <w:i w:val="0"/>
+                <w:caps w:val="0"/>
+                <w:color w:val="ED7D31" w:themeColor="accent2"/>
+                <w:spacing w:val="7"/>
+                <w:kern w:val="2"/>
+                <w:sz w:val="21"/>
+                <w:szCs w:val="21"/>
+                <w:vertAlign w:val="baseline"/>
+                <w:lang w:val="en-US" w:eastAsia="zh-CN" w:bidi="ar-SA"/>
+                <w14:textFill>
+                  <w14:solidFill>
+                    <w14:schemeClr w14:val="accent2"/>
+                  </w14:solidFill>
+                </w14:textFill>
+              </w:rPr>
+            </w:pPr>
+          </w:p>
+        </w:tc>
+        <w:tc>
+          <w:tcPr>
+            <w:tcW w:w="0" w:type="auto"/>
             <w:vAlign w:val="center"/>
           </w:tcPr>
           <w:p>
@@ -27278,7 +27965,7 @@
               <w:ind w:left="0" w:leftChars="0" w:firstLine="0" w:firstLineChars="0"/>
               <w:outlineLvl w:val="9"/>
               <w:rPr>
-                <w:rFonts w:hint="eastAsia" w:ascii="华文中宋" w:hAnsi="华文中宋" w:eastAsia="华文中宋" w:cs="华文中宋"/>
+                <w:rFonts w:hint="default" w:ascii="华文中宋" w:hAnsi="华文中宋" w:eastAsia="华文中宋" w:cs="华文中宋"/>
                 <w:b/>
                 <w:bCs/>
                 <w:i w:val="0"/>
@@ -27304,35 +27991,34 @@
                 <w:bCs/>
                 <w:i w:val="0"/>
                 <w:caps w:val="0"/>
-                <w:color w:val="ED7D31" w:themeColor="accent2"/>
-                <w:spacing w:val="7"/>
-                <w:kern w:val="2"/>
-                <w:sz w:val="21"/>
-                <w:szCs w:val="21"/>
-                <w:vertAlign w:val="baseline"/>
-                <w:lang w:val="en-US" w:eastAsia="zh-CN" w:bidi="ar-SA"/>
-                <w14:textFill>
-                  <w14:solidFill>
-                    <w14:schemeClr w14:val="accent2"/>
-                  </w14:solidFill>
-                </w14:textFill>
-              </w:rPr>
-              <w:t>返回压缩包</w:t>
-            </w:r>
-            <w:r>
-              <w:rPr>
-                <w:rFonts w:hint="eastAsia" w:ascii="华文中宋" w:hAnsi="华文中宋" w:eastAsia="华文中宋" w:cs="华文中宋"/>
-                <w:b/>
-                <w:bCs/>
-                <w:i w:val="0"/>
-                <w:caps w:val="0"/>
                 <w:color w:val="E182F1"/>
                 <w:spacing w:val="7"/>
                 <w:sz w:val="21"/>
                 <w:szCs w:val="21"/>
                 <w:lang w:val="en-US" w:eastAsia="zh-CN"/>
               </w:rPr>
-              <w:t>文件信息列表</w:t>
+              <w:t>rar</w:t>
+            </w:r>
+            <w:r>
+              <w:rPr>
+                <w:rFonts w:hint="eastAsia" w:ascii="华文中宋" w:hAnsi="华文中宋" w:eastAsia="华文中宋" w:cs="华文中宋"/>
+                <w:b/>
+                <w:bCs/>
+                <w:i w:val="0"/>
+                <w:caps w:val="0"/>
+                <w:color w:val="ED7D31" w:themeColor="accent2"/>
+                <w:spacing w:val="7"/>
+                <w:sz w:val="21"/>
+                <w:szCs w:val="21"/>
+                <w:vertAlign w:val="baseline"/>
+                <w:lang w:val="en-US" w:eastAsia="zh-CN"/>
+                <w14:textFill>
+                  <w14:solidFill>
+                    <w14:schemeClr w14:val="accent2"/>
+                  </w14:solidFill>
+                </w14:textFill>
+              </w:rPr>
+              <w:t>压缩文件</w:t>
             </w:r>
           </w:p>
         </w:tc>
@@ -27357,7 +28043,7 @@
         <w:tc>
           <w:tcPr>
             <w:tcW w:w="0" w:type="auto"/>
-            <w:vMerge w:val="continue"/>
+            <w:vMerge w:val="restart"/>
             <w:vAlign w:val="center"/>
           </w:tcPr>
           <w:p>
@@ -27388,11 +28074,34 @@
                 </w14:textFill>
               </w:rPr>
             </w:pPr>
-          </w:p>
-        </w:tc>
-        <w:tc>
-          <w:tcPr>
-            <w:tcW w:w="0" w:type="auto"/>
+            <w:r>
+              <w:rPr>
+                <w:rFonts w:hint="eastAsia" w:cs="华文中宋"/>
+                <w:b/>
+                <w:bCs/>
+                <w:i w:val="0"/>
+                <w:caps w:val="0"/>
+                <w:color w:val="ED7D31" w:themeColor="accent2"/>
+                <w:spacing w:val="7"/>
+                <w:sz w:val="21"/>
+                <w:szCs w:val="21"/>
+                <w:u w:val="none"/>
+                <w:vertAlign w:val="baseline"/>
+                <w:lang w:val="en-US" w:eastAsia="zh-CN"/>
+                <w14:textFill>
+                  <w14:solidFill>
+                    <w14:schemeClr w14:val="accent2"/>
+                  </w14:solidFill>
+                </w14:textFill>
+              </w:rPr>
+              <w:t>实例属性</w:t>
+            </w:r>
+          </w:p>
+        </w:tc>
+        <w:tc>
+          <w:tcPr>
+            <w:tcW w:w="0" w:type="auto"/>
+            <w:shd w:val="clear"/>
             <w:vAlign w:val="center"/>
           </w:tcPr>
           <w:p>
@@ -27411,25 +28120,26 @@
                 <w:caps w:val="0"/>
                 <w:color w:val="FF0000"/>
                 <w:spacing w:val="7"/>
-                <w:sz w:val="21"/>
-                <w:szCs w:val="21"/>
-                <w:lang w:val="en-US" w:eastAsia="zh-CN"/>
-              </w:rPr>
-            </w:pPr>
-            <w:r>
-              <w:rPr>
-                <w:rFonts w:hint="eastAsia" w:ascii="华文中宋" w:hAnsi="华文中宋" w:eastAsia="华文中宋" w:cs="华文中宋"/>
-                <w:b/>
-                <w:bCs/>
-                <w:i w:val="0"/>
-                <w:caps w:val="0"/>
-                <w:color w:val="FF0000"/>
-                <w:spacing w:val="7"/>
-                <w:sz w:val="21"/>
-                <w:szCs w:val="21"/>
-                <w:lang w:val="en-US" w:eastAsia="zh-CN"/>
-              </w:rPr>
-              <w:t>namelist()</w:t>
+                <w:kern w:val="2"/>
+                <w:sz w:val="21"/>
+                <w:szCs w:val="21"/>
+                <w:lang w:val="en-US" w:eastAsia="zh-CN" w:bidi="ar-SA"/>
+              </w:rPr>
+            </w:pPr>
+            <w:r>
+              <w:rPr>
+                <w:rFonts w:hint="eastAsia" w:ascii="华文中宋" w:hAnsi="华文中宋" w:eastAsia="华文中宋" w:cs="华文中宋"/>
+                <w:b/>
+                <w:bCs/>
+                <w:i w:val="0"/>
+                <w:caps w:val="0"/>
+                <w:color w:val="FF0000"/>
+                <w:spacing w:val="7"/>
+                <w:sz w:val="21"/>
+                <w:szCs w:val="21"/>
+                <w:lang w:val="en-US" w:eastAsia="zh-CN"/>
+              </w:rPr>
+              <w:t>infolist()</w:t>
             </w:r>
           </w:p>
         </w:tc>
@@ -27437,6 +28147,7 @@
           <w:tcPr>
             <w:tcW w:w="0" w:type="auto"/>
             <w:gridSpan w:val="2"/>
+            <w:shd w:val="clear"/>
             <w:vAlign w:val="center"/>
           </w:tcPr>
           <w:p>
@@ -27455,38 +28166,18 @@
                 <w:caps w:val="0"/>
                 <w:color w:val="ED7D31" w:themeColor="accent2"/>
                 <w:spacing w:val="7"/>
-                <w:sz w:val="21"/>
-                <w:szCs w:val="21"/>
-                <w:vertAlign w:val="baseline"/>
-                <w:lang w:val="en-US" w:eastAsia="zh-CN"/>
-                <w14:textFill>
-                  <w14:solidFill>
-                    <w14:schemeClr w14:val="accent2"/>
-                  </w14:solidFill>
-                </w14:textFill>
-              </w:rPr>
-            </w:pPr>
-            <w:r>
-              <w:rPr>
-                <w:rFonts w:hint="eastAsia" w:ascii="华文中宋" w:hAnsi="华文中宋" w:eastAsia="华文中宋" w:cs="华文中宋"/>
-                <w:b/>
-                <w:bCs/>
-                <w:i w:val="0"/>
-                <w:caps w:val="0"/>
-                <w:color w:val="ED7D31" w:themeColor="accent2"/>
-                <w:spacing w:val="7"/>
-                <w:sz w:val="21"/>
-                <w:szCs w:val="21"/>
-                <w:vertAlign w:val="baseline"/>
-                <w:lang w:val="en-US" w:eastAsia="zh-CN"/>
-                <w14:textFill>
-                  <w14:solidFill>
-                    <w14:schemeClr w14:val="accent2"/>
-                  </w14:solidFill>
-                </w14:textFill>
-              </w:rPr>
-              <w:t>返回压缩包</w:t>
-            </w:r>
+                <w:kern w:val="2"/>
+                <w:sz w:val="21"/>
+                <w:szCs w:val="21"/>
+                <w:vertAlign w:val="baseline"/>
+                <w:lang w:val="en-US" w:eastAsia="zh-CN" w:bidi="ar-SA"/>
+                <w14:textFill>
+                  <w14:solidFill>
+                    <w14:schemeClr w14:val="accent2"/>
+                  </w14:solidFill>
+                </w14:textFill>
+              </w:rPr>
+            </w:pPr>
             <w:r>
               <w:rPr>
                 <w:rFonts w:hint="eastAsia" w:ascii="华文中宋" w:hAnsi="华文中宋" w:eastAsia="华文中宋" w:cs="华文中宋"/>
@@ -27500,7 +28191,7 @@
                 <w:szCs w:val="21"/>
                 <w:lang w:val="en-US" w:eastAsia="zh-CN"/>
               </w:rPr>
-              <w:t>文件名称列表</w:t>
+              <w:t>文件信息列表</w:t>
             </w:r>
           </w:p>
         </w:tc>
@@ -27526,6 +28217,7 @@
           <w:tcPr>
             <w:tcW w:w="0" w:type="auto"/>
             <w:vMerge w:val="continue"/>
+            <w:tcBorders/>
             <w:vAlign w:val="center"/>
           </w:tcPr>
           <w:p>
@@ -27537,6 +28229,157 @@
               <w:ind w:left="0" w:leftChars="0" w:firstLine="0" w:firstLineChars="0"/>
               <w:outlineLvl w:val="9"/>
               <w:rPr>
+                <w:rFonts w:hint="eastAsia" w:cs="华文中宋"/>
+                <w:b/>
+                <w:bCs/>
+                <w:i w:val="0"/>
+                <w:caps w:val="0"/>
+                <w:color w:val="ED7D31" w:themeColor="accent2"/>
+                <w:spacing w:val="7"/>
+                <w:sz w:val="21"/>
+                <w:szCs w:val="21"/>
+                <w:u w:val="none"/>
+                <w:vertAlign w:val="baseline"/>
+                <w:lang w:val="en-US" w:eastAsia="zh-CN"/>
+                <w14:textFill>
+                  <w14:solidFill>
+                    <w14:schemeClr w14:val="accent2"/>
+                  </w14:solidFill>
+                </w14:textFill>
+              </w:rPr>
+            </w:pPr>
+          </w:p>
+        </w:tc>
+        <w:tc>
+          <w:tcPr>
+            <w:tcW w:w="0" w:type="auto"/>
+            <w:shd w:val="clear"/>
+            <w:vAlign w:val="center"/>
+          </w:tcPr>
+          <w:p>
+            <w:pPr>
+              <w:numPr>
+                <w:ilvl w:val="0"/>
+                <w:numId w:val="0"/>
+              </w:numPr>
+              <w:ind w:left="0" w:leftChars="0" w:firstLine="0" w:firstLineChars="0"/>
+              <w:outlineLvl w:val="9"/>
+              <w:rPr>
+                <w:rFonts w:hint="eastAsia" w:ascii="华文中宋" w:hAnsi="华文中宋" w:eastAsia="华文中宋" w:cs="华文中宋"/>
+                <w:b/>
+                <w:bCs/>
+                <w:i w:val="0"/>
+                <w:caps w:val="0"/>
+                <w:color w:val="FF0000"/>
+                <w:spacing w:val="7"/>
+                <w:kern w:val="2"/>
+                <w:sz w:val="21"/>
+                <w:szCs w:val="21"/>
+                <w:lang w:val="en-US" w:eastAsia="zh-CN" w:bidi="ar-SA"/>
+              </w:rPr>
+            </w:pPr>
+            <w:r>
+              <w:rPr>
+                <w:rFonts w:hint="eastAsia" w:ascii="华文中宋" w:hAnsi="华文中宋" w:eastAsia="华文中宋" w:cs="华文中宋"/>
+                <w:b/>
+                <w:bCs/>
+                <w:i w:val="0"/>
+                <w:caps w:val="0"/>
+                <w:color w:val="FF0000"/>
+                <w:spacing w:val="7"/>
+                <w:sz w:val="21"/>
+                <w:szCs w:val="21"/>
+                <w:lang w:val="en-US" w:eastAsia="zh-CN"/>
+              </w:rPr>
+              <w:t>namelist()</w:t>
+            </w:r>
+          </w:p>
+        </w:tc>
+        <w:tc>
+          <w:tcPr>
+            <w:tcW w:w="0" w:type="auto"/>
+            <w:gridSpan w:val="2"/>
+            <w:shd w:val="clear"/>
+            <w:vAlign w:val="center"/>
+          </w:tcPr>
+          <w:p>
+            <w:pPr>
+              <w:numPr>
+                <w:ilvl w:val="0"/>
+                <w:numId w:val="0"/>
+              </w:numPr>
+              <w:ind w:left="0" w:leftChars="0" w:firstLine="0" w:firstLineChars="0"/>
+              <w:outlineLvl w:val="9"/>
+              <w:rPr>
+                <w:rFonts w:hint="eastAsia" w:ascii="华文中宋" w:hAnsi="华文中宋" w:eastAsia="华文中宋" w:cs="华文中宋"/>
+                <w:b/>
+                <w:bCs/>
+                <w:i w:val="0"/>
+                <w:caps w:val="0"/>
+                <w:color w:val="ED7D31" w:themeColor="accent2"/>
+                <w:spacing w:val="7"/>
+                <w:kern w:val="2"/>
+                <w:sz w:val="21"/>
+                <w:szCs w:val="21"/>
+                <w:vertAlign w:val="baseline"/>
+                <w:lang w:val="en-US" w:eastAsia="zh-CN" w:bidi="ar-SA"/>
+                <w14:textFill>
+                  <w14:solidFill>
+                    <w14:schemeClr w14:val="accent2"/>
+                  </w14:solidFill>
+                </w14:textFill>
+              </w:rPr>
+            </w:pPr>
+            <w:r>
+              <w:rPr>
+                <w:rFonts w:hint="eastAsia" w:ascii="华文中宋" w:hAnsi="华文中宋" w:eastAsia="华文中宋" w:cs="华文中宋"/>
+                <w:b/>
+                <w:bCs/>
+                <w:i w:val="0"/>
+                <w:caps w:val="0"/>
+                <w:color w:val="E182F1"/>
+                <w:spacing w:val="7"/>
+                <w:sz w:val="21"/>
+                <w:szCs w:val="21"/>
+                <w:lang w:val="en-US" w:eastAsia="zh-CN"/>
+              </w:rPr>
+              <w:t>文件名称列表</w:t>
+            </w:r>
+          </w:p>
+        </w:tc>
+      </w:tr>
+      <w:tr>
+        <w:tblPrEx>
+          <w:tblBorders>
+            <w:top w:val="single" w:color="auto" w:sz="4" w:space="0"/>
+            <w:left w:val="single" w:color="auto" w:sz="4" w:space="0"/>
+            <w:bottom w:val="single" w:color="auto" w:sz="4" w:space="0"/>
+            <w:right w:val="single" w:color="auto" w:sz="4" w:space="0"/>
+            <w:insideH w:val="single" w:color="auto" w:sz="4" w:space="0"/>
+            <w:insideV w:val="single" w:color="auto" w:sz="4" w:space="0"/>
+          </w:tblBorders>
+          <w:tblCellMar>
+            <w:top w:w="0" w:type="dxa"/>
+            <w:left w:w="108" w:type="dxa"/>
+            <w:bottom w:w="0" w:type="dxa"/>
+            <w:right w:w="108" w:type="dxa"/>
+          </w:tblCellMar>
+        </w:tblPrEx>
+        <w:tc>
+          <w:tcPr>
+            <w:tcW w:w="0" w:type="auto"/>
+            <w:vMerge w:val="restart"/>
+            <w:vAlign w:val="center"/>
+          </w:tcPr>
+          <w:p>
+            <w:pPr>
+              <w:numPr>
+                <w:ilvl w:val="0"/>
+                <w:numId w:val="0"/>
+              </w:numPr>
+              <w:ind w:left="0" w:leftChars="0" w:firstLine="0" w:firstLineChars="0"/>
+              <w:outlineLvl w:val="9"/>
+              <w:rPr>
                 <w:rFonts w:hint="default" w:ascii="华文中宋" w:hAnsi="华文中宋" w:eastAsia="华文中宋" w:cs="华文中宋"/>
                 <w:b/>
                 <w:bCs/>
@@ -27549,6 +28392,28 @@
                 <w:lang w:val="en-US" w:eastAsia="zh-CN"/>
               </w:rPr>
             </w:pPr>
+            <w:r>
+              <w:rPr>
+                <w:rFonts w:hint="eastAsia" w:cs="华文中宋"/>
+                <w:b/>
+                <w:bCs/>
+                <w:i w:val="0"/>
+                <w:caps w:val="0"/>
+                <w:color w:val="ED7D31" w:themeColor="accent2"/>
+                <w:spacing w:val="7"/>
+                <w:sz w:val="21"/>
+                <w:szCs w:val="21"/>
+                <w:u w:val="none"/>
+                <w:vertAlign w:val="baseline"/>
+                <w:lang w:val="en-US" w:eastAsia="zh-CN"/>
+                <w14:textFill>
+                  <w14:solidFill>
+                    <w14:schemeClr w14:val="accent2"/>
+                  </w14:solidFill>
+                </w14:textFill>
+              </w:rPr>
+              <w:t>实例方法</w:t>
+            </w:r>
           </w:p>
         </w:tc>
         <w:tc>
@@ -28530,6 +29395,7 @@
   <w:style w:type="paragraph" w:customStyle="1" w:styleId="14">
     <w:name w:val="笔记：正文"/>
     <w:basedOn w:val="1"/>
+    <w:link w:val="16"/>
     <w:autoRedefine/>
     <w:qFormat/>
     <w:uiPriority w:val="0"/>
@@ -28555,6 +29421,21 @@
       <w:color w:val="auto"/>
       <w:szCs w:val="24"/>
       <w:shd w:val="clear" w:color="auto" w:fill="auto"/>
+    </w:rPr>
+  </w:style>
+  <w:style w:type="character" w:customStyle="1" w:styleId="16">
+    <w:name w:val="笔记：正文 Char"/>
+    <w:link w:val="14"/>
+    <w:uiPriority w:val="0"/>
+    <w:rPr>
+      <w:rFonts w:hint="eastAsia" w:ascii="华文中宋" w:hAnsi="华文中宋" w:eastAsia="华文中宋" w:cs="华文中宋"/>
+      <w:color w:val="ED7D31" w:themeColor="accent2"/>
+      <w:szCs w:val="21"/>
+      <w14:textFill>
+        <w14:solidFill>
+          <w14:schemeClr w14:val="accent2"/>
+        </w14:solidFill>
+      </w14:textFill>
     </w:rPr>
   </w:style>
 </w:styles>

</xml_diff>

<commit_message>
update on 2025-03-12 10:35:47.913758
</commit_message>
<xml_diff>
--- a/py 文件IO.docx
+++ b/py 文件IO.docx
@@ -2,262 +2,6 @@
 <file path=word/document.xml><?xml version="1.0" encoding="utf-8"?>
 <w:document xmlns:wpc="http://schemas.microsoft.com/office/word/2010/wordprocessingCanvas" xmlns:mc="http://schemas.openxmlformats.org/markup-compatibility/2006" xmlns:o="urn:schemas-microsoft-com:office:office" xmlns:r="http://schemas.openxmlformats.org/officeDocument/2006/relationships" xmlns:m="http://schemas.openxmlformats.org/officeDocument/2006/math" xmlns:v="urn:schemas-microsoft-com:vml" xmlns:wp14="http://schemas.microsoft.com/office/word/2010/wordprocessingDrawing" xmlns:wp="http://schemas.openxmlformats.org/drawingml/2006/wordprocessingDrawing" xmlns:w="http://schemas.openxmlformats.org/wordprocessingml/2006/main" xmlns:w14="http://schemas.microsoft.com/office/word/2010/wordml" xmlns:w10="urn:schemas-microsoft-com:office:word" xmlns:w15="http://schemas.microsoft.com/office/word/2012/wordml" xmlns:wpg="http://schemas.microsoft.com/office/word/2010/wordprocessingGroup" xmlns:wpi="http://schemas.microsoft.com/office/word/2010/wordprocessingInk" xmlns:wne="http://schemas.microsoft.com/office/word/2006/wordml" xmlns:wps="http://schemas.microsoft.com/office/word/2010/wordprocessingShape" xmlns:wpsCustomData="http://www.wps.cn/officeDocument/2013/wpsCustomData" mc:Ignorable="w14 w15 wp14">
   <w:body>
-    <w:p>
-      <w:pPr>
-        <w:rPr>
-          <w:rFonts w:hint="eastAsia" w:ascii="华文中宋" w:hAnsi="华文中宋" w:eastAsia="华文中宋" w:cs="华文中宋"/>
-          <w:b/>
-          <w:bCs/>
-          <w:color w:val="70AD47" w:themeColor="accent6"/>
-          <w:sz w:val="21"/>
-          <w:szCs w:val="24"/>
-          <w:lang w:val="en-US" w:eastAsia="zh-CN"/>
-          <w14:textFill>
-            <w14:solidFill>
-              <w14:schemeClr w14:val="accent6"/>
-            </w14:solidFill>
-          </w14:textFill>
-        </w:rPr>
-      </w:pPr>
-      <w:bookmarkStart w:id="0" w:name="_Toc7630"/>
-      <w:bookmarkStart w:id="1" w:name="_Toc20780"/>
-    </w:p>
-    <w:tbl>
-      <w:tblPr>
-        <w:tblStyle w:val="7"/>
-        <w:tblW w:w="0" w:type="auto"/>
-        <w:tblInd w:w="0" w:type="dxa"/>
-        <w:tblBorders>
-          <w:top w:val="single" w:color="auto" w:sz="4" w:space="0"/>
-          <w:left w:val="single" w:color="auto" w:sz="4" w:space="0"/>
-          <w:bottom w:val="single" w:color="auto" w:sz="4" w:space="0"/>
-          <w:right w:val="single" w:color="auto" w:sz="4" w:space="0"/>
-          <w:insideH w:val="single" w:color="auto" w:sz="4" w:space="0"/>
-          <w:insideV w:val="single" w:color="auto" w:sz="4" w:space="0"/>
-        </w:tblBorders>
-        <w:tblLayout w:type="autofit"/>
-        <w:tblCellMar>
-          <w:top w:w="0" w:type="dxa"/>
-          <w:left w:w="108" w:type="dxa"/>
-          <w:bottom w:w="0" w:type="dxa"/>
-          <w:right w:w="108" w:type="dxa"/>
-        </w:tblCellMar>
-      </w:tblPr>
-      <w:tblGrid>
-        <w:gridCol w:w="1338"/>
-        <w:gridCol w:w="889"/>
-        <w:gridCol w:w="889"/>
-      </w:tblGrid>
-      <w:tr>
-        <w:tblPrEx>
-          <w:tblBorders>
-            <w:top w:val="single" w:color="auto" w:sz="4" w:space="0"/>
-            <w:left w:val="single" w:color="auto" w:sz="4" w:space="0"/>
-            <w:bottom w:val="single" w:color="auto" w:sz="4" w:space="0"/>
-            <w:right w:val="single" w:color="auto" w:sz="4" w:space="0"/>
-            <w:insideH w:val="single" w:color="auto" w:sz="4" w:space="0"/>
-            <w:insideV w:val="single" w:color="auto" w:sz="4" w:space="0"/>
-          </w:tblBorders>
-          <w:tblCellMar>
-            <w:top w:w="0" w:type="dxa"/>
-            <w:left w:w="108" w:type="dxa"/>
-            <w:bottom w:w="0" w:type="dxa"/>
-            <w:right w:w="108" w:type="dxa"/>
-          </w:tblCellMar>
-        </w:tblPrEx>
-        <w:tc>
-          <w:tcPr>
-            <w:tcW w:w="0" w:type="auto"/>
-          </w:tcPr>
-          <w:p>
-            <w:pPr>
-              <w:numPr>
-                <w:ilvl w:val="0"/>
-                <w:numId w:val="0"/>
-              </w:numPr>
-              <w:outlineLvl w:val="9"/>
-              <w:rPr>
-                <w:rFonts w:hint="eastAsia" w:ascii="华文中宋" w:hAnsi="华文中宋" w:eastAsia="华文中宋" w:cs="华文中宋"/>
-                <w:b/>
-                <w:bCs/>
-                <w:i w:val="0"/>
-                <w:caps w:val="0"/>
-                <w:color w:val="ED7D31" w:themeColor="accent2"/>
-                <w:spacing w:val="7"/>
-                <w:sz w:val="21"/>
-                <w:szCs w:val="21"/>
-                <w:lang w:val="en-US" w:eastAsia="zh-CN"/>
-                <w14:textFill>
-                  <w14:solidFill>
-                    <w14:schemeClr w14:val="accent2"/>
-                  </w14:solidFill>
-                </w14:textFill>
-              </w:rPr>
-            </w:pPr>
-            <w:r>
-              <w:rPr>
-                <w:rFonts w:hint="eastAsia" w:ascii="华文中宋" w:hAnsi="华文中宋" w:eastAsia="华文中宋" w:cs="华文中宋"/>
-                <w:b/>
-                <w:bCs/>
-                <w:i w:val="0"/>
-                <w:caps w:val="0"/>
-                <w:color w:val="ED7D31" w:themeColor="accent2"/>
-                <w:spacing w:val="7"/>
-                <w:sz w:val="21"/>
-                <w:szCs w:val="21"/>
-                <w:lang w:val="en-US" w:eastAsia="zh-CN"/>
-                <w14:textFill>
-                  <w14:solidFill>
-                    <w14:schemeClr w14:val="accent2"/>
-                  </w14:solidFill>
-                </w14:textFill>
-              </w:rPr>
-              <w:t>目录树字符</w:t>
-            </w:r>
-          </w:p>
-        </w:tc>
-        <w:tc>
-          <w:tcPr>
-            <w:tcW w:w="0" w:type="auto"/>
-          </w:tcPr>
-          <w:p>
-            <w:pPr>
-              <w:numPr>
-                <w:ilvl w:val="0"/>
-                <w:numId w:val="0"/>
-              </w:numPr>
-              <w:outlineLvl w:val="9"/>
-              <w:rPr>
-                <w:rFonts w:hint="eastAsia" w:ascii="华文中宋" w:hAnsi="华文中宋" w:eastAsia="华文中宋" w:cs="华文中宋"/>
-                <w:b/>
-                <w:bCs/>
-                <w:i w:val="0"/>
-                <w:caps w:val="0"/>
-                <w:color w:val="ED7D31" w:themeColor="accent2"/>
-                <w:spacing w:val="7"/>
-                <w:sz w:val="21"/>
-                <w:szCs w:val="21"/>
-                <w:lang w:val="en-US" w:eastAsia="zh-CN"/>
-                <w14:textFill>
-                  <w14:solidFill>
-                    <w14:schemeClr w14:val="accent2"/>
-                  </w14:solidFill>
-                </w14:textFill>
-              </w:rPr>
-            </w:pPr>
-            <w:r>
-              <w:rPr>
-                <w:rFonts w:hint="eastAsia" w:ascii="华文中宋" w:hAnsi="华文中宋" w:eastAsia="华文中宋" w:cs="华文中宋"/>
-                <w:b/>
-                <w:bCs/>
-                <w:i w:val="0"/>
-                <w:caps w:val="0"/>
-                <w:color w:val="ED7D31" w:themeColor="accent2"/>
-                <w:spacing w:val="7"/>
-                <w:sz w:val="21"/>
-                <w:szCs w:val="21"/>
-                <w:lang w:val="en-US" w:eastAsia="zh-CN"/>
-                <w14:textFill>
-                  <w14:solidFill>
-                    <w14:schemeClr w14:val="accent2"/>
-                  </w14:solidFill>
-                </w14:textFill>
-              </w:rPr>
-              <w:t>├──</w:t>
-            </w:r>
-          </w:p>
-        </w:tc>
-        <w:tc>
-          <w:tcPr>
-            <w:tcW w:w="0" w:type="auto"/>
-          </w:tcPr>
-          <w:p>
-            <w:pPr>
-              <w:numPr>
-                <w:ilvl w:val="0"/>
-                <w:numId w:val="0"/>
-              </w:numPr>
-              <w:outlineLvl w:val="9"/>
-              <w:rPr>
-                <w:rFonts w:hint="eastAsia" w:ascii="华文中宋" w:hAnsi="华文中宋" w:eastAsia="华文中宋" w:cs="华文中宋"/>
-                <w:b/>
-                <w:bCs/>
-                <w:i w:val="0"/>
-                <w:caps w:val="0"/>
-                <w:color w:val="ED7D31" w:themeColor="accent2"/>
-                <w:spacing w:val="7"/>
-                <w:sz w:val="21"/>
-                <w:szCs w:val="21"/>
-                <w:lang w:val="en-US" w:eastAsia="zh-CN"/>
-                <w14:textFill>
-                  <w14:solidFill>
-                    <w14:schemeClr w14:val="accent2"/>
-                  </w14:solidFill>
-                </w14:textFill>
-              </w:rPr>
-            </w:pPr>
-            <w:r>
-              <w:rPr>
-                <w:rFonts w:hint="eastAsia" w:ascii="华文中宋" w:hAnsi="华文中宋" w:eastAsia="华文中宋" w:cs="华文中宋"/>
-                <w:b/>
-                <w:bCs/>
-                <w:i w:val="0"/>
-                <w:caps w:val="0"/>
-                <w:color w:val="ED7D31" w:themeColor="accent2"/>
-                <w:spacing w:val="7"/>
-                <w:sz w:val="21"/>
-                <w:szCs w:val="21"/>
-                <w:lang w:val="en-US" w:eastAsia="zh-CN"/>
-                <w14:textFill>
-                  <w14:solidFill>
-                    <w14:schemeClr w14:val="accent2"/>
-                  </w14:solidFill>
-                </w14:textFill>
-              </w:rPr>
-              <w:t xml:space="preserve">└── </w:t>
-            </w:r>
-          </w:p>
-        </w:tc>
-      </w:tr>
-    </w:tbl>
-    <w:p>
-      <w:pPr>
-        <w:outlineLvl w:val="9"/>
-        <w:rPr>
-          <w:rFonts w:hint="default" w:ascii="华文中宋" w:hAnsi="华文中宋" w:eastAsia="华文中宋" w:cs="华文中宋"/>
-          <w:b/>
-          <w:bCs/>
-          <w:color w:val="70AD47" w:themeColor="accent6"/>
-          <w:sz w:val="21"/>
-          <w:szCs w:val="24"/>
-          <w:lang w:val="en-US" w:eastAsia="zh-CN"/>
-          <w14:textFill>
-            <w14:solidFill>
-              <w14:schemeClr w14:val="accent6"/>
-            </w14:solidFill>
-          </w14:textFill>
-        </w:rPr>
-      </w:pPr>
-    </w:p>
-    <w:p>
-      <w:pPr>
-        <w:outlineLvl w:val="9"/>
-        <w:rPr>
-          <w:rFonts w:hint="default" w:ascii="华文中宋" w:hAnsi="华文中宋" w:eastAsia="华文中宋" w:cs="华文中宋"/>
-          <w:b/>
-          <w:bCs/>
-          <w:color w:val="70AD47" w:themeColor="accent6"/>
-          <w:sz w:val="21"/>
-          <w:szCs w:val="24"/>
-          <w:lang w:val="en-US" w:eastAsia="zh-CN"/>
-          <w14:textFill>
-            <w14:solidFill>
-              <w14:schemeClr w14:val="accent6"/>
-            </w14:solidFill>
-          </w14:textFill>
-        </w:rPr>
-      </w:pPr>
-    </w:p>
     <w:p>
       <w:pPr>
         <w:outlineLvl w:val="9"/>
@@ -276,6 +20,10 @@
           </w14:textFill>
         </w:rPr>
       </w:pPr>
+      <w:bookmarkStart w:id="23" w:name="_GoBack"/>
+      <w:bookmarkEnd w:id="23"/>
+      <w:bookmarkStart w:id="0" w:name="_Toc7630"/>
+      <w:bookmarkStart w:id="1" w:name="_Toc20780"/>
     </w:p>
     <w:p>
       <w:pPr>
@@ -734,8 +482,8 @@
           </w14:textFill>
         </w:rPr>
       </w:pPr>
-      <w:bookmarkStart w:id="3" w:name="_Toc10290"/>
-      <w:bookmarkStart w:id="4" w:name="_Toc30074"/>
+      <w:bookmarkStart w:id="3" w:name="_Toc30074"/>
+      <w:bookmarkStart w:id="4" w:name="_Toc10290"/>
       <w:r>
         <w:rPr>
           <w:rFonts w:hint="eastAsia" w:ascii="华文中宋" w:hAnsi="华文中宋" w:eastAsia="华文中宋" w:cs="华文中宋"/>
@@ -5023,8 +4771,8 @@
           </w14:textFill>
         </w:rPr>
       </w:pPr>
-      <w:bookmarkStart w:id="5" w:name="_Toc24197"/>
-      <w:bookmarkStart w:id="6" w:name="_Toc27426"/>
+      <w:bookmarkStart w:id="5" w:name="_Toc27426"/>
+      <w:bookmarkStart w:id="6" w:name="_Toc24197"/>
       <w:r>
         <w:rPr>
           <w:rFonts w:hint="eastAsia" w:ascii="华文中宋" w:hAnsi="华文中宋" w:eastAsia="华文中宋" w:cs="华文中宋"/>
@@ -8098,12 +7846,6 @@
             <w:insideH w:val="single" w:color="auto" w:sz="4" w:space="0"/>
             <w:insideV w:val="single" w:color="auto" w:sz="4" w:space="0"/>
           </w:tblBorders>
-          <w:tblCellMar>
-            <w:top w:w="0" w:type="dxa"/>
-            <w:left w:w="108" w:type="dxa"/>
-            <w:bottom w:w="0" w:type="dxa"/>
-            <w:right w:w="108" w:type="dxa"/>
-          </w:tblCellMar>
         </w:tblPrEx>
         <w:tc>
           <w:tcPr>
@@ -8600,12 +8342,6 @@
             <w:insideH w:val="single" w:color="auto" w:sz="4" w:space="0"/>
             <w:insideV w:val="single" w:color="auto" w:sz="4" w:space="0"/>
           </w:tblBorders>
-          <w:tblCellMar>
-            <w:top w:w="0" w:type="dxa"/>
-            <w:left w:w="108" w:type="dxa"/>
-            <w:bottom w:w="0" w:type="dxa"/>
-            <w:right w:w="108" w:type="dxa"/>
-          </w:tblCellMar>
         </w:tblPrEx>
         <w:trPr>
           <w:trHeight w:val="190" w:hRule="atLeast"/>
@@ -8798,8 +8534,6 @@
           <w:lang w:val="en-US" w:eastAsia="zh-CN" w:bidi="ar-SA"/>
         </w:rPr>
       </w:pPr>
-      <w:bookmarkStart w:id="23" w:name="_GoBack"/>
-      <w:bookmarkEnd w:id="23"/>
     </w:p>
     <w:p>
       <w:pPr>
@@ -8939,12 +8673,6 @@
             <w:insideH w:val="single" w:color="auto" w:sz="4" w:space="0"/>
             <w:insideV w:val="single" w:color="auto" w:sz="4" w:space="0"/>
           </w:tblBorders>
-          <w:tblCellMar>
-            <w:top w:w="0" w:type="dxa"/>
-            <w:left w:w="108" w:type="dxa"/>
-            <w:bottom w:w="0" w:type="dxa"/>
-            <w:right w:w="108" w:type="dxa"/>
-          </w:tblCellMar>
         </w:tblPrEx>
         <w:tc>
           <w:tcPr>
@@ -8981,12 +8709,6 @@
             <w:insideH w:val="single" w:color="auto" w:sz="4" w:space="0"/>
             <w:insideV w:val="single" w:color="auto" w:sz="4" w:space="0"/>
           </w:tblBorders>
-          <w:tblCellMar>
-            <w:top w:w="0" w:type="dxa"/>
-            <w:left w:w="108" w:type="dxa"/>
-            <w:bottom w:w="0" w:type="dxa"/>
-            <w:right w:w="108" w:type="dxa"/>
-          </w:tblCellMar>
         </w:tblPrEx>
         <w:tc>
           <w:tcPr>
@@ -9139,12 +8861,6 @@
             <w:insideH w:val="single" w:color="auto" w:sz="4" w:space="0"/>
             <w:insideV w:val="single" w:color="auto" w:sz="4" w:space="0"/>
           </w:tblBorders>
-          <w:tblCellMar>
-            <w:top w:w="0" w:type="dxa"/>
-            <w:left w:w="108" w:type="dxa"/>
-            <w:bottom w:w="0" w:type="dxa"/>
-            <w:right w:w="108" w:type="dxa"/>
-          </w:tblCellMar>
         </w:tblPrEx>
         <w:tc>
           <w:tcPr>
@@ -9436,12 +9152,6 @@
             <w:insideH w:val="single" w:color="auto" w:sz="4" w:space="0"/>
             <w:insideV w:val="single" w:color="auto" w:sz="4" w:space="0"/>
           </w:tblBorders>
-          <w:tblCellMar>
-            <w:top w:w="0" w:type="dxa"/>
-            <w:left w:w="108" w:type="dxa"/>
-            <w:bottom w:w="0" w:type="dxa"/>
-            <w:right w:w="108" w:type="dxa"/>
-          </w:tblCellMar>
         </w:tblPrEx>
         <w:tc>
           <w:tcPr>
@@ -9572,12 +9282,6 @@
             <w:insideH w:val="single" w:color="auto" w:sz="4" w:space="0"/>
             <w:insideV w:val="single" w:color="auto" w:sz="4" w:space="0"/>
           </w:tblBorders>
-          <w:tblCellMar>
-            <w:top w:w="0" w:type="dxa"/>
-            <w:left w:w="108" w:type="dxa"/>
-            <w:bottom w:w="0" w:type="dxa"/>
-            <w:right w:w="108" w:type="dxa"/>
-          </w:tblCellMar>
         </w:tblPrEx>
         <w:tc>
           <w:tcPr>
@@ -9931,12 +9635,6 @@
             <w:insideH w:val="single" w:color="auto" w:sz="4" w:space="0"/>
             <w:insideV w:val="single" w:color="auto" w:sz="4" w:space="0"/>
           </w:tblBorders>
-          <w:tblCellMar>
-            <w:top w:w="0" w:type="dxa"/>
-            <w:left w:w="108" w:type="dxa"/>
-            <w:bottom w:w="0" w:type="dxa"/>
-            <w:right w:w="108" w:type="dxa"/>
-          </w:tblCellMar>
         </w:tblPrEx>
         <w:tc>
           <w:tcPr>
@@ -10042,12 +9740,6 @@
             <w:insideH w:val="single" w:color="auto" w:sz="4" w:space="0"/>
             <w:insideV w:val="single" w:color="auto" w:sz="4" w:space="0"/>
           </w:tblBorders>
-          <w:tblCellMar>
-            <w:top w:w="0" w:type="dxa"/>
-            <w:left w:w="108" w:type="dxa"/>
-            <w:bottom w:w="0" w:type="dxa"/>
-            <w:right w:w="108" w:type="dxa"/>
-          </w:tblCellMar>
         </w:tblPrEx>
         <w:tc>
           <w:tcPr>
@@ -10167,12 +9859,6 @@
             <w:insideH w:val="single" w:color="auto" w:sz="4" w:space="0"/>
             <w:insideV w:val="single" w:color="auto" w:sz="4" w:space="0"/>
           </w:tblBorders>
-          <w:tblCellMar>
-            <w:top w:w="0" w:type="dxa"/>
-            <w:left w:w="108" w:type="dxa"/>
-            <w:bottom w:w="0" w:type="dxa"/>
-            <w:right w:w="108" w:type="dxa"/>
-          </w:tblCellMar>
         </w:tblPrEx>
         <w:tc>
           <w:tcPr>
@@ -10328,12 +10014,6 @@
             <w:insideH w:val="single" w:color="auto" w:sz="4" w:space="0"/>
             <w:insideV w:val="single" w:color="auto" w:sz="4" w:space="0"/>
           </w:tblBorders>
-          <w:tblCellMar>
-            <w:top w:w="0" w:type="dxa"/>
-            <w:left w:w="108" w:type="dxa"/>
-            <w:bottom w:w="0" w:type="dxa"/>
-            <w:right w:w="108" w:type="dxa"/>
-          </w:tblCellMar>
         </w:tblPrEx>
         <w:tc>
           <w:tcPr>
@@ -10448,12 +10128,6 @@
             <w:insideH w:val="single" w:color="auto" w:sz="4" w:space="0"/>
             <w:insideV w:val="single" w:color="auto" w:sz="4" w:space="0"/>
           </w:tblBorders>
-          <w:tblCellMar>
-            <w:top w:w="0" w:type="dxa"/>
-            <w:left w:w="108" w:type="dxa"/>
-            <w:bottom w:w="0" w:type="dxa"/>
-            <w:right w:w="108" w:type="dxa"/>
-          </w:tblCellMar>
         </w:tblPrEx>
         <w:tc>
           <w:tcPr>
@@ -10607,12 +10281,6 @@
             <w:insideH w:val="single" w:color="auto" w:sz="4" w:space="0"/>
             <w:insideV w:val="single" w:color="auto" w:sz="4" w:space="0"/>
           </w:tblBorders>
-          <w:tblCellMar>
-            <w:top w:w="0" w:type="dxa"/>
-            <w:left w:w="108" w:type="dxa"/>
-            <w:bottom w:w="0" w:type="dxa"/>
-            <w:right w:w="108" w:type="dxa"/>
-          </w:tblCellMar>
         </w:tblPrEx>
         <w:tc>
           <w:tcPr>
@@ -11511,12 +11179,6 @@
             <w:insideH w:val="single" w:color="auto" w:sz="4" w:space="0"/>
             <w:insideV w:val="single" w:color="auto" w:sz="4" w:space="0"/>
           </w:tblBorders>
-          <w:tblCellMar>
-            <w:top w:w="0" w:type="dxa"/>
-            <w:left w:w="108" w:type="dxa"/>
-            <w:bottom w:w="0" w:type="dxa"/>
-            <w:right w:w="108" w:type="dxa"/>
-          </w:tblCellMar>
         </w:tblPrEx>
         <w:tc>
           <w:tcPr>
@@ -14161,12 +13823,6 @@
             <w:insideH w:val="single" w:color="auto" w:sz="4" w:space="0"/>
             <w:insideV w:val="single" w:color="auto" w:sz="4" w:space="0"/>
           </w:tblBorders>
-          <w:tblCellMar>
-            <w:top w:w="0" w:type="dxa"/>
-            <w:left w:w="108" w:type="dxa"/>
-            <w:bottom w:w="0" w:type="dxa"/>
-            <w:right w:w="108" w:type="dxa"/>
-          </w:tblCellMar>
         </w:tblPrEx>
         <w:trPr>
           <w:trHeight w:val="302" w:hRule="atLeast"/>
@@ -14527,12 +14183,6 @@
             <w:insideH w:val="single" w:color="auto" w:sz="4" w:space="0"/>
             <w:insideV w:val="single" w:color="auto" w:sz="4" w:space="0"/>
           </w:tblBorders>
-          <w:tblCellMar>
-            <w:top w:w="0" w:type="dxa"/>
-            <w:left w:w="108" w:type="dxa"/>
-            <w:bottom w:w="0" w:type="dxa"/>
-            <w:right w:w="108" w:type="dxa"/>
-          </w:tblCellMar>
         </w:tblPrEx>
         <w:trPr>
           <w:trHeight w:val="302" w:hRule="atLeast"/>
@@ -15612,12 +15262,6 @@
             <w:insideH w:val="single" w:color="auto" w:sz="4" w:space="0"/>
             <w:insideV w:val="single" w:color="auto" w:sz="4" w:space="0"/>
           </w:tblBorders>
-          <w:tblCellMar>
-            <w:top w:w="0" w:type="dxa"/>
-            <w:left w:w="108" w:type="dxa"/>
-            <w:bottom w:w="0" w:type="dxa"/>
-            <w:right w:w="108" w:type="dxa"/>
-          </w:tblCellMar>
         </w:tblPrEx>
         <w:tc>
           <w:tcPr>
@@ -18192,12 +17836,6 @@
             <w:insideH w:val="single" w:color="auto" w:sz="4" w:space="0"/>
             <w:insideV w:val="single" w:color="auto" w:sz="4" w:space="0"/>
           </w:tblBorders>
-          <w:tblCellMar>
-            <w:top w:w="0" w:type="dxa"/>
-            <w:left w:w="108" w:type="dxa"/>
-            <w:bottom w:w="0" w:type="dxa"/>
-            <w:right w:w="108" w:type="dxa"/>
-          </w:tblCellMar>
         </w:tblPrEx>
         <w:trPr>
           <w:trHeight w:val="286" w:hRule="atLeast"/>
@@ -19515,12 +19153,6 @@
             <w:insideH w:val="single" w:color="auto" w:sz="4" w:space="0"/>
             <w:insideV w:val="single" w:color="auto" w:sz="4" w:space="0"/>
           </w:tblBorders>
-          <w:tblCellMar>
-            <w:top w:w="0" w:type="dxa"/>
-            <w:left w:w="108" w:type="dxa"/>
-            <w:bottom w:w="0" w:type="dxa"/>
-            <w:right w:w="108" w:type="dxa"/>
-          </w:tblCellMar>
         </w:tblPrEx>
         <w:tc>
           <w:tcPr>
@@ -20679,12 +20311,6 @@
             <w:insideH w:val="single" w:color="auto" w:sz="4" w:space="0"/>
             <w:insideV w:val="single" w:color="auto" w:sz="4" w:space="0"/>
           </w:tblBorders>
-          <w:tblCellMar>
-            <w:top w:w="0" w:type="dxa"/>
-            <w:left w:w="108" w:type="dxa"/>
-            <w:bottom w:w="0" w:type="dxa"/>
-            <w:right w:w="108" w:type="dxa"/>
-          </w:tblCellMar>
         </w:tblPrEx>
         <w:tc>
           <w:tcPr>
@@ -21302,12 +20928,6 @@
             <w:insideH w:val="single" w:color="auto" w:sz="4" w:space="0"/>
             <w:insideV w:val="single" w:color="auto" w:sz="4" w:space="0"/>
           </w:tblBorders>
-          <w:tblCellMar>
-            <w:top w:w="0" w:type="dxa"/>
-            <w:left w:w="108" w:type="dxa"/>
-            <w:bottom w:w="0" w:type="dxa"/>
-            <w:right w:w="108" w:type="dxa"/>
-          </w:tblCellMar>
         </w:tblPrEx>
         <w:tc>
           <w:tcPr>
@@ -21704,12 +21324,6 @@
             <w:insideH w:val="single" w:color="auto" w:sz="4" w:space="0"/>
             <w:insideV w:val="single" w:color="auto" w:sz="4" w:space="0"/>
           </w:tblBorders>
-          <w:tblCellMar>
-            <w:top w:w="0" w:type="dxa"/>
-            <w:left w:w="108" w:type="dxa"/>
-            <w:bottom w:w="0" w:type="dxa"/>
-            <w:right w:w="108" w:type="dxa"/>
-          </w:tblCellMar>
         </w:tblPrEx>
         <w:trPr>
           <w:trHeight w:val="172" w:hRule="atLeast"/>
@@ -21979,12 +21593,6 @@
             <w:insideH w:val="single" w:color="auto" w:sz="4" w:space="0"/>
             <w:insideV w:val="single" w:color="auto" w:sz="4" w:space="0"/>
           </w:tblBorders>
-          <w:tblCellMar>
-            <w:top w:w="0" w:type="dxa"/>
-            <w:left w:w="108" w:type="dxa"/>
-            <w:bottom w:w="0" w:type="dxa"/>
-            <w:right w:w="108" w:type="dxa"/>
-          </w:tblCellMar>
         </w:tblPrEx>
         <w:tc>
           <w:tcPr>
@@ -23585,12 +23193,6 @@
             <w:insideH w:val="single" w:color="auto" w:sz="4" w:space="0"/>
             <w:insideV w:val="single" w:color="auto" w:sz="4" w:space="0"/>
           </w:tblBorders>
-          <w:tblCellMar>
-            <w:top w:w="0" w:type="dxa"/>
-            <w:left w:w="108" w:type="dxa"/>
-            <w:bottom w:w="0" w:type="dxa"/>
-            <w:right w:w="108" w:type="dxa"/>
-          </w:tblCellMar>
         </w:tblPrEx>
         <w:tc>
           <w:tcPr>
@@ -24572,6 +24174,12 @@
             <w:insideH w:val="single" w:color="auto" w:sz="4" w:space="0"/>
             <w:insideV w:val="single" w:color="auto" w:sz="4" w:space="0"/>
           </w:tblBorders>
+          <w:tblCellMar>
+            <w:top w:w="0" w:type="dxa"/>
+            <w:left w:w="108" w:type="dxa"/>
+            <w:bottom w:w="0" w:type="dxa"/>
+            <w:right w:w="108" w:type="dxa"/>
+          </w:tblCellMar>
         </w:tblPrEx>
         <w:tc>
           <w:tcPr>
@@ -25530,12 +25138,6 @@
             <w:insideH w:val="single" w:color="auto" w:sz="4" w:space="0"/>
             <w:insideV w:val="single" w:color="auto" w:sz="4" w:space="0"/>
           </w:tblBorders>
-          <w:tblCellMar>
-            <w:top w:w="0" w:type="dxa"/>
-            <w:left w:w="108" w:type="dxa"/>
-            <w:bottom w:w="0" w:type="dxa"/>
-            <w:right w:w="108" w:type="dxa"/>
-          </w:tblCellMar>
         </w:tblPrEx>
         <w:trPr>
           <w:trHeight w:val="151" w:hRule="atLeast"/>
@@ -26613,12 +26215,6 @@
             <w:insideH w:val="single" w:color="auto" w:sz="4" w:space="0"/>
             <w:insideV w:val="single" w:color="auto" w:sz="4" w:space="0"/>
           </w:tblBorders>
-          <w:tblCellMar>
-            <w:top w:w="0" w:type="dxa"/>
-            <w:left w:w="108" w:type="dxa"/>
-            <w:bottom w:w="0" w:type="dxa"/>
-            <w:right w:w="108" w:type="dxa"/>
-          </w:tblCellMar>
         </w:tblPrEx>
         <w:trPr>
           <w:trHeight w:val="100" w:hRule="atLeast"/>
@@ -27063,12 +26659,6 @@
             <w:insideH w:val="single" w:color="auto" w:sz="4" w:space="0"/>
             <w:insideV w:val="single" w:color="auto" w:sz="4" w:space="0"/>
           </w:tblBorders>
-          <w:tblCellMar>
-            <w:top w:w="0" w:type="dxa"/>
-            <w:left w:w="108" w:type="dxa"/>
-            <w:bottom w:w="0" w:type="dxa"/>
-            <w:right w:w="108" w:type="dxa"/>
-          </w:tblCellMar>
         </w:tblPrEx>
         <w:trPr>
           <w:trHeight w:val="90" w:hRule="atLeast"/>
@@ -27805,12 +27395,6 @@
             <w:insideH w:val="single" w:color="auto" w:sz="4" w:space="0"/>
             <w:insideV w:val="single" w:color="auto" w:sz="4" w:space="0"/>
           </w:tblBorders>
-          <w:tblCellMar>
-            <w:top w:w="0" w:type="dxa"/>
-            <w:left w:w="108" w:type="dxa"/>
-            <w:bottom w:w="0" w:type="dxa"/>
-            <w:right w:w="108" w:type="dxa"/>
-          </w:tblCellMar>
         </w:tblPrEx>
         <w:tc>
           <w:tcPr>
@@ -27977,12 +27561,6 @@
             <w:insideH w:val="single" w:color="auto" w:sz="4" w:space="0"/>
             <w:insideV w:val="single" w:color="auto" w:sz="4" w:space="0"/>
           </w:tblBorders>
-          <w:tblCellMar>
-            <w:top w:w="0" w:type="dxa"/>
-            <w:left w:w="108" w:type="dxa"/>
-            <w:bottom w:w="0" w:type="dxa"/>
-            <w:right w:w="108" w:type="dxa"/>
-          </w:tblCellMar>
         </w:tblPrEx>
         <w:tc>
           <w:tcPr>
@@ -28339,12 +27917,6 @@
             <w:insideH w:val="single" w:color="auto" w:sz="4" w:space="0"/>
             <w:insideV w:val="single" w:color="auto" w:sz="4" w:space="0"/>
           </w:tblBorders>
-          <w:tblCellMar>
-            <w:top w:w="0" w:type="dxa"/>
-            <w:left w:w="108" w:type="dxa"/>
-            <w:bottom w:w="0" w:type="dxa"/>
-            <w:right w:w="108" w:type="dxa"/>
-          </w:tblCellMar>
         </w:tblPrEx>
         <w:tc>
           <w:tcPr>

</xml_diff>

<commit_message>
update on 2025-03-15 15:28:58.665972
</commit_message>
<xml_diff>
--- a/py 文件IO.docx
+++ b/py 文件IO.docx
@@ -20,8 +20,6 @@
           </w14:textFill>
         </w:rPr>
       </w:pPr>
-      <w:bookmarkStart w:id="23" w:name="_GoBack"/>
-      <w:bookmarkEnd w:id="23"/>
       <w:bookmarkStart w:id="0" w:name="_Toc7630"/>
       <w:bookmarkStart w:id="1" w:name="_Toc20780"/>
     </w:p>
@@ -2047,6 +2045,8 @@
                 <w:lang w:val="en-US" w:eastAsia="zh-CN" w:bidi="ar-SA"/>
               </w:rPr>
             </w:pPr>
+            <w:bookmarkStart w:id="23" w:name="_GoBack"/>
+            <w:bookmarkEnd w:id="23"/>
             <w:r>
               <w:rPr>
                 <w:rFonts w:hint="eastAsia" w:cs="华文中宋"/>
@@ -2062,7 +2062,7 @@
                 <w:vertAlign w:val="baseline"/>
                 <w:lang w:val="en-US" w:eastAsia="zh-CN"/>
               </w:rPr>
-              <w:t>absolute() / resolve()</w:t>
+              <w:t>resolve()</w:t>
             </w:r>
           </w:p>
         </w:tc>
@@ -7846,6 +7846,12 @@
             <w:insideH w:val="single" w:color="auto" w:sz="4" w:space="0"/>
             <w:insideV w:val="single" w:color="auto" w:sz="4" w:space="0"/>
           </w:tblBorders>
+          <w:tblCellMar>
+            <w:top w:w="0" w:type="dxa"/>
+            <w:left w:w="108" w:type="dxa"/>
+            <w:bottom w:w="0" w:type="dxa"/>
+            <w:right w:w="108" w:type="dxa"/>
+          </w:tblCellMar>
         </w:tblPrEx>
         <w:tc>
           <w:tcPr>
@@ -8342,6 +8348,12 @@
             <w:insideH w:val="single" w:color="auto" w:sz="4" w:space="0"/>
             <w:insideV w:val="single" w:color="auto" w:sz="4" w:space="0"/>
           </w:tblBorders>
+          <w:tblCellMar>
+            <w:top w:w="0" w:type="dxa"/>
+            <w:left w:w="108" w:type="dxa"/>
+            <w:bottom w:w="0" w:type="dxa"/>
+            <w:right w:w="108" w:type="dxa"/>
+          </w:tblCellMar>
         </w:tblPrEx>
         <w:trPr>
           <w:trHeight w:val="190" w:hRule="atLeast"/>
@@ -8673,6 +8685,12 @@
             <w:insideH w:val="single" w:color="auto" w:sz="4" w:space="0"/>
             <w:insideV w:val="single" w:color="auto" w:sz="4" w:space="0"/>
           </w:tblBorders>
+          <w:tblCellMar>
+            <w:top w:w="0" w:type="dxa"/>
+            <w:left w:w="108" w:type="dxa"/>
+            <w:bottom w:w="0" w:type="dxa"/>
+            <w:right w:w="108" w:type="dxa"/>
+          </w:tblCellMar>
         </w:tblPrEx>
         <w:tc>
           <w:tcPr>
@@ -8709,6 +8727,12 @@
             <w:insideH w:val="single" w:color="auto" w:sz="4" w:space="0"/>
             <w:insideV w:val="single" w:color="auto" w:sz="4" w:space="0"/>
           </w:tblBorders>
+          <w:tblCellMar>
+            <w:top w:w="0" w:type="dxa"/>
+            <w:left w:w="108" w:type="dxa"/>
+            <w:bottom w:w="0" w:type="dxa"/>
+            <w:right w:w="108" w:type="dxa"/>
+          </w:tblCellMar>
         </w:tblPrEx>
         <w:tc>
           <w:tcPr>
@@ -8861,6 +8885,12 @@
             <w:insideH w:val="single" w:color="auto" w:sz="4" w:space="0"/>
             <w:insideV w:val="single" w:color="auto" w:sz="4" w:space="0"/>
           </w:tblBorders>
+          <w:tblCellMar>
+            <w:top w:w="0" w:type="dxa"/>
+            <w:left w:w="108" w:type="dxa"/>
+            <w:bottom w:w="0" w:type="dxa"/>
+            <w:right w:w="108" w:type="dxa"/>
+          </w:tblCellMar>
         </w:tblPrEx>
         <w:tc>
           <w:tcPr>
@@ -9152,6 +9182,12 @@
             <w:insideH w:val="single" w:color="auto" w:sz="4" w:space="0"/>
             <w:insideV w:val="single" w:color="auto" w:sz="4" w:space="0"/>
           </w:tblBorders>
+          <w:tblCellMar>
+            <w:top w:w="0" w:type="dxa"/>
+            <w:left w:w="108" w:type="dxa"/>
+            <w:bottom w:w="0" w:type="dxa"/>
+            <w:right w:w="108" w:type="dxa"/>
+          </w:tblCellMar>
         </w:tblPrEx>
         <w:tc>
           <w:tcPr>
@@ -9282,6 +9318,12 @@
             <w:insideH w:val="single" w:color="auto" w:sz="4" w:space="0"/>
             <w:insideV w:val="single" w:color="auto" w:sz="4" w:space="0"/>
           </w:tblBorders>
+          <w:tblCellMar>
+            <w:top w:w="0" w:type="dxa"/>
+            <w:left w:w="108" w:type="dxa"/>
+            <w:bottom w:w="0" w:type="dxa"/>
+            <w:right w:w="108" w:type="dxa"/>
+          </w:tblCellMar>
         </w:tblPrEx>
         <w:tc>
           <w:tcPr>
@@ -9635,6 +9677,12 @@
             <w:insideH w:val="single" w:color="auto" w:sz="4" w:space="0"/>
             <w:insideV w:val="single" w:color="auto" w:sz="4" w:space="0"/>
           </w:tblBorders>
+          <w:tblCellMar>
+            <w:top w:w="0" w:type="dxa"/>
+            <w:left w:w="108" w:type="dxa"/>
+            <w:bottom w:w="0" w:type="dxa"/>
+            <w:right w:w="108" w:type="dxa"/>
+          </w:tblCellMar>
         </w:tblPrEx>
         <w:tc>
           <w:tcPr>
@@ -9740,6 +9788,12 @@
             <w:insideH w:val="single" w:color="auto" w:sz="4" w:space="0"/>
             <w:insideV w:val="single" w:color="auto" w:sz="4" w:space="0"/>
           </w:tblBorders>
+          <w:tblCellMar>
+            <w:top w:w="0" w:type="dxa"/>
+            <w:left w:w="108" w:type="dxa"/>
+            <w:bottom w:w="0" w:type="dxa"/>
+            <w:right w:w="108" w:type="dxa"/>
+          </w:tblCellMar>
         </w:tblPrEx>
         <w:tc>
           <w:tcPr>
@@ -9859,6 +9913,12 @@
             <w:insideH w:val="single" w:color="auto" w:sz="4" w:space="0"/>
             <w:insideV w:val="single" w:color="auto" w:sz="4" w:space="0"/>
           </w:tblBorders>
+          <w:tblCellMar>
+            <w:top w:w="0" w:type="dxa"/>
+            <w:left w:w="108" w:type="dxa"/>
+            <w:bottom w:w="0" w:type="dxa"/>
+            <w:right w:w="108" w:type="dxa"/>
+          </w:tblCellMar>
         </w:tblPrEx>
         <w:tc>
           <w:tcPr>
@@ -10014,6 +10074,12 @@
             <w:insideH w:val="single" w:color="auto" w:sz="4" w:space="0"/>
             <w:insideV w:val="single" w:color="auto" w:sz="4" w:space="0"/>
           </w:tblBorders>
+          <w:tblCellMar>
+            <w:top w:w="0" w:type="dxa"/>
+            <w:left w:w="108" w:type="dxa"/>
+            <w:bottom w:w="0" w:type="dxa"/>
+            <w:right w:w="108" w:type="dxa"/>
+          </w:tblCellMar>
         </w:tblPrEx>
         <w:tc>
           <w:tcPr>
@@ -10128,6 +10194,12 @@
             <w:insideH w:val="single" w:color="auto" w:sz="4" w:space="0"/>
             <w:insideV w:val="single" w:color="auto" w:sz="4" w:space="0"/>
           </w:tblBorders>
+          <w:tblCellMar>
+            <w:top w:w="0" w:type="dxa"/>
+            <w:left w:w="108" w:type="dxa"/>
+            <w:bottom w:w="0" w:type="dxa"/>
+            <w:right w:w="108" w:type="dxa"/>
+          </w:tblCellMar>
         </w:tblPrEx>
         <w:tc>
           <w:tcPr>
@@ -10281,6 +10353,12 @@
             <w:insideH w:val="single" w:color="auto" w:sz="4" w:space="0"/>
             <w:insideV w:val="single" w:color="auto" w:sz="4" w:space="0"/>
           </w:tblBorders>
+          <w:tblCellMar>
+            <w:top w:w="0" w:type="dxa"/>
+            <w:left w:w="108" w:type="dxa"/>
+            <w:bottom w:w="0" w:type="dxa"/>
+            <w:right w:w="108" w:type="dxa"/>
+          </w:tblCellMar>
         </w:tblPrEx>
         <w:tc>
           <w:tcPr>
@@ -11179,6 +11257,12 @@
             <w:insideH w:val="single" w:color="auto" w:sz="4" w:space="0"/>
             <w:insideV w:val="single" w:color="auto" w:sz="4" w:space="0"/>
           </w:tblBorders>
+          <w:tblCellMar>
+            <w:top w:w="0" w:type="dxa"/>
+            <w:left w:w="108" w:type="dxa"/>
+            <w:bottom w:w="0" w:type="dxa"/>
+            <w:right w:w="108" w:type="dxa"/>
+          </w:tblCellMar>
         </w:tblPrEx>
         <w:tc>
           <w:tcPr>
@@ -13823,6 +13907,12 @@
             <w:insideH w:val="single" w:color="auto" w:sz="4" w:space="0"/>
             <w:insideV w:val="single" w:color="auto" w:sz="4" w:space="0"/>
           </w:tblBorders>
+          <w:tblCellMar>
+            <w:top w:w="0" w:type="dxa"/>
+            <w:left w:w="108" w:type="dxa"/>
+            <w:bottom w:w="0" w:type="dxa"/>
+            <w:right w:w="108" w:type="dxa"/>
+          </w:tblCellMar>
         </w:tblPrEx>
         <w:trPr>
           <w:trHeight w:val="302" w:hRule="atLeast"/>
@@ -14183,6 +14273,12 @@
             <w:insideH w:val="single" w:color="auto" w:sz="4" w:space="0"/>
             <w:insideV w:val="single" w:color="auto" w:sz="4" w:space="0"/>
           </w:tblBorders>
+          <w:tblCellMar>
+            <w:top w:w="0" w:type="dxa"/>
+            <w:left w:w="108" w:type="dxa"/>
+            <w:bottom w:w="0" w:type="dxa"/>
+            <w:right w:w="108" w:type="dxa"/>
+          </w:tblCellMar>
         </w:tblPrEx>
         <w:trPr>
           <w:trHeight w:val="302" w:hRule="atLeast"/>
@@ -15262,6 +15358,12 @@
             <w:insideH w:val="single" w:color="auto" w:sz="4" w:space="0"/>
             <w:insideV w:val="single" w:color="auto" w:sz="4" w:space="0"/>
           </w:tblBorders>
+          <w:tblCellMar>
+            <w:top w:w="0" w:type="dxa"/>
+            <w:left w:w="108" w:type="dxa"/>
+            <w:bottom w:w="0" w:type="dxa"/>
+            <w:right w:w="108" w:type="dxa"/>
+          </w:tblCellMar>
         </w:tblPrEx>
         <w:tc>
           <w:tcPr>
@@ -17836,6 +17938,12 @@
             <w:insideH w:val="single" w:color="auto" w:sz="4" w:space="0"/>
             <w:insideV w:val="single" w:color="auto" w:sz="4" w:space="0"/>
           </w:tblBorders>
+          <w:tblCellMar>
+            <w:top w:w="0" w:type="dxa"/>
+            <w:left w:w="108" w:type="dxa"/>
+            <w:bottom w:w="0" w:type="dxa"/>
+            <w:right w:w="108" w:type="dxa"/>
+          </w:tblCellMar>
         </w:tblPrEx>
         <w:trPr>
           <w:trHeight w:val="286" w:hRule="atLeast"/>
@@ -19153,6 +19261,12 @@
             <w:insideH w:val="single" w:color="auto" w:sz="4" w:space="0"/>
             <w:insideV w:val="single" w:color="auto" w:sz="4" w:space="0"/>
           </w:tblBorders>
+          <w:tblCellMar>
+            <w:top w:w="0" w:type="dxa"/>
+            <w:left w:w="108" w:type="dxa"/>
+            <w:bottom w:w="0" w:type="dxa"/>
+            <w:right w:w="108" w:type="dxa"/>
+          </w:tblCellMar>
         </w:tblPrEx>
         <w:tc>
           <w:tcPr>
@@ -20311,6 +20425,12 @@
             <w:insideH w:val="single" w:color="auto" w:sz="4" w:space="0"/>
             <w:insideV w:val="single" w:color="auto" w:sz="4" w:space="0"/>
           </w:tblBorders>
+          <w:tblCellMar>
+            <w:top w:w="0" w:type="dxa"/>
+            <w:left w:w="108" w:type="dxa"/>
+            <w:bottom w:w="0" w:type="dxa"/>
+            <w:right w:w="108" w:type="dxa"/>
+          </w:tblCellMar>
         </w:tblPrEx>
         <w:tc>
           <w:tcPr>
@@ -20928,6 +21048,12 @@
             <w:insideH w:val="single" w:color="auto" w:sz="4" w:space="0"/>
             <w:insideV w:val="single" w:color="auto" w:sz="4" w:space="0"/>
           </w:tblBorders>
+          <w:tblCellMar>
+            <w:top w:w="0" w:type="dxa"/>
+            <w:left w:w="108" w:type="dxa"/>
+            <w:bottom w:w="0" w:type="dxa"/>
+            <w:right w:w="108" w:type="dxa"/>
+          </w:tblCellMar>
         </w:tblPrEx>
         <w:tc>
           <w:tcPr>
@@ -21324,6 +21450,12 @@
             <w:insideH w:val="single" w:color="auto" w:sz="4" w:space="0"/>
             <w:insideV w:val="single" w:color="auto" w:sz="4" w:space="0"/>
           </w:tblBorders>
+          <w:tblCellMar>
+            <w:top w:w="0" w:type="dxa"/>
+            <w:left w:w="108" w:type="dxa"/>
+            <w:bottom w:w="0" w:type="dxa"/>
+            <w:right w:w="108" w:type="dxa"/>
+          </w:tblCellMar>
         </w:tblPrEx>
         <w:trPr>
           <w:trHeight w:val="172" w:hRule="atLeast"/>
@@ -21593,6 +21725,12 @@
             <w:insideH w:val="single" w:color="auto" w:sz="4" w:space="0"/>
             <w:insideV w:val="single" w:color="auto" w:sz="4" w:space="0"/>
           </w:tblBorders>
+          <w:tblCellMar>
+            <w:top w:w="0" w:type="dxa"/>
+            <w:left w:w="108" w:type="dxa"/>
+            <w:bottom w:w="0" w:type="dxa"/>
+            <w:right w:w="108" w:type="dxa"/>
+          </w:tblCellMar>
         </w:tblPrEx>
         <w:tc>
           <w:tcPr>
@@ -23193,6 +23331,12 @@
             <w:insideH w:val="single" w:color="auto" w:sz="4" w:space="0"/>
             <w:insideV w:val="single" w:color="auto" w:sz="4" w:space="0"/>
           </w:tblBorders>
+          <w:tblCellMar>
+            <w:top w:w="0" w:type="dxa"/>
+            <w:left w:w="108" w:type="dxa"/>
+            <w:bottom w:w="0" w:type="dxa"/>
+            <w:right w:w="108" w:type="dxa"/>
+          </w:tblCellMar>
         </w:tblPrEx>
         <w:tc>
           <w:tcPr>
@@ -23653,8 +23797,8 @@
           <w:lang w:val="en-US" w:eastAsia="zh-CN"/>
         </w:rPr>
       </w:pPr>
-      <w:bookmarkStart w:id="17" w:name="_Toc11737"/>
-      <w:bookmarkStart w:id="18" w:name="_Toc8835"/>
+      <w:bookmarkStart w:id="17" w:name="_Toc8835"/>
+      <w:bookmarkStart w:id="18" w:name="_Toc11737"/>
       <w:bookmarkStart w:id="19" w:name="_Toc10366"/>
       <w:r>
         <w:rPr>
@@ -25138,6 +25282,12 @@
             <w:insideH w:val="single" w:color="auto" w:sz="4" w:space="0"/>
             <w:insideV w:val="single" w:color="auto" w:sz="4" w:space="0"/>
           </w:tblBorders>
+          <w:tblCellMar>
+            <w:top w:w="0" w:type="dxa"/>
+            <w:left w:w="108" w:type="dxa"/>
+            <w:bottom w:w="0" w:type="dxa"/>
+            <w:right w:w="108" w:type="dxa"/>
+          </w:tblCellMar>
         </w:tblPrEx>
         <w:trPr>
           <w:trHeight w:val="151" w:hRule="atLeast"/>
@@ -26215,6 +26365,12 @@
             <w:insideH w:val="single" w:color="auto" w:sz="4" w:space="0"/>
             <w:insideV w:val="single" w:color="auto" w:sz="4" w:space="0"/>
           </w:tblBorders>
+          <w:tblCellMar>
+            <w:top w:w="0" w:type="dxa"/>
+            <w:left w:w="108" w:type="dxa"/>
+            <w:bottom w:w="0" w:type="dxa"/>
+            <w:right w:w="108" w:type="dxa"/>
+          </w:tblCellMar>
         </w:tblPrEx>
         <w:trPr>
           <w:trHeight w:val="100" w:hRule="atLeast"/>
@@ -26659,6 +26815,12 @@
             <w:insideH w:val="single" w:color="auto" w:sz="4" w:space="0"/>
             <w:insideV w:val="single" w:color="auto" w:sz="4" w:space="0"/>
           </w:tblBorders>
+          <w:tblCellMar>
+            <w:top w:w="0" w:type="dxa"/>
+            <w:left w:w="108" w:type="dxa"/>
+            <w:bottom w:w="0" w:type="dxa"/>
+            <w:right w:w="108" w:type="dxa"/>
+          </w:tblCellMar>
         </w:tblPrEx>
         <w:trPr>
           <w:trHeight w:val="90" w:hRule="atLeast"/>
@@ -27395,6 +27557,12 @@
             <w:insideH w:val="single" w:color="auto" w:sz="4" w:space="0"/>
             <w:insideV w:val="single" w:color="auto" w:sz="4" w:space="0"/>
           </w:tblBorders>
+          <w:tblCellMar>
+            <w:top w:w="0" w:type="dxa"/>
+            <w:left w:w="108" w:type="dxa"/>
+            <w:bottom w:w="0" w:type="dxa"/>
+            <w:right w:w="108" w:type="dxa"/>
+          </w:tblCellMar>
         </w:tblPrEx>
         <w:tc>
           <w:tcPr>
@@ -27561,6 +27729,12 @@
             <w:insideH w:val="single" w:color="auto" w:sz="4" w:space="0"/>
             <w:insideV w:val="single" w:color="auto" w:sz="4" w:space="0"/>
           </w:tblBorders>
+          <w:tblCellMar>
+            <w:top w:w="0" w:type="dxa"/>
+            <w:left w:w="108" w:type="dxa"/>
+            <w:bottom w:w="0" w:type="dxa"/>
+            <w:right w:w="108" w:type="dxa"/>
+          </w:tblCellMar>
         </w:tblPrEx>
         <w:tc>
           <w:tcPr>
@@ -27917,6 +28091,12 @@
             <w:insideH w:val="single" w:color="auto" w:sz="4" w:space="0"/>
             <w:insideV w:val="single" w:color="auto" w:sz="4" w:space="0"/>
           </w:tblBorders>
+          <w:tblCellMar>
+            <w:top w:w="0" w:type="dxa"/>
+            <w:left w:w="108" w:type="dxa"/>
+            <w:bottom w:w="0" w:type="dxa"/>
+            <w:right w:w="108" w:type="dxa"/>
+          </w:tblCellMar>
         </w:tblPrEx>
         <w:tc>
           <w:tcPr>

</xml_diff>

<commit_message>
update on 2025-04-30 11:00:16.392933
</commit_message>
<xml_diff>
--- a/py 文件IO.docx
+++ b/py 文件IO.docx
@@ -480,8 +480,8 @@
           </w14:textFill>
         </w:rPr>
       </w:pPr>
-      <w:bookmarkStart w:id="3" w:name="_Toc30074"/>
-      <w:bookmarkStart w:id="4" w:name="_Toc10290"/>
+      <w:bookmarkStart w:id="3" w:name="_Toc10290"/>
+      <w:bookmarkStart w:id="4" w:name="_Toc30074"/>
       <w:r>
         <w:rPr>
           <w:rFonts w:hint="eastAsia" w:ascii="华文中宋" w:hAnsi="华文中宋" w:eastAsia="华文中宋" w:cs="华文中宋"/>
@@ -2045,8 +2045,6 @@
                 <w:lang w:val="en-US" w:eastAsia="zh-CN" w:bidi="ar-SA"/>
               </w:rPr>
             </w:pPr>
-            <w:bookmarkStart w:id="23" w:name="_GoBack"/>
-            <w:bookmarkEnd w:id="23"/>
             <w:r>
               <w:rPr>
                 <w:rFonts w:hint="eastAsia" w:cs="华文中宋"/>
@@ -4771,8 +4769,8 @@
           </w14:textFill>
         </w:rPr>
       </w:pPr>
-      <w:bookmarkStart w:id="5" w:name="_Toc27426"/>
-      <w:bookmarkStart w:id="6" w:name="_Toc24197"/>
+      <w:bookmarkStart w:id="5" w:name="_Toc24197"/>
+      <w:bookmarkStart w:id="6" w:name="_Toc27426"/>
       <w:r>
         <w:rPr>
           <w:rFonts w:hint="eastAsia" w:ascii="华文中宋" w:hAnsi="华文中宋" w:eastAsia="华文中宋" w:cs="华文中宋"/>
@@ -17359,27 +17357,8 @@
                 </w14:textFill>
               </w:rPr>
             </w:pPr>
-            <w:r>
-              <w:rPr>
-                <w:rFonts w:hint="eastAsia" w:cs="华文中宋"/>
-                <w:b/>
-                <w:bCs/>
-                <w:i w:val="0"/>
-                <w:caps w:val="0"/>
-                <w:color w:val="ED7D31" w:themeColor="accent2"/>
-                <w:spacing w:val="7"/>
-                <w:sz w:val="21"/>
-                <w:szCs w:val="21"/>
-                <w:vertAlign w:val="baseline"/>
-                <w:lang w:val="en-US" w:eastAsia="zh-CN"/>
-                <w14:textFill>
-                  <w14:solidFill>
-                    <w14:schemeClr w14:val="accent2"/>
-                  </w14:solidFill>
-                </w14:textFill>
-              </w:rPr>
-              <w:t>实例</w:t>
-            </w:r>
+            <w:bookmarkStart w:id="23" w:name="_GoBack"/>
+            <w:bookmarkEnd w:id="23"/>
             <w:r>
               <w:rPr>
                 <w:rFonts w:hint="eastAsia" w:ascii="华文中宋" w:hAnsi="华文中宋" w:eastAsia="华文中宋" w:cs="华文中宋"/>
@@ -19246,7 +19225,7 @@
                   </w14:solidFill>
                 </w14:textFill>
               </w:rPr>
-              <w:t>图像fitz：</w:t>
+              <w:t>fitz：</w:t>
             </w:r>
           </w:p>
         </w:tc>
@@ -20186,8 +20165,8 @@
       </w:tblPr>
       <w:tblGrid>
         <w:gridCol w:w="1113"/>
-        <w:gridCol w:w="1166"/>
-        <w:gridCol w:w="2471"/>
+        <w:gridCol w:w="2878"/>
+        <w:gridCol w:w="2023"/>
       </w:tblGrid>
       <w:tr>
         <w:tblPrEx>
@@ -20252,7 +20231,7 @@
                   </w14:solidFill>
                 </w14:textFill>
               </w:rPr>
-              <w:t>解密pikepdf：</w:t>
+              <w:t>pikepdf：</w:t>
             </w:r>
           </w:p>
         </w:tc>
@@ -20359,43 +20338,7 @@
                   </w14:solidFill>
                 </w14:textFill>
               </w:rPr>
-              <w:t>返回</w:t>
-            </w:r>
-            <w:r>
-              <w:rPr>
-                <w:rFonts w:hint="eastAsia" w:ascii="华文中宋" w:hAnsi="华文中宋" w:eastAsia="华文中宋" w:cs="华文中宋"/>
-                <w:b/>
-                <w:bCs/>
-                <w:i w:val="0"/>
-                <w:caps w:val="0"/>
-                <w:color w:val="EA82F1"/>
-                <w:spacing w:val="7"/>
-                <w:sz w:val="21"/>
-                <w:szCs w:val="21"/>
-                <w:lang w:val="en-US" w:eastAsia="zh-CN"/>
-              </w:rPr>
-              <w:t>已解密</w:t>
-            </w:r>
-            <w:r>
-              <w:rPr>
-                <w:rFonts w:hint="eastAsia" w:ascii="华文中宋" w:hAnsi="华文中宋" w:eastAsia="华文中宋" w:cs="华文中宋"/>
-                <w:b/>
-                <w:bCs/>
-                <w:i w:val="0"/>
-                <w:caps w:val="0"/>
-                <w:color w:val="ED7D31" w:themeColor="accent2"/>
-                <w:spacing w:val="7"/>
-                <w:sz w:val="21"/>
-                <w:szCs w:val="21"/>
-                <w:vertAlign w:val="baseline"/>
-                <w:lang w:val="en-US" w:eastAsia="zh-CN"/>
-                <w14:textFill>
-                  <w14:solidFill>
-                    <w14:schemeClr w14:val="accent2"/>
-                  </w14:solidFill>
-                </w14:textFill>
-              </w:rPr>
-              <w:t>的pdf</w:t>
+              <w:t>pdf</w:t>
             </w:r>
             <w:r>
               <w:rPr>
@@ -20511,7 +20454,39 @@
                 <w:vertAlign w:val="baseline"/>
                 <w:lang w:val="en-US" w:eastAsia="zh-CN"/>
               </w:rPr>
-              <w:t>save(file)</w:t>
+              <w:t>save(file</w:t>
+            </w:r>
+            <w:r>
+              <w:rPr>
+                <w:rFonts w:hint="eastAsia" w:cs="华文中宋"/>
+                <w:b/>
+                <w:bCs/>
+                <w:i w:val="0"/>
+                <w:caps w:val="0"/>
+                <w:color w:val="FF0000"/>
+                <w:spacing w:val="7"/>
+                <w:sz w:val="21"/>
+                <w:szCs w:val="21"/>
+                <w:vertAlign w:val="baseline"/>
+                <w:lang w:val="en-US" w:eastAsia="zh-CN"/>
+              </w:rPr>
+              <w:t>, linearize=True</w:t>
+            </w:r>
+            <w:r>
+              <w:rPr>
+                <w:rFonts w:hint="eastAsia" w:ascii="华文中宋" w:hAnsi="华文中宋" w:eastAsia="华文中宋" w:cs="华文中宋"/>
+                <w:b/>
+                <w:bCs/>
+                <w:i w:val="0"/>
+                <w:caps w:val="0"/>
+                <w:color w:val="FF0000"/>
+                <w:spacing w:val="7"/>
+                <w:sz w:val="21"/>
+                <w:szCs w:val="21"/>
+                <w:vertAlign w:val="baseline"/>
+                <w:lang w:val="en-US" w:eastAsia="zh-CN"/>
+              </w:rPr>
+              <w:t>)</w:t>
             </w:r>
           </w:p>
         </w:tc>
@@ -20543,7 +20518,7 @@
             </w:pPr>
             <w:r>
               <w:rPr>
-                <w:rFonts w:hint="eastAsia" w:ascii="华文中宋" w:hAnsi="华文中宋" w:eastAsia="华文中宋" w:cs="华文中宋"/>
+                <w:rFonts w:hint="eastAsia" w:cs="华文中宋"/>
                 <w:b/>
                 <w:bCs/>
                 <w:i w:val="0"/>
@@ -20554,7 +20529,22 @@
                 <w:szCs w:val="21"/>
                 <w:lang w:val="en-US" w:eastAsia="zh-CN"/>
               </w:rPr>
-              <w:t>保存</w:t>
+              <w:t>压缩保</w:t>
+            </w:r>
+            <w:r>
+              <w:rPr>
+                <w:rFonts w:hint="eastAsia" w:ascii="华文中宋" w:hAnsi="华文中宋" w:eastAsia="华文中宋" w:cs="华文中宋"/>
+                <w:b/>
+                <w:bCs/>
+                <w:i w:val="0"/>
+                <w:caps w:val="0"/>
+                <w:color w:val="EA82F1"/>
+                <w:spacing w:val="7"/>
+                <w:sz w:val="21"/>
+                <w:szCs w:val="21"/>
+                <w:lang w:val="en-US" w:eastAsia="zh-CN"/>
+              </w:rPr>
+              <w:t>存</w:t>
             </w:r>
             <w:r>
               <w:rPr>
@@ -20694,7 +20684,7 @@
                   </w14:solidFill>
                 </w14:textFill>
               </w:rPr>
-              <w:t>文档pdfplumber：</w:t>
+              <w:t>pdfplumber：</w:t>
             </w:r>
           </w:p>
         </w:tc>
@@ -21278,7 +21268,7 @@
                   </w14:solidFill>
                 </w14:textFill>
               </w:rPr>
-              <w:t>页面pdfplumber：</w:t>
+              <w:t>pdfplumber：</w:t>
             </w:r>
           </w:p>
         </w:tc>
@@ -27490,6 +27480,12 @@
             <w:insideH w:val="single" w:color="auto" w:sz="4" w:space="0"/>
             <w:insideV w:val="single" w:color="auto" w:sz="4" w:space="0"/>
           </w:tblBorders>
+          <w:tblCellMar>
+            <w:top w:w="0" w:type="dxa"/>
+            <w:left w:w="108" w:type="dxa"/>
+            <w:bottom w:w="0" w:type="dxa"/>
+            <w:right w:w="108" w:type="dxa"/>
+          </w:tblCellMar>
         </w:tblPrEx>
         <w:tc>
           <w:tcPr>

</xml_diff>